<commit_message>
Dediciones, Dificultades y Autocriticas(Informe)
</commit_message>
<xml_diff>
--- a/Proyecto.docx
+++ b/Proyecto.docx
@@ -1,26 +1,24 @@
 
 <file path=word/document.xml><?xml version="1.0" encoding="utf-8"?>
-<w:document xmlns:o="urn:schemas-microsoft-com:office:office" xmlns:r="http://schemas.openxmlformats.org/officeDocument/2006/relationships" xmlns:v="urn:schemas-microsoft-com:vml" xmlns:w="http://schemas.openxmlformats.org/wordprocessingml/2006/main" xmlns:w10="urn:schemas-microsoft-com:office:word" xmlns:wp="http://schemas.openxmlformats.org/drawingml/2006/wordprocessingDrawing" xmlns:wps="http://schemas.microsoft.com/office/word/2010/wordprocessingShape" xmlns:wpg="http://schemas.microsoft.com/office/word/2010/wordprocessingGroup" xmlns:mc="http://schemas.openxmlformats.org/markup-compatibility/2006" xmlns:wp14="http://schemas.microsoft.com/office/word/2010/wordprocessingDrawing" xmlns:w14="http://schemas.microsoft.com/office/word/2010/wordml" mc:Ignorable="w14 wp14">
+<w:document xmlns:wpc="http://schemas.microsoft.com/office/word/2010/wordprocessingCanvas" xmlns:cx="http://schemas.microsoft.com/office/drawing/2014/chartex" xmlns:cx1="http://schemas.microsoft.com/office/drawing/2015/9/8/chartex" xmlns:cx2="http://schemas.microsoft.com/office/drawing/2015/10/21/chartex" xmlns:cx3="http://schemas.microsoft.com/office/drawing/2016/5/9/chartex" xmlns:cx4="http://schemas.microsoft.com/office/drawing/2016/5/10/chartex" xmlns:cx5="http://schemas.microsoft.com/office/drawing/2016/5/11/chartex" xmlns:cx6="http://schemas.microsoft.com/office/drawing/2016/5/12/chartex" xmlns:cx7="http://schemas.microsoft.com/office/drawing/2016/5/13/chartex" xmlns:cx8="http://schemas.microsoft.com/office/drawing/2016/5/14/chartex" xmlns:mc="http://schemas.openxmlformats.org/markup-compatibility/2006" xmlns:aink="http://schemas.microsoft.com/office/drawing/2016/ink" xmlns:am3d="http://schemas.microsoft.com/office/drawing/2017/model3d" xmlns:o="urn:schemas-microsoft-com:office:office" xmlns:oel="http://schemas.microsoft.com/office/2019/extlst" xmlns:r="http://schemas.openxmlformats.org/officeDocument/2006/relationships" xmlns:m="http://schemas.openxmlformats.org/officeDocument/2006/math" xmlns:v="urn:schemas-microsoft-com:vml" xmlns:wp14="http://schemas.microsoft.com/office/word/2010/wordprocessingDrawing" xmlns:wp="http://schemas.openxmlformats.org/drawingml/2006/wordprocessingDrawing" xmlns:w10="urn:schemas-microsoft-com:office:word" xmlns:w="http://schemas.openxmlformats.org/wordprocessingml/2006/main" xmlns:w14="http://schemas.microsoft.com/office/word/2010/wordml" xmlns:w15="http://schemas.microsoft.com/office/word/2012/wordml" xmlns:w16cex="http://schemas.microsoft.com/office/word/2018/wordml/cex" xmlns:w16cid="http://schemas.microsoft.com/office/word/2016/wordml/cid" xmlns:w16="http://schemas.microsoft.com/office/word/2018/wordml" xmlns:w16sdtdh="http://schemas.microsoft.com/office/word/2020/wordml/sdtdatahash" xmlns:w16se="http://schemas.microsoft.com/office/word/2015/wordml/symex" xmlns:wpg="http://schemas.microsoft.com/office/word/2010/wordprocessingGroup" xmlns:wpi="http://schemas.microsoft.com/office/word/2010/wordprocessingInk" xmlns:wne="http://schemas.microsoft.com/office/word/2006/wordml" xmlns:wps="http://schemas.microsoft.com/office/word/2010/wordprocessingShape" mc:Ignorable="w14 w15 w16se w16cid w16 w16cex w16sdtdh wp14">
   <w:body>
     <w:p>
       <w:pPr>
-        <w:pStyle w:val="Normal"/>
         <w:shd w:val="clear" w:color="auto" w:fill="FFFFFF"/>
-        <w:spacing w:lineRule="auto" w:line="240" w:before="180" w:after="180"/>
-        <w:rPr>
-          <w:rFonts w:ascii="Lato" w:hAnsi="Lato" w:eastAsia="Times New Roman" w:cs="Times New Roman"/>
-          <w:b/>
-          <w:b/>
-          <w:bCs/>
-          <w:color w:val="2D3B45"/>
-          <w:sz w:val="24"/>
-          <w:szCs w:val="24"/>
-          <w:lang w:eastAsia="es-CL"/>
-        </w:rPr>
-      </w:pPr>
-      <w:r>
-        <w:rPr>
-          <w:rFonts w:eastAsia="Times New Roman" w:cs="Times New Roman" w:ascii="Lato" w:hAnsi="Lato"/>
+        <w:spacing w:before="180" w:after="180" w:line="240" w:lineRule="auto"/>
+        <w:rPr>
+          <w:rFonts w:ascii="Lato" w:eastAsia="Times New Roman" w:hAnsi="Lato" w:cs="Times New Roman"/>
+          <w:b/>
+          <w:bCs/>
+          <w:color w:val="2D3B45"/>
+          <w:sz w:val="24"/>
+          <w:szCs w:val="24"/>
+          <w:lang w:eastAsia="es-CL"/>
+        </w:rPr>
+      </w:pPr>
+      <w:r>
+        <w:rPr>
+          <w:rFonts w:ascii="Lato" w:eastAsia="Times New Roman" w:hAnsi="Lato" w:cs="Times New Roman"/>
           <w:b/>
           <w:bCs/>
           <w:color w:val="2D3B45"/>
@@ -33,23 +31,21 @@
     </w:p>
     <w:p>
       <w:pPr>
-        <w:pStyle w:val="Normal"/>
         <w:shd w:val="clear" w:color="auto" w:fill="FFFFFF"/>
-        <w:spacing w:lineRule="auto" w:line="240" w:before="180" w:after="180"/>
-        <w:rPr>
-          <w:rFonts w:ascii="Lato" w:hAnsi="Lato" w:eastAsia="Times New Roman" w:cs="Times New Roman"/>
-          <w:b/>
-          <w:b/>
-          <w:bCs/>
-          <w:color w:val="2D3B45"/>
-          <w:sz w:val="24"/>
-          <w:szCs w:val="24"/>
-          <w:lang w:eastAsia="es-CL"/>
-        </w:rPr>
-      </w:pPr>
-      <w:r>
-        <w:rPr>
-          <w:rFonts w:eastAsia="Times New Roman" w:cs="Times New Roman" w:ascii="Lato" w:hAnsi="Lato"/>
+        <w:spacing w:before="180" w:after="180" w:line="240" w:lineRule="auto"/>
+        <w:rPr>
+          <w:rFonts w:ascii="Lato" w:eastAsia="Times New Roman" w:hAnsi="Lato" w:cs="Times New Roman"/>
+          <w:b/>
+          <w:bCs/>
+          <w:color w:val="2D3B45"/>
+          <w:sz w:val="24"/>
+          <w:szCs w:val="24"/>
+          <w:lang w:eastAsia="es-CL"/>
+        </w:rPr>
+      </w:pPr>
+      <w:r>
+        <w:rPr>
+          <w:rFonts w:ascii="Lato" w:eastAsia="Times New Roman" w:hAnsi="Lato" w:cs="Times New Roman"/>
           <w:b/>
           <w:bCs/>
           <w:color w:val="2D3B45"/>
@@ -62,23 +58,21 @@
     </w:p>
     <w:p>
       <w:pPr>
-        <w:pStyle w:val="Normal"/>
         <w:shd w:val="clear" w:color="auto" w:fill="FFFFFF"/>
-        <w:spacing w:lineRule="auto" w:line="240" w:before="180" w:after="180"/>
-        <w:rPr>
-          <w:rFonts w:ascii="Lato" w:hAnsi="Lato" w:eastAsia="Times New Roman" w:cs="Times New Roman"/>
-          <w:b/>
-          <w:b/>
-          <w:bCs/>
-          <w:color w:val="2D3B45"/>
-          <w:sz w:val="24"/>
-          <w:szCs w:val="24"/>
-          <w:lang w:eastAsia="es-CL"/>
-        </w:rPr>
-      </w:pPr>
-      <w:r>
-        <w:rPr>
-          <w:rFonts w:eastAsia="Times New Roman" w:cs="Times New Roman" w:ascii="Lato" w:hAnsi="Lato"/>
+        <w:spacing w:before="180" w:after="180" w:line="240" w:lineRule="auto"/>
+        <w:rPr>
+          <w:rFonts w:ascii="Lato" w:eastAsia="Times New Roman" w:hAnsi="Lato" w:cs="Times New Roman"/>
+          <w:b/>
+          <w:bCs/>
+          <w:color w:val="2D3B45"/>
+          <w:sz w:val="24"/>
+          <w:szCs w:val="24"/>
+          <w:lang w:eastAsia="es-CL"/>
+        </w:rPr>
+      </w:pPr>
+      <w:r>
+        <w:rPr>
+          <w:rFonts w:ascii="Lato" w:eastAsia="Times New Roman" w:hAnsi="Lato" w:cs="Times New Roman"/>
           <w:b/>
           <w:bCs/>
           <w:color w:val="2D3B45"/>
@@ -87,29 +81,64 @@
           <w:lang w:eastAsia="es-CL"/>
         </w:rPr>
         <w:tab/>
+      </w:r>
+      <w:r>
+        <w:rPr>
+          <w:rFonts w:ascii="Lato" w:eastAsia="Times New Roman" w:hAnsi="Lato" w:cs="Times New Roman"/>
+          <w:b/>
+          <w:bCs/>
+          <w:color w:val="2D3B45"/>
+          <w:sz w:val="24"/>
+          <w:szCs w:val="24"/>
+          <w:lang w:eastAsia="es-CL"/>
+        </w:rPr>
         <w:tab/>
-        <w:t>-Cristobal Contreras Gajardo</w:t>
-      </w:r>
-    </w:p>
-    <w:p>
-      <w:pPr>
-        <w:pStyle w:val="Normal"/>
+        <w:t>-</w:t>
+      </w:r>
+      <w:proofErr w:type="spellStart"/>
+      <w:r>
+        <w:rPr>
+          <w:rFonts w:ascii="Lato" w:eastAsia="Times New Roman" w:hAnsi="Lato" w:cs="Times New Roman"/>
+          <w:b/>
+          <w:bCs/>
+          <w:color w:val="2D3B45"/>
+          <w:sz w:val="24"/>
+          <w:szCs w:val="24"/>
+          <w:lang w:eastAsia="es-CL"/>
+        </w:rPr>
+        <w:t>Cristobal</w:t>
+      </w:r>
+      <w:proofErr w:type="spellEnd"/>
+      <w:r>
+        <w:rPr>
+          <w:rFonts w:ascii="Lato" w:eastAsia="Times New Roman" w:hAnsi="Lato" w:cs="Times New Roman"/>
+          <w:b/>
+          <w:bCs/>
+          <w:color w:val="2D3B45"/>
+          <w:sz w:val="24"/>
+          <w:szCs w:val="24"/>
+          <w:lang w:eastAsia="es-CL"/>
+        </w:rPr>
+        <w:t xml:space="preserve"> Contreras Gajardo</w:t>
+      </w:r>
+    </w:p>
+    <w:p>
+      <w:pPr>
         <w:shd w:val="clear" w:color="auto" w:fill="FFFFFF"/>
-        <w:spacing w:lineRule="auto" w:line="240" w:before="180" w:after="180"/>
-        <w:rPr>
-          <w:rFonts w:ascii="Lato" w:hAnsi="Lato" w:eastAsia="Times New Roman" w:cs="Times New Roman"/>
-          <w:b/>
-          <w:b/>
-          <w:bCs/>
-          <w:color w:val="2D3B45"/>
-          <w:sz w:val="24"/>
-          <w:szCs w:val="24"/>
-          <w:lang w:eastAsia="es-CL"/>
-        </w:rPr>
-      </w:pPr>
-      <w:r>
-        <w:rPr>
-          <w:rFonts w:eastAsia="Times New Roman" w:cs="Times New Roman" w:ascii="Lato" w:hAnsi="Lato"/>
+        <w:spacing w:before="180" w:after="180" w:line="240" w:lineRule="auto"/>
+        <w:rPr>
+          <w:rFonts w:ascii="Lato" w:eastAsia="Times New Roman" w:hAnsi="Lato" w:cs="Times New Roman"/>
+          <w:b/>
+          <w:bCs/>
+          <w:color w:val="2D3B45"/>
+          <w:sz w:val="24"/>
+          <w:szCs w:val="24"/>
+          <w:lang w:eastAsia="es-CL"/>
+        </w:rPr>
+      </w:pPr>
+      <w:r>
+        <w:rPr>
+          <w:rFonts w:ascii="Lato" w:eastAsia="Times New Roman" w:hAnsi="Lato" w:cs="Times New Roman"/>
           <w:b/>
           <w:bCs/>
           <w:color w:val="2D3B45"/>
@@ -118,85 +147,107 @@
           <w:lang w:eastAsia="es-CL"/>
         </w:rPr>
         <w:tab/>
+      </w:r>
+      <w:r>
+        <w:rPr>
+          <w:rFonts w:ascii="Lato" w:eastAsia="Times New Roman" w:hAnsi="Lato" w:cs="Times New Roman"/>
+          <w:b/>
+          <w:bCs/>
+          <w:color w:val="2D3B45"/>
+          <w:sz w:val="24"/>
+          <w:szCs w:val="24"/>
+          <w:lang w:eastAsia="es-CL"/>
+        </w:rPr>
         <w:tab/>
         <w:t>-Matías Mendoza</w:t>
       </w:r>
-    </w:p>
-    <w:p>
-      <w:pPr>
-        <w:pStyle w:val="Normal"/>
+      <w:r>
+        <w:rPr>
+          <w:rFonts w:ascii="Lato" w:eastAsia="Times New Roman" w:hAnsi="Lato" w:cs="Times New Roman"/>
+          <w:b/>
+          <w:bCs/>
+          <w:color w:val="2D3B45"/>
+          <w:sz w:val="24"/>
+          <w:szCs w:val="24"/>
+          <w:lang w:eastAsia="es-CL"/>
+        </w:rPr>
+        <w:t xml:space="preserve"> Vargas</w:t>
+      </w:r>
+    </w:p>
+    <w:p>
+      <w:pPr>
         <w:shd w:val="clear" w:color="auto" w:fill="FFFFFF"/>
-        <w:spacing w:lineRule="auto" w:line="240" w:before="180" w:after="180"/>
-        <w:rPr>
-          <w:rFonts w:ascii="Lato" w:hAnsi="Lato" w:eastAsia="Times New Roman" w:cs="Times New Roman"/>
-          <w:b/>
-          <w:b/>
-          <w:bCs/>
-          <w:color w:val="2D3B45"/>
-          <w:sz w:val="24"/>
-          <w:szCs w:val="24"/>
-          <w:lang w:eastAsia="es-CL"/>
-        </w:rPr>
-      </w:pPr>
-      <w:r>
-        <w:rPr>
-          <w:rFonts w:eastAsia="Times New Roman" w:cs="Times New Roman" w:ascii="Lato" w:hAnsi="Lato"/>
-          <w:b/>
-          <w:bCs/>
-          <w:color w:val="2D3B45"/>
-          <w:sz w:val="24"/>
-          <w:szCs w:val="24"/>
-          <w:lang w:eastAsia="es-CL"/>
-        </w:rPr>
-      </w:r>
-    </w:p>
-    <w:p>
-      <w:pPr>
-        <w:pStyle w:val="Normal"/>
+        <w:spacing w:before="180" w:after="180" w:line="240" w:lineRule="auto"/>
+        <w:rPr>
+          <w:rFonts w:ascii="Lato" w:eastAsia="Times New Roman" w:hAnsi="Lato" w:cs="Times New Roman"/>
+          <w:b/>
+          <w:bCs/>
+          <w:color w:val="2D3B45"/>
+          <w:sz w:val="24"/>
+          <w:szCs w:val="24"/>
+          <w:lang w:eastAsia="es-CL"/>
+        </w:rPr>
+      </w:pPr>
+    </w:p>
+    <w:p>
+      <w:pPr>
         <w:shd w:val="clear" w:color="auto" w:fill="FFFFFF"/>
-        <w:spacing w:lineRule="auto" w:line="240" w:before="180" w:after="180"/>
-        <w:rPr>
-          <w:rFonts w:ascii="Lato" w:hAnsi="Lato" w:eastAsia="Times New Roman" w:cs="Times New Roman"/>
-          <w:color w:val="2D3B45"/>
-          <w:sz w:val="24"/>
-          <w:szCs w:val="24"/>
-          <w:lang w:eastAsia="es-CL"/>
-        </w:rPr>
-      </w:pPr>
-      <w:r>
-        <w:rPr>
-          <w:rFonts w:eastAsia="Times New Roman" w:cs="Times New Roman" w:ascii="Lato" w:hAnsi="Lato"/>
-          <w:b/>
-          <w:bCs/>
-          <w:color w:val="2D3B45"/>
-          <w:sz w:val="24"/>
-          <w:szCs w:val="24"/>
-          <w:lang w:eastAsia="es-CL"/>
-        </w:rPr>
-        <w:t>Tema 5: Vehículo dirigido por teclado y moverse por pista sensible con bordes que detectan y cuentan colisiones</w:t>
-      </w:r>
-    </w:p>
-    <w:p>
-      <w:pPr>
-        <w:pStyle w:val="Normal"/>
+        <w:spacing w:before="180" w:after="180" w:line="240" w:lineRule="auto"/>
+        <w:rPr>
+          <w:rFonts w:ascii="Lato" w:eastAsia="Times New Roman" w:hAnsi="Lato" w:cs="Times New Roman"/>
+          <w:color w:val="2D3B45"/>
+          <w:sz w:val="24"/>
+          <w:szCs w:val="24"/>
+          <w:lang w:eastAsia="es-CL"/>
+        </w:rPr>
+      </w:pPr>
+      <w:r>
+        <w:rPr>
+          <w:rFonts w:ascii="Lato" w:eastAsia="Times New Roman" w:hAnsi="Lato" w:cs="Times New Roman"/>
+          <w:b/>
+          <w:bCs/>
+          <w:color w:val="2D3B45"/>
+          <w:sz w:val="24"/>
+          <w:szCs w:val="24"/>
+          <w:lang w:eastAsia="es-CL"/>
+        </w:rPr>
+        <w:t xml:space="preserve">Tema 5: </w:t>
+      </w:r>
+      <w:bookmarkStart w:id="0" w:name="_Hlk122396663"/>
+      <w:r>
+        <w:rPr>
+          <w:rFonts w:ascii="Lato" w:eastAsia="Times New Roman" w:hAnsi="Lato" w:cs="Times New Roman"/>
+          <w:b/>
+          <w:bCs/>
+          <w:color w:val="2D3B45"/>
+          <w:sz w:val="24"/>
+          <w:szCs w:val="24"/>
+          <w:lang w:eastAsia="es-CL"/>
+        </w:rPr>
+        <w:t>Vehículo dirigido por teclado y moverse por pista sensible con bordes que detectan y cuentan colisiones</w:t>
+      </w:r>
+      <w:bookmarkEnd w:id="0"/>
+    </w:p>
+    <w:p>
+      <w:pPr>
         <w:numPr>
           <w:ilvl w:val="0"/>
           <w:numId w:val="1"/>
         </w:numPr>
         <w:shd w:val="clear" w:color="auto" w:fill="FFFFFF"/>
-        <w:spacing w:lineRule="auto" w:line="240" w:beforeAutospacing="1" w:afterAutospacing="1"/>
-        <w:ind w:left="1095" w:hanging="360"/>
-        <w:rPr>
-          <w:rFonts w:ascii="Lato" w:hAnsi="Lato" w:eastAsia="Times New Roman" w:cs="Times New Roman"/>
-          <w:color w:val="2D3B45"/>
-          <w:sz w:val="24"/>
-          <w:szCs w:val="24"/>
-          <w:lang w:eastAsia="es-CL"/>
-        </w:rPr>
-      </w:pPr>
-      <w:r>
-        <w:rPr>
-          <w:rFonts w:eastAsia="Times New Roman" w:cs="Times New Roman" w:ascii="Lato" w:hAnsi="Lato"/>
+        <w:spacing w:beforeAutospacing="1" w:afterAutospacing="1" w:line="240" w:lineRule="auto"/>
+        <w:ind w:left="1095"/>
+        <w:rPr>
+          <w:rFonts w:ascii="Lato" w:eastAsia="Times New Roman" w:hAnsi="Lato" w:cs="Times New Roman"/>
+          <w:color w:val="2D3B45"/>
+          <w:sz w:val="24"/>
+          <w:szCs w:val="24"/>
+          <w:lang w:eastAsia="es-CL"/>
+        </w:rPr>
+      </w:pPr>
+      <w:r>
+        <w:rPr>
+          <w:rFonts w:ascii="Lato" w:eastAsia="Times New Roman" w:hAnsi="Lato" w:cs="Times New Roman"/>
           <w:color w:val="2D3B45"/>
           <w:sz w:val="24"/>
           <w:szCs w:val="24"/>
@@ -206,7 +257,7 @@
       </w:r>
       <w:r>
         <w:rPr>
-          <w:rFonts w:eastAsia="Times New Roman" w:cs="Times New Roman" w:ascii="Lato" w:hAnsi="Lato"/>
+          <w:rFonts w:ascii="Lato" w:eastAsia="Times New Roman" w:hAnsi="Lato" w:cs="Times New Roman"/>
           <w:color w:val="2D3B45"/>
           <w:sz w:val="24"/>
           <w:szCs w:val="24"/>
@@ -217,7 +268,7 @@
       </w:r>
       <w:r>
         <w:rPr>
-          <w:rFonts w:eastAsia="Times New Roman" w:cs="Times New Roman" w:ascii="Lato" w:hAnsi="Lato"/>
+          <w:rFonts w:ascii="Lato" w:eastAsia="Times New Roman" w:hAnsi="Lato" w:cs="Times New Roman"/>
           <w:color w:val="2D3B45"/>
           <w:sz w:val="24"/>
           <w:szCs w:val="24"/>
@@ -227,7 +278,7 @@
       </w:r>
       <w:r>
         <w:rPr>
-          <w:rFonts w:eastAsia="Times New Roman" w:cs="Times New Roman" w:ascii="Lato" w:hAnsi="Lato"/>
+          <w:rFonts w:ascii="Lato" w:eastAsia="Times New Roman" w:hAnsi="Lato" w:cs="Times New Roman"/>
           <w:color w:val="2D3B45"/>
           <w:sz w:val="24"/>
           <w:szCs w:val="24"/>
@@ -238,7 +289,7 @@
       </w:r>
       <w:r>
         <w:rPr>
-          <w:rFonts w:eastAsia="Times New Roman" w:cs="Times New Roman" w:ascii="Lato" w:hAnsi="Lato"/>
+          <w:rFonts w:ascii="Lato" w:eastAsia="Times New Roman" w:hAnsi="Lato" w:cs="Times New Roman"/>
           <w:color w:val="2D3B45"/>
           <w:sz w:val="24"/>
           <w:szCs w:val="24"/>
@@ -246,20 +297,33 @@
         </w:rPr>
         <w:t xml:space="preserve"> (representadas por </w:t>
       </w:r>
-      <w:r>
-        <w:rPr>
-          <w:rFonts w:eastAsia="Times New Roman" w:cs="Times New Roman" w:ascii="Lato" w:hAnsi="Lato"/>
+      <w:proofErr w:type="spellStart"/>
+      <w:r>
+        <w:rPr>
+          <w:rFonts w:ascii="Lato" w:eastAsia="Times New Roman" w:hAnsi="Lato" w:cs="Times New Roman"/>
           <w:color w:val="2D3B45"/>
           <w:sz w:val="24"/>
           <w:szCs w:val="24"/>
           <w:highlight w:val="green"/>
           <w:lang w:eastAsia="es-CL"/>
         </w:rPr>
-        <w:t>Polygon).</w:t>
-      </w:r>
-      <w:r>
-        <w:rPr>
-          <w:rFonts w:eastAsia="Times New Roman" w:cs="Times New Roman" w:ascii="Lato" w:hAnsi="Lato"/>
+        <w:t>Polygon</w:t>
+      </w:r>
+      <w:proofErr w:type="spellEnd"/>
+      <w:r>
+        <w:rPr>
+          <w:rFonts w:ascii="Lato" w:eastAsia="Times New Roman" w:hAnsi="Lato" w:cs="Times New Roman"/>
+          <w:color w:val="2D3B45"/>
+          <w:sz w:val="24"/>
+          <w:szCs w:val="24"/>
+          <w:highlight w:val="green"/>
+          <w:lang w:eastAsia="es-CL"/>
+        </w:rPr>
+        <w:t>).</w:t>
+      </w:r>
+      <w:r>
+        <w:rPr>
+          <w:rFonts w:ascii="Lato" w:eastAsia="Times New Roman" w:hAnsi="Lato" w:cs="Times New Roman"/>
           <w:color w:val="2D3B45"/>
           <w:sz w:val="24"/>
           <w:szCs w:val="24"/>
@@ -269,7 +333,7 @@
       </w:r>
       <w:r>
         <w:rPr>
-          <w:rFonts w:eastAsia="Times New Roman" w:cs="Times New Roman" w:ascii="Lato" w:hAnsi="Lato"/>
+          <w:rFonts w:ascii="Lato" w:eastAsia="Times New Roman" w:hAnsi="Lato" w:cs="Times New Roman"/>
           <w:color w:val="2D3B45"/>
           <w:sz w:val="24"/>
           <w:szCs w:val="24"/>
@@ -280,7 +344,7 @@
       </w:r>
       <w:r>
         <w:rPr>
-          <w:rFonts w:eastAsia="Times New Roman" w:cs="Times New Roman" w:ascii="Lato" w:hAnsi="Lato"/>
+          <w:rFonts w:ascii="Lato" w:eastAsia="Times New Roman" w:hAnsi="Lato" w:cs="Times New Roman"/>
           <w:color w:val="2D3B45"/>
           <w:sz w:val="24"/>
           <w:szCs w:val="24"/>
@@ -290,7 +354,7 @@
       </w:r>
       <w:r>
         <w:rPr>
-          <w:rFonts w:eastAsia="Times New Roman" w:cs="Times New Roman" w:ascii="Lato" w:hAnsi="Lato"/>
+          <w:rFonts w:ascii="Lato" w:eastAsia="Times New Roman" w:hAnsi="Lato" w:cs="Times New Roman"/>
           <w:color w:val="2D3B45"/>
           <w:sz w:val="24"/>
           <w:szCs w:val="24"/>
@@ -301,7 +365,7 @@
       </w:r>
       <w:r>
         <w:rPr>
-          <w:rFonts w:eastAsia="Times New Roman" w:cs="Times New Roman" w:ascii="Lato" w:hAnsi="Lato"/>
+          <w:rFonts w:ascii="Lato" w:eastAsia="Times New Roman" w:hAnsi="Lato" w:cs="Times New Roman"/>
           <w:color w:val="2D3B45"/>
           <w:sz w:val="24"/>
           <w:szCs w:val="24"/>
@@ -311,7 +375,7 @@
       </w:r>
       <w:r>
         <w:rPr>
-          <w:rFonts w:eastAsia="Times New Roman" w:cs="Times New Roman" w:ascii="Lato" w:hAnsi="Lato"/>
+          <w:rFonts w:ascii="Lato" w:eastAsia="Times New Roman" w:hAnsi="Lato" w:cs="Times New Roman"/>
           <w:color w:val="2D3B45"/>
           <w:sz w:val="24"/>
           <w:szCs w:val="24"/>
@@ -322,7 +386,7 @@
       </w:r>
       <w:r>
         <w:rPr>
-          <w:rFonts w:eastAsia="Times New Roman" w:cs="Times New Roman" w:ascii="Lato" w:hAnsi="Lato"/>
+          <w:rFonts w:ascii="Lato" w:eastAsia="Times New Roman" w:hAnsi="Lato" w:cs="Times New Roman"/>
           <w:color w:val="2D3B45"/>
           <w:sz w:val="24"/>
           <w:szCs w:val="24"/>
@@ -332,7 +396,7 @@
       </w:r>
       <w:r>
         <w:rPr>
-          <w:rFonts w:eastAsia="Times New Roman" w:cs="Times New Roman" w:ascii="Lato" w:hAnsi="Lato"/>
+          <w:rFonts w:ascii="Lato" w:eastAsia="Times New Roman" w:hAnsi="Lato" w:cs="Times New Roman"/>
           <w:color w:val="2D3B45"/>
           <w:sz w:val="24"/>
           <w:szCs w:val="24"/>
@@ -343,7 +407,7 @@
       </w:r>
       <w:r>
         <w:rPr>
-          <w:rFonts w:eastAsia="Times New Roman" w:cs="Times New Roman" w:ascii="Lato" w:hAnsi="Lato"/>
+          <w:rFonts w:ascii="Lato" w:eastAsia="Times New Roman" w:hAnsi="Lato" w:cs="Times New Roman"/>
           <w:color w:val="2D3B45"/>
           <w:sz w:val="24"/>
           <w:szCs w:val="24"/>
@@ -353,7 +417,7 @@
       </w:r>
       <w:r>
         <w:rPr>
-          <w:rFonts w:eastAsia="Times New Roman" w:cs="Times New Roman" w:ascii="Lato" w:hAnsi="Lato"/>
+          <w:rFonts w:ascii="Lato" w:eastAsia="Times New Roman" w:hAnsi="Lato" w:cs="Times New Roman"/>
           <w:color w:val="2D3B45"/>
           <w:sz w:val="24"/>
           <w:szCs w:val="24"/>
@@ -364,7 +428,7 @@
       </w:r>
       <w:r>
         <w:rPr>
-          <w:rFonts w:eastAsia="Times New Roman" w:cs="Times New Roman" w:ascii="Lato" w:hAnsi="Lato"/>
+          <w:rFonts w:ascii="Lato" w:eastAsia="Times New Roman" w:hAnsi="Lato" w:cs="Times New Roman"/>
           <w:color w:val="2D3B45"/>
           <w:sz w:val="24"/>
           <w:szCs w:val="24"/>
@@ -374,7 +438,7 @@
       </w:r>
       <w:r>
         <w:rPr>
-          <w:rFonts w:eastAsia="Times New Roman" w:cs="Times New Roman" w:ascii="Lato" w:hAnsi="Lato"/>
+          <w:rFonts w:ascii="Lato" w:eastAsia="Times New Roman" w:hAnsi="Lato" w:cs="Times New Roman"/>
           <w:color w:val="2D3B45"/>
           <w:sz w:val="24"/>
           <w:szCs w:val="24"/>
@@ -385,7 +449,7 @@
       </w:r>
       <w:r>
         <w:rPr>
-          <w:rFonts w:eastAsia="Times New Roman" w:cs="Times New Roman" w:ascii="Lato" w:hAnsi="Lato"/>
+          <w:rFonts w:ascii="Lato" w:eastAsia="Times New Roman" w:hAnsi="Lato" w:cs="Times New Roman"/>
           <w:color w:val="2D3B45"/>
           <w:sz w:val="24"/>
           <w:szCs w:val="24"/>
@@ -395,7 +459,7 @@
       </w:r>
       <w:r>
         <w:rPr>
-          <w:rFonts w:eastAsia="Times New Roman" w:cs="Times New Roman" w:ascii="Lato" w:hAnsi="Lato"/>
+          <w:rFonts w:ascii="Lato" w:eastAsia="Times New Roman" w:hAnsi="Lato" w:cs="Times New Roman"/>
           <w:color w:val="2D3B45"/>
           <w:sz w:val="24"/>
           <w:szCs w:val="24"/>
@@ -406,7 +470,7 @@
       </w:r>
       <w:r>
         <w:rPr>
-          <w:rFonts w:eastAsia="Times New Roman" w:cs="Times New Roman" w:ascii="Lato" w:hAnsi="Lato"/>
+          <w:rFonts w:ascii="Lato" w:eastAsia="Times New Roman" w:hAnsi="Lato" w:cs="Times New Roman"/>
           <w:color w:val="2D3B45"/>
           <w:sz w:val="24"/>
           <w:szCs w:val="24"/>
@@ -417,10 +481,8 @@
     </w:p>
     <w:p>
       <w:pPr>
-        <w:pStyle w:val="Normal"/>
-        <w:rPr>
-          <w:rFonts w:ascii="Lato" w:hAnsi="Lato"/>
-          <w:b/>
+        <w:rPr>
+          <w:rFonts w:ascii="Lato" w:hAnsi="Lato"/>
           <w:b/>
           <w:bCs/>
           <w:sz w:val="24"/>
@@ -440,7 +502,6 @@
     </w:p>
     <w:p>
       <w:pPr>
-        <w:pStyle w:val="Normal"/>
         <w:rPr>
           <w:rFonts w:ascii="Lato" w:hAnsi="Lato"/>
           <w:sz w:val="24"/>
@@ -468,7 +529,6 @@
     </w:p>
     <w:p>
       <w:pPr>
-        <w:pStyle w:val="Normal"/>
         <w:rPr>
           <w:rFonts w:ascii="Lato" w:hAnsi="Lato"/>
           <w:sz w:val="24"/>
@@ -488,10 +548,8 @@
     </w:p>
     <w:p>
       <w:pPr>
-        <w:pStyle w:val="Normal"/>
-        <w:rPr>
-          <w:rFonts w:ascii="Lato" w:hAnsi="Lato"/>
-          <w:b/>
+        <w:rPr>
+          <w:rFonts w:ascii="Lato" w:hAnsi="Lato"/>
           <w:b/>
           <w:bCs/>
           <w:sz w:val="24"/>
@@ -511,7 +569,6 @@
     </w:p>
     <w:p>
       <w:pPr>
-        <w:pStyle w:val="Normal"/>
         <w:rPr>
           <w:rFonts w:ascii="Lato" w:hAnsi="Lato"/>
           <w:sz w:val="24"/>
@@ -539,32 +596,19 @@
     </w:p>
     <w:p>
       <w:pPr>
-        <w:pStyle w:val="Normal"/>
-        <w:rPr>
-          <w:rFonts w:ascii="Lato" w:hAnsi="Lato"/>
-          <w:b/>
-          <w:b/>
-          <w:bCs/>
-          <w:sz w:val="24"/>
-          <w:szCs w:val="24"/>
-        </w:rPr>
-      </w:pPr>
-      <w:r>
-        <w:rPr>
-          <w:rFonts w:ascii="Lato" w:hAnsi="Lato"/>
-          <w:b/>
-          <w:bCs/>
-          <w:sz w:val="24"/>
-          <w:szCs w:val="24"/>
-        </w:rPr>
-      </w:r>
-    </w:p>
-    <w:p>
-      <w:pPr>
-        <w:pStyle w:val="Normal"/>
-        <w:rPr>
-          <w:rFonts w:ascii="Lato" w:hAnsi="Lato"/>
-          <w:b/>
+        <w:rPr>
+          <w:rFonts w:ascii="Lato" w:hAnsi="Lato"/>
+          <w:b/>
+          <w:bCs/>
+          <w:sz w:val="24"/>
+          <w:szCs w:val="24"/>
+        </w:rPr>
+      </w:pPr>
+    </w:p>
+    <w:p>
+      <w:pPr>
+        <w:rPr>
+          <w:rFonts w:ascii="Lato" w:hAnsi="Lato"/>
           <w:b/>
           <w:bCs/>
           <w:sz w:val="24"/>
@@ -584,7 +628,6 @@
     </w:p>
     <w:p>
       <w:pPr>
-        <w:pStyle w:val="Normal"/>
         <w:rPr>
           <w:rFonts w:ascii="Lato" w:hAnsi="Lato"/>
           <w:sz w:val="24"/>
@@ -612,7 +655,6 @@
     </w:p>
     <w:p>
       <w:pPr>
-        <w:pStyle w:val="Normal"/>
         <w:rPr>
           <w:rFonts w:ascii="Lato" w:hAnsi="Lato"/>
           <w:sz w:val="24"/>
@@ -631,7 +673,6 @@
     </w:p>
     <w:p>
       <w:pPr>
-        <w:pStyle w:val="Normal"/>
         <w:rPr>
           <w:rFonts w:ascii="Lato" w:hAnsi="Lato"/>
           <w:sz w:val="24"/>
@@ -649,263 +690,177 @@
     </w:p>
     <w:p>
       <w:pPr>
-        <w:pStyle w:val="Normal"/>
-        <w:rPr>
-          <w:rFonts w:ascii="Lato" w:hAnsi="Lato"/>
-          <w:b/>
-          <w:b/>
-          <w:bCs/>
-          <w:sz w:val="24"/>
-          <w:szCs w:val="24"/>
-        </w:rPr>
-      </w:pPr>
-      <w:r>
-        <w:rPr>
-          <w:rFonts w:ascii="Lato" w:hAnsi="Lato"/>
-          <w:b/>
-          <w:bCs/>
-          <w:sz w:val="24"/>
-          <w:szCs w:val="24"/>
-        </w:rPr>
-      </w:r>
-    </w:p>
-    <w:p>
-      <w:pPr>
-        <w:pStyle w:val="Normal"/>
-        <w:rPr>
-          <w:rFonts w:ascii="Lato" w:hAnsi="Lato"/>
-          <w:b/>
-          <w:b/>
-          <w:bCs/>
-          <w:sz w:val="24"/>
-          <w:szCs w:val="24"/>
-        </w:rPr>
-      </w:pPr>
-      <w:r>
-        <w:rPr>
-          <w:rFonts w:ascii="Lato" w:hAnsi="Lato"/>
-          <w:b/>
-          <w:bCs/>
-          <w:sz w:val="24"/>
-          <w:szCs w:val="24"/>
-        </w:rPr>
-      </w:r>
-    </w:p>
-    <w:p>
-      <w:pPr>
-        <w:pStyle w:val="Normal"/>
-        <w:rPr>
-          <w:rFonts w:ascii="Lato" w:hAnsi="Lato"/>
-          <w:b/>
-          <w:b/>
-          <w:bCs/>
-          <w:sz w:val="24"/>
-          <w:szCs w:val="24"/>
-        </w:rPr>
-      </w:pPr>
-      <w:r>
-        <w:rPr>
-          <w:rFonts w:ascii="Lato" w:hAnsi="Lato"/>
-          <w:b/>
-          <w:bCs/>
-          <w:sz w:val="24"/>
-          <w:szCs w:val="24"/>
-        </w:rPr>
-      </w:r>
-    </w:p>
-    <w:p>
-      <w:pPr>
-        <w:pStyle w:val="Normal"/>
-        <w:rPr>
-          <w:rFonts w:ascii="Lato" w:hAnsi="Lato"/>
-          <w:b/>
-          <w:b/>
-          <w:bCs/>
-          <w:sz w:val="24"/>
-          <w:szCs w:val="24"/>
-        </w:rPr>
-      </w:pPr>
-      <w:r>
-        <w:rPr>
-          <w:rFonts w:ascii="Lato" w:hAnsi="Lato"/>
-          <w:b/>
-          <w:bCs/>
-          <w:sz w:val="24"/>
-          <w:szCs w:val="24"/>
-        </w:rPr>
-      </w:r>
-    </w:p>
-    <w:p>
-      <w:pPr>
-        <w:pStyle w:val="Normal"/>
-        <w:rPr>
-          <w:rFonts w:ascii="Lato" w:hAnsi="Lato"/>
-          <w:b/>
-          <w:b/>
-          <w:bCs/>
-          <w:sz w:val="24"/>
-          <w:szCs w:val="24"/>
-        </w:rPr>
-      </w:pPr>
-      <w:r>
-        <w:rPr>
-          <w:rFonts w:ascii="Lato" w:hAnsi="Lato"/>
-          <w:b/>
-          <w:bCs/>
-          <w:sz w:val="24"/>
-          <w:szCs w:val="24"/>
-        </w:rPr>
-      </w:r>
-    </w:p>
-    <w:p>
-      <w:pPr>
-        <w:pStyle w:val="Normal"/>
-        <w:rPr>
-          <w:rFonts w:ascii="Lato" w:hAnsi="Lato"/>
-          <w:b/>
-          <w:b/>
-          <w:bCs/>
-          <w:sz w:val="24"/>
-          <w:szCs w:val="24"/>
-        </w:rPr>
-      </w:pPr>
-      <w:r>
-        <w:rPr>
-          <w:rFonts w:ascii="Lato" w:hAnsi="Lato"/>
-          <w:b/>
-          <w:bCs/>
-          <w:sz w:val="24"/>
-          <w:szCs w:val="24"/>
-        </w:rPr>
-        <w:t>Diagrama Uml  (Contenido Grafico)</w:t>
-      </w:r>
-    </w:p>
-    <w:p>
-      <w:pPr>
-        <w:pStyle w:val="Normal"/>
-        <w:rPr>
-          <w:rFonts w:ascii="Lato" w:hAnsi="Lato"/>
-          <w:b/>
-          <w:b/>
-          <w:bCs/>
-          <w:sz w:val="24"/>
-          <w:szCs w:val="24"/>
-        </w:rPr>
-      </w:pPr>
-      <w:r>
-        <w:rPr>
-          <w:rFonts w:ascii="Lato" w:hAnsi="Lato"/>
-          <w:b/>
-          <w:bCs/>
-          <w:sz w:val="24"/>
-          <w:szCs w:val="24"/>
+        <w:rPr>
+          <w:rFonts w:ascii="Lato" w:hAnsi="Lato"/>
+          <w:b/>
+          <w:bCs/>
+          <w:sz w:val="24"/>
+          <w:szCs w:val="24"/>
+        </w:rPr>
+      </w:pPr>
+    </w:p>
+    <w:p>
+      <w:pPr>
+        <w:rPr>
+          <w:rFonts w:ascii="Lato" w:hAnsi="Lato"/>
+          <w:b/>
+          <w:bCs/>
+          <w:sz w:val="24"/>
+          <w:szCs w:val="24"/>
+        </w:rPr>
+      </w:pPr>
+    </w:p>
+    <w:p>
+      <w:pPr>
+        <w:rPr>
+          <w:rFonts w:ascii="Lato" w:hAnsi="Lato"/>
+          <w:b/>
+          <w:bCs/>
+          <w:sz w:val="24"/>
+          <w:szCs w:val="24"/>
+        </w:rPr>
+      </w:pPr>
+    </w:p>
+    <w:p>
+      <w:pPr>
+        <w:rPr>
+          <w:rFonts w:ascii="Lato" w:hAnsi="Lato"/>
+          <w:b/>
+          <w:bCs/>
+          <w:sz w:val="24"/>
+          <w:szCs w:val="24"/>
+        </w:rPr>
+      </w:pPr>
+    </w:p>
+    <w:p>
+      <w:pPr>
+        <w:rPr>
+          <w:rFonts w:ascii="Lato" w:hAnsi="Lato"/>
+          <w:b/>
+          <w:bCs/>
+          <w:sz w:val="24"/>
+          <w:szCs w:val="24"/>
+        </w:rPr>
+      </w:pPr>
+    </w:p>
+    <w:p>
+      <w:pPr>
+        <w:rPr>
+          <w:rFonts w:ascii="Lato" w:hAnsi="Lato"/>
+          <w:b/>
+          <w:bCs/>
+          <w:sz w:val="24"/>
+          <w:szCs w:val="24"/>
+        </w:rPr>
+      </w:pPr>
+      <w:r>
+        <w:rPr>
+          <w:rFonts w:ascii="Lato" w:hAnsi="Lato"/>
+          <w:b/>
+          <w:bCs/>
+          <w:sz w:val="24"/>
+          <w:szCs w:val="24"/>
+        </w:rPr>
+        <w:t xml:space="preserve">Diagrama </w:t>
+      </w:r>
+      <w:proofErr w:type="spellStart"/>
+      <w:r>
+        <w:rPr>
+          <w:rFonts w:ascii="Lato" w:hAnsi="Lato"/>
+          <w:b/>
+          <w:bCs/>
+          <w:sz w:val="24"/>
+          <w:szCs w:val="24"/>
+        </w:rPr>
+        <w:t>Uml</w:t>
+      </w:r>
+      <w:proofErr w:type="spellEnd"/>
+      <w:r>
+        <w:rPr>
+          <w:rFonts w:ascii="Lato" w:hAnsi="Lato"/>
+          <w:b/>
+          <w:bCs/>
+          <w:sz w:val="24"/>
+          <w:szCs w:val="24"/>
+        </w:rPr>
+        <w:t xml:space="preserve">  (Contenido Grafico)</w:t>
+      </w:r>
+    </w:p>
+    <w:p>
+      <w:pPr>
+        <w:rPr>
+          <w:rFonts w:ascii="Lato" w:hAnsi="Lato"/>
+          <w:b/>
+          <w:bCs/>
+          <w:sz w:val="24"/>
+          <w:szCs w:val="24"/>
+        </w:rPr>
+      </w:pPr>
+    </w:p>
+    <w:p>
+      <w:pPr>
+        <w:rPr>
+          <w:rFonts w:ascii="Lato" w:hAnsi="Lato"/>
+          <w:b/>
+          <w:bCs/>
+          <w:sz w:val="24"/>
+          <w:szCs w:val="24"/>
+        </w:rPr>
+      </w:pPr>
+      <w:r>
+        <w:br w:type="page"/>
+      </w:r>
+    </w:p>
+    <w:p>
+      <w:pPr>
+        <w:rPr>
+          <w:rFonts w:ascii="Lato" w:hAnsi="Lato"/>
+          <w:b/>
+          <w:bCs/>
+          <w:sz w:val="24"/>
+          <w:szCs w:val="24"/>
+        </w:rPr>
+      </w:pPr>
+      <w:r>
+        <w:rPr>
+          <w:rFonts w:ascii="Lato" w:hAnsi="Lato"/>
+          <w:b/>
+          <w:bCs/>
+          <w:sz w:val="24"/>
+          <w:szCs w:val="24"/>
+        </w:rPr>
+        <w:lastRenderedPageBreak/>
+        <w:t xml:space="preserve">Use Case </w:t>
+      </w:r>
+      <w:proofErr w:type="spellStart"/>
+      <w:r>
+        <w:rPr>
+          <w:rFonts w:ascii="Lato" w:hAnsi="Lato"/>
+          <w:b/>
+          <w:bCs/>
+          <w:sz w:val="24"/>
+          <w:szCs w:val="24"/>
+        </w:rPr>
+        <w:t>Diagram</w:t>
+      </w:r>
+      <w:proofErr w:type="spellEnd"/>
+    </w:p>
+    <w:p>
+      <w:pPr>
+        <w:rPr>
+          <w:rFonts w:ascii="Lato" w:hAnsi="Lato"/>
+          <w:b/>
+          <w:bCs/>
+          <w:sz w:val="24"/>
+          <w:szCs w:val="24"/>
+        </w:rPr>
+      </w:pPr>
+      <w:r>
+        <w:rPr>
+          <w:noProof/>
         </w:rPr>
         <w:drawing>
-          <wp:anchor behindDoc="0" distT="0" distB="0" distL="0" distR="0" simplePos="0" locked="0" layoutInCell="1" allowOverlap="1" relativeHeight="2">
-            <wp:simplePos x="0" y="0"/>
-            <wp:positionH relativeFrom="column">
-              <wp:align>center</wp:align>
-            </wp:positionH>
-            <wp:positionV relativeFrom="paragraph">
-              <wp:posOffset>635</wp:posOffset>
-            </wp:positionV>
-            <wp:extent cx="5612130" cy="2362200"/>
-            <wp:effectExtent l="0" t="0" r="0" b="0"/>
-            <wp:wrapSquare wrapText="largest"/>
-            <wp:docPr id="1" name="Imagen2" descr=""/>
-            <wp:cNvGraphicFramePr>
-              <a:graphicFrameLocks xmlns:a="http://schemas.openxmlformats.org/drawingml/2006/main" noChangeAspect="1"/>
-            </wp:cNvGraphicFramePr>
-            <a:graphic xmlns:a="http://schemas.openxmlformats.org/drawingml/2006/main">
-              <a:graphicData uri="http://schemas.openxmlformats.org/drawingml/2006/picture">
-                <pic:pic xmlns:pic="http://schemas.openxmlformats.org/drawingml/2006/picture">
-                  <pic:nvPicPr>
-                    <pic:cNvPr id="1" name="Imagen2" descr=""/>
-                    <pic:cNvPicPr>
-                      <a:picLocks noChangeAspect="1" noChangeArrowheads="1"/>
-                    </pic:cNvPicPr>
-                  </pic:nvPicPr>
-                  <pic:blipFill>
-                    <a:blip r:embed="rId2"/>
-                    <a:stretch>
-                      <a:fillRect/>
-                    </a:stretch>
-                  </pic:blipFill>
-                  <pic:spPr bwMode="auto">
-                    <a:xfrm>
-                      <a:off x="0" y="0"/>
-                      <a:ext cx="5612130" cy="2362200"/>
-                    </a:xfrm>
-                    <a:prstGeom prst="rect">
-                      <a:avLst/>
-                    </a:prstGeom>
-                  </pic:spPr>
-                </pic:pic>
-              </a:graphicData>
-            </a:graphic>
-          </wp:anchor>
-        </w:drawing>
-      </w:r>
-    </w:p>
-    <w:p>
-      <w:pPr>
-        <w:pStyle w:val="Normal"/>
-        <w:rPr>
-          <w:rFonts w:ascii="Lato" w:hAnsi="Lato"/>
-          <w:b/>
-          <w:b/>
-          <w:bCs/>
-          <w:sz w:val="24"/>
-          <w:szCs w:val="24"/>
-        </w:rPr>
-      </w:pPr>
-      <w:r>
-        <w:rPr/>
-      </w:r>
-      <w:r>
-        <w:br w:type="page"/>
-      </w:r>
-    </w:p>
-    <w:p>
-      <w:pPr>
-        <w:pStyle w:val="Normal"/>
-        <w:rPr>
-          <w:rFonts w:ascii="Lato" w:hAnsi="Lato"/>
-          <w:b/>
-          <w:b/>
-          <w:bCs/>
-          <w:sz w:val="24"/>
-          <w:szCs w:val="24"/>
-        </w:rPr>
-      </w:pPr>
-      <w:r>
-        <w:rPr>
-          <w:rFonts w:ascii="Lato" w:hAnsi="Lato"/>
-          <w:b/>
-          <w:bCs/>
-          <w:sz w:val="24"/>
-          <w:szCs w:val="24"/>
-        </w:rPr>
-        <w:t>Use Case Diagram</w:t>
-      </w:r>
-    </w:p>
-    <w:p>
-      <w:pPr>
-        <w:pStyle w:val="Normal"/>
-        <w:spacing w:before="0" w:after="160"/>
-        <w:rPr>
-          <w:rFonts w:ascii="Lato" w:hAnsi="Lato"/>
-          <w:b/>
-          <w:b/>
-          <w:bCs/>
-          <w:sz w:val="24"/>
-          <w:szCs w:val="24"/>
-        </w:rPr>
-      </w:pPr>
-      <w:r>
-        <w:rPr/>
-        <w:drawing>
-          <wp:inline distT="0" distB="0" distL="0" distR="0">
+          <wp:inline distT="0" distB="0" distL="0" distR="0" wp14:anchorId="497825AF" wp14:editId="214A8CCF">
             <wp:extent cx="4937760" cy="4262755"/>
             <wp:effectExtent l="0" t="0" r="0" b="0"/>
             <wp:docPr id="2" name="Imagen 1" descr="Diagrama, Dibujo de ingeniería&#10;&#10;Descripción generada automáticamente"/>
@@ -922,7 +877,7 @@
                     </pic:cNvPicPr>
                   </pic:nvPicPr>
                   <pic:blipFill>
-                    <a:blip r:embed="rId3"/>
+                    <a:blip r:embed="rId5"/>
                     <a:stretch>
                       <a:fillRect/>
                     </a:stretch>
@@ -943,22 +898,745 @@
         </w:drawing>
       </w:r>
     </w:p>
+    <w:p>
+      <w:pPr>
+        <w:rPr>
+          <w:rFonts w:ascii="Lato" w:hAnsi="Lato"/>
+          <w:b/>
+          <w:bCs/>
+          <w:sz w:val="24"/>
+          <w:szCs w:val="24"/>
+        </w:rPr>
+      </w:pPr>
+    </w:p>
+    <w:p>
+      <w:pPr>
+        <w:rPr>
+          <w:rFonts w:ascii="Lato" w:hAnsi="Lato"/>
+          <w:b/>
+          <w:bCs/>
+          <w:sz w:val="24"/>
+          <w:szCs w:val="24"/>
+        </w:rPr>
+      </w:pPr>
+    </w:p>
+    <w:p>
+      <w:pPr>
+        <w:rPr>
+          <w:rFonts w:ascii="Lato" w:hAnsi="Lato"/>
+          <w:b/>
+          <w:bCs/>
+          <w:sz w:val="24"/>
+          <w:szCs w:val="24"/>
+        </w:rPr>
+      </w:pPr>
+    </w:p>
+    <w:p>
+      <w:pPr>
+        <w:rPr>
+          <w:rFonts w:ascii="Lato" w:hAnsi="Lato"/>
+          <w:b/>
+          <w:bCs/>
+          <w:sz w:val="24"/>
+          <w:szCs w:val="24"/>
+        </w:rPr>
+      </w:pPr>
+    </w:p>
+    <w:p>
+      <w:pPr>
+        <w:rPr>
+          <w:rFonts w:ascii="Lato" w:hAnsi="Lato"/>
+          <w:b/>
+          <w:bCs/>
+          <w:sz w:val="24"/>
+          <w:szCs w:val="24"/>
+        </w:rPr>
+      </w:pPr>
+    </w:p>
+    <w:p>
+      <w:pPr>
+        <w:rPr>
+          <w:rFonts w:ascii="Lato" w:hAnsi="Lato"/>
+          <w:b/>
+          <w:bCs/>
+          <w:sz w:val="24"/>
+          <w:szCs w:val="24"/>
+        </w:rPr>
+      </w:pPr>
+    </w:p>
+    <w:p>
+      <w:pPr>
+        <w:rPr>
+          <w:rFonts w:ascii="Lato" w:hAnsi="Lato"/>
+          <w:b/>
+          <w:bCs/>
+          <w:sz w:val="24"/>
+          <w:szCs w:val="24"/>
+        </w:rPr>
+      </w:pPr>
+    </w:p>
+    <w:p>
+      <w:pPr>
+        <w:rPr>
+          <w:rFonts w:ascii="Lato" w:hAnsi="Lato"/>
+          <w:b/>
+          <w:bCs/>
+          <w:sz w:val="24"/>
+          <w:szCs w:val="24"/>
+        </w:rPr>
+      </w:pPr>
+    </w:p>
+    <w:p>
+      <w:pPr>
+        <w:rPr>
+          <w:rFonts w:ascii="Lato" w:hAnsi="Lato"/>
+          <w:b/>
+          <w:bCs/>
+          <w:sz w:val="24"/>
+          <w:szCs w:val="24"/>
+        </w:rPr>
+      </w:pPr>
+    </w:p>
+    <w:p>
+      <w:pPr>
+        <w:rPr>
+          <w:rFonts w:ascii="Lato" w:hAnsi="Lato"/>
+          <w:b/>
+          <w:bCs/>
+          <w:sz w:val="24"/>
+          <w:szCs w:val="24"/>
+        </w:rPr>
+      </w:pPr>
+    </w:p>
+    <w:p>
+      <w:pPr>
+        <w:rPr>
+          <w:rFonts w:ascii="Lato" w:hAnsi="Lato"/>
+          <w:b/>
+          <w:bCs/>
+          <w:sz w:val="24"/>
+          <w:szCs w:val="24"/>
+        </w:rPr>
+      </w:pPr>
+    </w:p>
+    <w:p>
+      <w:pPr>
+        <w:rPr>
+          <w:rFonts w:ascii="Lato" w:hAnsi="Lato"/>
+          <w:b/>
+          <w:bCs/>
+          <w:sz w:val="24"/>
+          <w:szCs w:val="24"/>
+        </w:rPr>
+      </w:pPr>
+    </w:p>
+    <w:p>
+      <w:pPr>
+        <w:ind w:left="1416" w:firstLine="708"/>
+        <w:rPr>
+          <w:rFonts w:ascii="Lato" w:hAnsi="Lato"/>
+          <w:b/>
+          <w:bCs/>
+          <w:sz w:val="24"/>
+          <w:szCs w:val="24"/>
+        </w:rPr>
+      </w:pPr>
+      <w:r>
+        <w:rPr>
+          <w:rFonts w:ascii="Lato" w:hAnsi="Lato"/>
+          <w:b/>
+          <w:bCs/>
+          <w:sz w:val="24"/>
+          <w:szCs w:val="24"/>
+        </w:rPr>
+        <w:lastRenderedPageBreak/>
+        <w:t>Decisiones</w:t>
+      </w:r>
+      <w:r>
+        <w:rPr>
+          <w:rFonts w:ascii="Lato" w:hAnsi="Lato"/>
+          <w:b/>
+          <w:bCs/>
+          <w:sz w:val="24"/>
+          <w:szCs w:val="24"/>
+        </w:rPr>
+        <w:t xml:space="preserve">, Dificultades </w:t>
+      </w:r>
+      <w:r>
+        <w:rPr>
+          <w:rFonts w:ascii="Lato" w:hAnsi="Lato"/>
+          <w:b/>
+          <w:bCs/>
+          <w:sz w:val="24"/>
+          <w:szCs w:val="24"/>
+        </w:rPr>
+        <w:t xml:space="preserve"> y Autocriticas</w:t>
+      </w:r>
+    </w:p>
+    <w:p>
+      <w:pPr>
+        <w:rPr>
+          <w:rFonts w:ascii="Lato" w:hAnsi="Lato"/>
+          <w:b/>
+          <w:bCs/>
+          <w:sz w:val="24"/>
+          <w:szCs w:val="24"/>
+        </w:rPr>
+      </w:pPr>
+    </w:p>
+    <w:p>
+      <w:pPr>
+        <w:rPr>
+          <w:rFonts w:ascii="Lato" w:hAnsi="Lato"/>
+          <w:b/>
+          <w:bCs/>
+          <w:sz w:val="24"/>
+          <w:szCs w:val="24"/>
+        </w:rPr>
+      </w:pPr>
+      <w:r>
+        <w:rPr>
+          <w:rFonts w:ascii="Lato" w:hAnsi="Lato"/>
+          <w:b/>
+          <w:bCs/>
+          <w:sz w:val="24"/>
+          <w:szCs w:val="24"/>
+        </w:rPr>
+        <w:t xml:space="preserve">Primero discutimos sobre los temas a </w:t>
+      </w:r>
+      <w:r>
+        <w:rPr>
+          <w:rFonts w:ascii="Lato" w:hAnsi="Lato" w:hint="eastAsia"/>
+          <w:b/>
+          <w:bCs/>
+          <w:sz w:val="24"/>
+          <w:szCs w:val="24"/>
+        </w:rPr>
+        <w:t>elección</w:t>
+      </w:r>
+      <w:r>
+        <w:rPr>
+          <w:rFonts w:ascii="Lato" w:hAnsi="Lato"/>
+          <w:b/>
+          <w:bCs/>
+          <w:sz w:val="24"/>
+          <w:szCs w:val="24"/>
+        </w:rPr>
+        <w:t xml:space="preserve">, y acordamos hacer </w:t>
+      </w:r>
+      <w:r>
+        <w:rPr>
+          <w:rFonts w:ascii="Lato" w:hAnsi="Lato"/>
+          <w:b/>
+          <w:bCs/>
+          <w:sz w:val="24"/>
+          <w:szCs w:val="24"/>
+        </w:rPr>
+        <w:t>el n</w:t>
+      </w:r>
+      <w:r>
+        <w:rPr>
+          <w:rFonts w:ascii="Lato" w:hAnsi="Lato"/>
+          <w:b/>
+          <w:bCs/>
+          <w:sz w:val="24"/>
+          <w:szCs w:val="24"/>
+        </w:rPr>
+        <w:t>°5,</w:t>
+      </w:r>
+      <w:r>
+        <w:t xml:space="preserve"> </w:t>
+      </w:r>
+      <w:r>
+        <w:rPr>
+          <w:rFonts w:ascii="Lato" w:hAnsi="Lato"/>
+          <w:b/>
+          <w:bCs/>
+          <w:sz w:val="24"/>
+          <w:szCs w:val="24"/>
+        </w:rPr>
+        <w:t>Vehículo dirigido por teclado</w:t>
+      </w:r>
+      <w:r>
+        <w:rPr>
+          <w:rFonts w:ascii="Lato" w:hAnsi="Lato"/>
+          <w:b/>
+          <w:bCs/>
+          <w:sz w:val="24"/>
+          <w:szCs w:val="24"/>
+        </w:rPr>
+        <w:t>,</w:t>
+      </w:r>
+      <w:r>
+        <w:rPr>
+          <w:rFonts w:ascii="Lato" w:hAnsi="Lato"/>
+          <w:b/>
+          <w:bCs/>
+          <w:sz w:val="24"/>
+          <w:szCs w:val="24"/>
+        </w:rPr>
+        <w:t xml:space="preserve"> moverse por pista sensible con bordes que detectan y cuentan colisiones</w:t>
+      </w:r>
+      <w:r>
+        <w:rPr>
+          <w:rFonts w:ascii="Lato" w:hAnsi="Lato"/>
+          <w:b/>
+          <w:bCs/>
+          <w:sz w:val="24"/>
+          <w:szCs w:val="24"/>
+        </w:rPr>
+        <w:t xml:space="preserve">. </w:t>
+      </w:r>
+      <w:r>
+        <w:rPr>
+          <w:rFonts w:ascii="Lato" w:hAnsi="Lato"/>
+          <w:b/>
+          <w:bCs/>
+          <w:sz w:val="24"/>
+          <w:szCs w:val="24"/>
+        </w:rPr>
+        <w:t>N</w:t>
+      </w:r>
+      <w:r>
+        <w:rPr>
+          <w:rFonts w:ascii="Lato" w:hAnsi="Lato"/>
+          <w:b/>
+          <w:bCs/>
+          <w:sz w:val="24"/>
+          <w:szCs w:val="24"/>
+        </w:rPr>
+        <w:t>os</w:t>
+      </w:r>
+      <w:r>
+        <w:rPr>
+          <w:rFonts w:ascii="Lato" w:hAnsi="Lato"/>
+          <w:b/>
+          <w:bCs/>
+          <w:sz w:val="24"/>
+          <w:szCs w:val="24"/>
+        </w:rPr>
+        <w:t xml:space="preserve"> juntamos en los laboratorios, discutiendo como nos </w:t>
+      </w:r>
+      <w:r>
+        <w:rPr>
+          <w:rFonts w:ascii="Lato" w:hAnsi="Lato" w:hint="eastAsia"/>
+          <w:b/>
+          <w:bCs/>
+          <w:sz w:val="24"/>
+          <w:szCs w:val="24"/>
+        </w:rPr>
+        <w:t>íbamos</w:t>
+      </w:r>
+      <w:r>
+        <w:rPr>
+          <w:rFonts w:ascii="Lato" w:hAnsi="Lato"/>
+          <w:b/>
+          <w:bCs/>
+          <w:sz w:val="24"/>
+          <w:szCs w:val="24"/>
+        </w:rPr>
+        <w:t xml:space="preserve"> a dividir el trabajo.</w:t>
+      </w:r>
+    </w:p>
+    <w:p>
+      <w:pPr>
+        <w:rPr>
+          <w:rFonts w:ascii="Lato" w:hAnsi="Lato"/>
+          <w:b/>
+          <w:bCs/>
+          <w:sz w:val="24"/>
+          <w:szCs w:val="24"/>
+        </w:rPr>
+      </w:pPr>
+      <w:r>
+        <w:rPr>
+          <w:rFonts w:ascii="Lato" w:hAnsi="Lato"/>
+          <w:b/>
+          <w:bCs/>
+          <w:sz w:val="24"/>
+          <w:szCs w:val="24"/>
+        </w:rPr>
+        <w:t xml:space="preserve">Luego empezamos a generar el fondo de nuestra ventana, seguido de eso creamos la pista y el </w:t>
+      </w:r>
+      <w:r>
+        <w:rPr>
+          <w:rFonts w:ascii="Lato" w:hAnsi="Lato" w:hint="eastAsia"/>
+          <w:b/>
+          <w:bCs/>
+          <w:sz w:val="24"/>
+          <w:szCs w:val="24"/>
+        </w:rPr>
+        <w:t>polígono</w:t>
+      </w:r>
+      <w:r>
+        <w:rPr>
+          <w:rFonts w:ascii="Lato" w:hAnsi="Lato"/>
+          <w:b/>
+          <w:bCs/>
+          <w:sz w:val="24"/>
+          <w:szCs w:val="24"/>
+        </w:rPr>
+        <w:t xml:space="preserve"> del auto. En ese momento no </w:t>
+      </w:r>
+      <w:r>
+        <w:rPr>
+          <w:rFonts w:ascii="Lato" w:hAnsi="Lato" w:hint="eastAsia"/>
+          <w:b/>
+          <w:bCs/>
+          <w:sz w:val="24"/>
+          <w:szCs w:val="24"/>
+        </w:rPr>
+        <w:t>conseguíamos</w:t>
+      </w:r>
+      <w:r>
+        <w:rPr>
+          <w:rFonts w:ascii="Lato" w:hAnsi="Lato"/>
+          <w:b/>
+          <w:bCs/>
+          <w:sz w:val="24"/>
+          <w:szCs w:val="24"/>
+        </w:rPr>
+        <w:t xml:space="preserve"> girar las ruedas de nuestro vehículo, pasaron unos </w:t>
+      </w:r>
+      <w:r>
+        <w:rPr>
+          <w:rFonts w:ascii="Lato" w:hAnsi="Lato" w:hint="eastAsia"/>
+          <w:b/>
+          <w:bCs/>
+          <w:sz w:val="24"/>
+          <w:szCs w:val="24"/>
+        </w:rPr>
+        <w:t>días</w:t>
+      </w:r>
+      <w:r>
+        <w:rPr>
+          <w:rFonts w:ascii="Lato" w:hAnsi="Lato"/>
+          <w:b/>
+          <w:bCs/>
+          <w:sz w:val="24"/>
+          <w:szCs w:val="24"/>
+        </w:rPr>
+        <w:t xml:space="preserve"> y pudimos realizarlo. </w:t>
+      </w:r>
+      <w:r>
+        <w:rPr>
+          <w:rFonts w:ascii="Lato" w:hAnsi="Lato"/>
+          <w:b/>
+          <w:bCs/>
+          <w:sz w:val="24"/>
+          <w:szCs w:val="24"/>
+        </w:rPr>
+        <w:t>Después</w:t>
+      </w:r>
+      <w:r>
+        <w:rPr>
+          <w:rFonts w:ascii="Lato" w:hAnsi="Lato"/>
+          <w:b/>
+          <w:bCs/>
+          <w:sz w:val="24"/>
+          <w:szCs w:val="24"/>
+        </w:rPr>
+        <w:t xml:space="preserve"> tuvimos que decidir sobre como serian los botones mostrados por pantalla. Al hacerlo y llegar a la manera tuvimos un contratiempo</w:t>
+      </w:r>
+      <w:r>
+        <w:rPr>
+          <w:rFonts w:ascii="Lato" w:hAnsi="Lato"/>
+          <w:b/>
+          <w:bCs/>
+          <w:sz w:val="24"/>
+          <w:szCs w:val="24"/>
+        </w:rPr>
+        <w:t xml:space="preserve">, ya que al hacer </w:t>
+      </w:r>
+      <w:proofErr w:type="spellStart"/>
+      <w:r>
+        <w:rPr>
+          <w:rFonts w:ascii="Lato" w:hAnsi="Lato"/>
+          <w:b/>
+          <w:bCs/>
+          <w:sz w:val="24"/>
+          <w:szCs w:val="24"/>
+        </w:rPr>
+        <w:t>click</w:t>
+      </w:r>
+      <w:proofErr w:type="spellEnd"/>
+      <w:r>
+        <w:rPr>
+          <w:rFonts w:ascii="Lato" w:hAnsi="Lato"/>
+          <w:b/>
+          <w:bCs/>
+          <w:sz w:val="24"/>
+          <w:szCs w:val="24"/>
+        </w:rPr>
+        <w:t xml:space="preserve"> con el mouse sobre ellos, no </w:t>
+      </w:r>
+      <w:r>
+        <w:rPr>
+          <w:rFonts w:ascii="Lato" w:hAnsi="Lato" w:hint="eastAsia"/>
+          <w:b/>
+          <w:bCs/>
+          <w:sz w:val="24"/>
+          <w:szCs w:val="24"/>
+        </w:rPr>
+        <w:t>respondían</w:t>
+      </w:r>
+      <w:r>
+        <w:rPr>
+          <w:rFonts w:ascii="Lato" w:hAnsi="Lato"/>
+          <w:b/>
+          <w:bCs/>
+          <w:sz w:val="24"/>
+          <w:szCs w:val="24"/>
+        </w:rPr>
+        <w:t xml:space="preserve"> los del teclado inhabilitando el movimiento del </w:t>
+      </w:r>
+      <w:r>
+        <w:rPr>
+          <w:rFonts w:ascii="Lato" w:hAnsi="Lato" w:hint="eastAsia"/>
+          <w:b/>
+          <w:bCs/>
+          <w:sz w:val="24"/>
+          <w:szCs w:val="24"/>
+        </w:rPr>
+        <w:t>automóvil</w:t>
+      </w:r>
+      <w:r>
+        <w:rPr>
+          <w:rFonts w:ascii="Lato" w:hAnsi="Lato"/>
+          <w:b/>
+          <w:bCs/>
+          <w:sz w:val="24"/>
+          <w:szCs w:val="24"/>
+        </w:rPr>
+        <w:t>.</w:t>
+      </w:r>
+    </w:p>
+    <w:p>
+      <w:pPr>
+        <w:rPr>
+          <w:rFonts w:ascii="Lato" w:hAnsi="Lato"/>
+          <w:b/>
+          <w:bCs/>
+          <w:sz w:val="24"/>
+          <w:szCs w:val="24"/>
+        </w:rPr>
+      </w:pPr>
+      <w:r>
+        <w:rPr>
+          <w:rFonts w:ascii="Lato" w:hAnsi="Lato"/>
+          <w:b/>
+          <w:bCs/>
+          <w:sz w:val="24"/>
+          <w:szCs w:val="24"/>
+        </w:rPr>
+        <w:t xml:space="preserve">Mas adelante tuvimos algunas dificultades con las colisiones, ya que no </w:t>
+      </w:r>
+      <w:r>
+        <w:rPr>
+          <w:rFonts w:ascii="Lato" w:hAnsi="Lato" w:hint="eastAsia"/>
+          <w:b/>
+          <w:bCs/>
+          <w:sz w:val="24"/>
+          <w:szCs w:val="24"/>
+        </w:rPr>
+        <w:t>podíamos</w:t>
+      </w:r>
+      <w:r>
+        <w:rPr>
+          <w:rFonts w:ascii="Lato" w:hAnsi="Lato"/>
+          <w:b/>
+          <w:bCs/>
+          <w:sz w:val="24"/>
+          <w:szCs w:val="24"/>
+        </w:rPr>
+        <w:t xml:space="preserve"> adecuarla al tamaño variable de nuestra pista, </w:t>
+      </w:r>
+      <w:r>
+        <w:rPr>
+          <w:rFonts w:ascii="Lato" w:hAnsi="Lato" w:hint="eastAsia"/>
+          <w:b/>
+          <w:bCs/>
+          <w:sz w:val="24"/>
+          <w:szCs w:val="24"/>
+        </w:rPr>
+        <w:t>además</w:t>
+      </w:r>
+      <w:r>
+        <w:rPr>
+          <w:rFonts w:ascii="Lato" w:hAnsi="Lato"/>
+          <w:b/>
+          <w:bCs/>
+          <w:sz w:val="24"/>
+          <w:szCs w:val="24"/>
+        </w:rPr>
+        <w:t xml:space="preserve"> de que esta no era totalmente cuadrada sino con curvas en todo su largo, eso nos genero un poco de retraso. </w:t>
+      </w:r>
+    </w:p>
+    <w:p>
+      <w:pPr>
+        <w:rPr>
+          <w:rFonts w:ascii="Lato" w:hAnsi="Lato"/>
+          <w:b/>
+          <w:bCs/>
+          <w:sz w:val="24"/>
+          <w:szCs w:val="24"/>
+        </w:rPr>
+      </w:pPr>
+      <w:r>
+        <w:rPr>
+          <w:rFonts w:ascii="Lato" w:hAnsi="Lato"/>
+          <w:b/>
+          <w:bCs/>
+          <w:sz w:val="24"/>
+          <w:szCs w:val="24"/>
+        </w:rPr>
+        <w:t xml:space="preserve">Finalmente logramos hacer gran parte de lo pedido, pero nos faltó hacer el </w:t>
+      </w:r>
+      <w:proofErr w:type="spellStart"/>
+      <w:r>
+        <w:rPr>
+          <w:rFonts w:ascii="Lato" w:hAnsi="Lato"/>
+          <w:b/>
+          <w:bCs/>
+          <w:sz w:val="24"/>
+          <w:szCs w:val="24"/>
+        </w:rPr>
+        <w:t>JavaDoc</w:t>
+      </w:r>
+      <w:proofErr w:type="spellEnd"/>
+      <w:r>
+        <w:rPr>
+          <w:rFonts w:ascii="Lato" w:hAnsi="Lato"/>
+          <w:b/>
+          <w:bCs/>
+          <w:sz w:val="24"/>
+          <w:szCs w:val="24"/>
+        </w:rPr>
+        <w:t xml:space="preserve">, el </w:t>
+      </w:r>
+      <w:proofErr w:type="spellStart"/>
+      <w:r>
+        <w:rPr>
+          <w:rFonts w:ascii="Lato" w:hAnsi="Lato"/>
+          <w:b/>
+          <w:bCs/>
+          <w:sz w:val="24"/>
+          <w:szCs w:val="24"/>
+        </w:rPr>
+        <w:t>UniTest</w:t>
+      </w:r>
+      <w:proofErr w:type="spellEnd"/>
+      <w:r>
+        <w:rPr>
+          <w:rFonts w:ascii="Lato" w:hAnsi="Lato"/>
+          <w:b/>
+          <w:bCs/>
+          <w:sz w:val="24"/>
+          <w:szCs w:val="24"/>
+        </w:rPr>
+        <w:t xml:space="preserve"> y todo lo faltante por tiempo.</w:t>
+      </w:r>
+    </w:p>
+    <w:p>
+      <w:pPr>
+        <w:rPr>
+          <w:rFonts w:ascii="Lato" w:hAnsi="Lato"/>
+          <w:b/>
+          <w:bCs/>
+          <w:sz w:val="24"/>
+          <w:szCs w:val="24"/>
+        </w:rPr>
+      </w:pPr>
+      <w:r>
+        <w:rPr>
+          <w:rFonts w:ascii="Lato" w:hAnsi="Lato"/>
+          <w:b/>
+          <w:bCs/>
+          <w:sz w:val="24"/>
+          <w:szCs w:val="24"/>
+        </w:rPr>
+        <w:t xml:space="preserve">En la parte de autocriticas, aceptamos que no fuimos lo 100% responsables con nuestro deber. También con el apuro de enviarlo a tiempo, se nos olvido subir el archivo a </w:t>
+      </w:r>
+      <w:proofErr w:type="spellStart"/>
+      <w:r>
+        <w:rPr>
+          <w:rFonts w:ascii="Lato" w:hAnsi="Lato"/>
+          <w:b/>
+          <w:bCs/>
+          <w:sz w:val="24"/>
+          <w:szCs w:val="24"/>
+        </w:rPr>
+        <w:t>Canvas</w:t>
+      </w:r>
+      <w:proofErr w:type="spellEnd"/>
+      <w:r>
+        <w:rPr>
+          <w:rFonts w:ascii="Lato" w:hAnsi="Lato"/>
+          <w:b/>
+          <w:bCs/>
+          <w:sz w:val="24"/>
+          <w:szCs w:val="24"/>
+        </w:rPr>
+        <w:t xml:space="preserve">, y </w:t>
+      </w:r>
+      <w:r>
+        <w:rPr>
+          <w:rFonts w:ascii="Lato" w:hAnsi="Lato" w:hint="eastAsia"/>
+          <w:b/>
+          <w:bCs/>
+          <w:sz w:val="24"/>
+          <w:szCs w:val="24"/>
+        </w:rPr>
+        <w:t>además</w:t>
+      </w:r>
+      <w:r>
+        <w:rPr>
+          <w:rFonts w:ascii="Lato" w:hAnsi="Lato"/>
+          <w:b/>
+          <w:bCs/>
+          <w:sz w:val="24"/>
+          <w:szCs w:val="24"/>
+        </w:rPr>
+        <w:t xml:space="preserve"> de eso nos equivocamos de archivo, ya que el que </w:t>
+      </w:r>
+      <w:r>
+        <w:rPr>
+          <w:rFonts w:ascii="Lato" w:hAnsi="Lato" w:hint="eastAsia"/>
+          <w:b/>
+          <w:bCs/>
+          <w:sz w:val="24"/>
+          <w:szCs w:val="24"/>
+        </w:rPr>
+        <w:t>teníamos</w:t>
+      </w:r>
+      <w:r>
+        <w:rPr>
+          <w:rFonts w:ascii="Lato" w:hAnsi="Lato"/>
+          <w:b/>
+          <w:bCs/>
+          <w:sz w:val="24"/>
+          <w:szCs w:val="24"/>
+        </w:rPr>
+        <w:t xml:space="preserve"> era funcional. </w:t>
+      </w:r>
+    </w:p>
     <w:sectPr>
-      <w:type w:val="nextPage"/>
       <w:pgSz w:w="12240" w:h="15840"/>
-      <w:pgMar w:left="1701" w:right="1701" w:header="0" w:top="1417" w:footer="0" w:bottom="1417" w:gutter="0"/>
-      <w:pgNumType w:fmt="decimal"/>
-      <w:formProt w:val="false"/>
-      <w:textDirection w:val="lrTb"/>
-      <w:docGrid w:type="default" w:linePitch="360" w:charSpace="4096"/>
+      <w:pgMar w:top="1417" w:right="1701" w:bottom="1417" w:left="1701" w:header="0" w:footer="0" w:gutter="0"/>
+      <w:cols w:space="720"/>
+      <w:formProt w:val="0"/>
+      <w:docGrid w:linePitch="360" w:charSpace="4096"/>
     </w:sectPr>
   </w:body>
 </w:document>
 </file>
 
 <file path=word/numbering.xml><?xml version="1.0" encoding="utf-8"?>
-<w:numbering xmlns:w="http://schemas.openxmlformats.org/wordprocessingml/2006/main" xmlns:o="urn:schemas-microsoft-com:office:office" xmlns:r="http://schemas.openxmlformats.org/officeDocument/2006/relationships" xmlns:v="urn:schemas-microsoft-com:vml">
-  <w:abstractNum w:abstractNumId="1">
+<w:numbering xmlns:wpc="http://schemas.microsoft.com/office/word/2010/wordprocessingCanvas" xmlns:cx="http://schemas.microsoft.com/office/drawing/2014/chartex" xmlns:cx1="http://schemas.microsoft.com/office/drawing/2015/9/8/chartex" xmlns:cx2="http://schemas.microsoft.com/office/drawing/2015/10/21/chartex" xmlns:cx3="http://schemas.microsoft.com/office/drawing/2016/5/9/chartex" xmlns:cx4="http://schemas.microsoft.com/office/drawing/2016/5/10/chartex" xmlns:cx5="http://schemas.microsoft.com/office/drawing/2016/5/11/chartex" xmlns:cx6="http://schemas.microsoft.com/office/drawing/2016/5/12/chartex" xmlns:cx7="http://schemas.microsoft.com/office/drawing/2016/5/13/chartex" xmlns:cx8="http://schemas.microsoft.com/office/drawing/2016/5/14/chartex" xmlns:mc="http://schemas.openxmlformats.org/markup-compatibility/2006" xmlns:aink="http://schemas.microsoft.com/office/drawing/2016/ink" xmlns:am3d="http://schemas.microsoft.com/office/drawing/2017/model3d" xmlns:o="urn:schemas-microsoft-com:office:office" xmlns:oel="http://schemas.microsoft.com/office/2019/extlst" xmlns:r="http://schemas.openxmlformats.org/officeDocument/2006/relationships" xmlns:m="http://schemas.openxmlformats.org/officeDocument/2006/math" xmlns:v="urn:schemas-microsoft-com:vml" xmlns:wp14="http://schemas.microsoft.com/office/word/2010/wordprocessingDrawing" xmlns:wp="http://schemas.openxmlformats.org/drawingml/2006/wordprocessingDrawing" xmlns:w10="urn:schemas-microsoft-com:office:word" xmlns:w="http://schemas.openxmlformats.org/wordprocessingml/2006/main" xmlns:w14="http://schemas.microsoft.com/office/word/2010/wordml" xmlns:w15="http://schemas.microsoft.com/office/word/2012/wordml" xmlns:w16cex="http://schemas.microsoft.com/office/word/2018/wordml/cex" xmlns:w16cid="http://schemas.microsoft.com/office/word/2016/wordml/cid" xmlns:w16="http://schemas.microsoft.com/office/word/2018/wordml" xmlns:w16sdtdh="http://schemas.microsoft.com/office/word/2020/wordml/sdtdatahash" xmlns:w16se="http://schemas.microsoft.com/office/word/2015/wordml/symex" xmlns:wpg="http://schemas.microsoft.com/office/word/2010/wordprocessingGroup" xmlns:wpi="http://schemas.microsoft.com/office/word/2010/wordprocessingInk" xmlns:wne="http://schemas.microsoft.com/office/word/2006/wordml" xmlns:wps="http://schemas.microsoft.com/office/word/2010/wordprocessingShape" mc:Ignorable="w14 w15 w16se w16cid w16 w16cex w16sdtdh wp14">
+  <w:abstractNum w:abstractNumId="0" w15:restartNumberingAfterBreak="0">
+    <w:nsid w:val="2C5B4975"/>
+    <w:multiLevelType w:val="multilevel"/>
+    <w:tmpl w:val="BA722510"/>
     <w:lvl w:ilvl="0">
       <w:start w:val="1"/>
       <w:numFmt w:val="bullet"/>
@@ -1095,7 +1773,10 @@
       </w:rPr>
     </w:lvl>
   </w:abstractNum>
-  <w:abstractNum w:abstractNumId="2">
+  <w:abstractNum w:abstractNumId="1" w15:restartNumberingAfterBreak="0">
+    <w:nsid w:val="6C706425"/>
+    <w:multiLevelType w:val="multilevel"/>
+    <w:tmpl w:val="7116BA84"/>
     <w:lvl w:ilvl="0">
       <w:start w:val="1"/>
       <w:numFmt w:val="none"/>
@@ -1106,7 +1787,7 @@
         <w:tabs>
           <w:tab w:val="num" w:pos="0"/>
         </w:tabs>
-        <w:ind w:left="0" w:hanging="0"/>
+        <w:ind w:left="0" w:firstLine="0"/>
       </w:pPr>
     </w:lvl>
     <w:lvl w:ilvl="1">
@@ -1119,7 +1800,7 @@
         <w:tabs>
           <w:tab w:val="num" w:pos="0"/>
         </w:tabs>
-        <w:ind w:left="0" w:hanging="0"/>
+        <w:ind w:left="0" w:firstLine="0"/>
       </w:pPr>
     </w:lvl>
     <w:lvl w:ilvl="2">
@@ -1132,7 +1813,7 @@
         <w:tabs>
           <w:tab w:val="num" w:pos="0"/>
         </w:tabs>
-        <w:ind w:left="0" w:hanging="0"/>
+        <w:ind w:left="0" w:firstLine="0"/>
       </w:pPr>
     </w:lvl>
     <w:lvl w:ilvl="3">
@@ -1145,7 +1826,7 @@
         <w:tabs>
           <w:tab w:val="num" w:pos="0"/>
         </w:tabs>
-        <w:ind w:left="0" w:hanging="0"/>
+        <w:ind w:left="0" w:firstLine="0"/>
       </w:pPr>
     </w:lvl>
     <w:lvl w:ilvl="4">
@@ -1158,7 +1839,7 @@
         <w:tabs>
           <w:tab w:val="num" w:pos="0"/>
         </w:tabs>
-        <w:ind w:left="0" w:hanging="0"/>
+        <w:ind w:left="0" w:firstLine="0"/>
       </w:pPr>
     </w:lvl>
     <w:lvl w:ilvl="5">
@@ -1171,7 +1852,7 @@
         <w:tabs>
           <w:tab w:val="num" w:pos="0"/>
         </w:tabs>
-        <w:ind w:left="0" w:hanging="0"/>
+        <w:ind w:left="0" w:firstLine="0"/>
       </w:pPr>
     </w:lvl>
     <w:lvl w:ilvl="6">
@@ -1184,7 +1865,7 @@
         <w:tabs>
           <w:tab w:val="num" w:pos="0"/>
         </w:tabs>
-        <w:ind w:left="0" w:hanging="0"/>
+        <w:ind w:left="0" w:firstLine="0"/>
       </w:pPr>
     </w:lvl>
     <w:lvl w:ilvl="7">
@@ -1197,7 +1878,7 @@
         <w:tabs>
           <w:tab w:val="num" w:pos="0"/>
         </w:tabs>
-        <w:ind w:left="0" w:hanging="0"/>
+        <w:ind w:left="0" w:firstLine="0"/>
       </w:pPr>
     </w:lvl>
     <w:lvl w:ilvl="8">
@@ -1210,46 +1891,46 @@
         <w:tabs>
           <w:tab w:val="num" w:pos="0"/>
         </w:tabs>
-        <w:ind w:left="0" w:hanging="0"/>
+        <w:ind w:left="0" w:firstLine="0"/>
       </w:pPr>
     </w:lvl>
   </w:abstractNum>
-  <w:num w:numId="1">
+  <w:num w:numId="1" w16cid:durableId="257756204">
+    <w:abstractNumId w:val="0"/>
+  </w:num>
+  <w:num w:numId="2" w16cid:durableId="478378640">
     <w:abstractNumId w:val="1"/>
-  </w:num>
-  <w:num w:numId="2">
-    <w:abstractNumId w:val="2"/>
   </w:num>
 </w:numbering>
 </file>
 
 <file path=word/styles.xml><?xml version="1.0" encoding="utf-8"?>
-<w:styles xmlns:w="http://schemas.openxmlformats.org/wordprocessingml/2006/main" xmlns:w14="http://schemas.microsoft.com/office/word/2010/wordml" xmlns:mc="http://schemas.openxmlformats.org/markup-compatibility/2006" mc:Ignorable="w14">
+<w:styles xmlns:mc="http://schemas.openxmlformats.org/markup-compatibility/2006" xmlns:r="http://schemas.openxmlformats.org/officeDocument/2006/relationships" xmlns:w="http://schemas.openxmlformats.org/wordprocessingml/2006/main" xmlns:w14="http://schemas.microsoft.com/office/word/2010/wordml" xmlns:w15="http://schemas.microsoft.com/office/word/2012/wordml" xmlns:w16cex="http://schemas.microsoft.com/office/word/2018/wordml/cex" xmlns:w16cid="http://schemas.microsoft.com/office/word/2016/wordml/cid" xmlns:w16="http://schemas.microsoft.com/office/word/2018/wordml" xmlns:w16sdtdh="http://schemas.microsoft.com/office/word/2020/wordml/sdtdatahash" xmlns:w16se="http://schemas.microsoft.com/office/word/2015/wordml/symex" mc:Ignorable="w14 w15 w16se w16cid w16 w16cex w16sdtdh">
   <w:docDefaults>
     <w:rPrDefault>
       <w:rPr>
-        <w:rFonts w:ascii="Calibri" w:hAnsi="Calibri" w:eastAsia="Calibri" w:cs="" w:asciiTheme="minorHAnsi" w:cstheme="minorBidi" w:eastAsiaTheme="minorHAnsi" w:hAnsiTheme="minorHAnsi"/>
+        <w:rFonts w:asciiTheme="minorHAnsi" w:eastAsiaTheme="minorHAnsi" w:hAnsiTheme="minorHAnsi" w:cstheme="minorBidi"/>
         <w:szCs w:val="22"/>
         <w:lang w:val="es-CL" w:eastAsia="en-US" w:bidi="ar-SA"/>
       </w:rPr>
     </w:rPrDefault>
     <w:pPrDefault>
       <w:pPr>
-        <w:suppressAutoHyphens w:val="true"/>
+        <w:suppressAutoHyphens/>
       </w:pPr>
     </w:pPrDefault>
   </w:docDefaults>
   <w:latentStyles w:defLockedState="0" w:defUIPriority="99" w:defSemiHidden="0" w:defUnhideWhenUsed="0" w:defQFormat="0" w:count="376">
     <w:lsdException w:name="Normal" w:uiPriority="0" w:qFormat="1"/>
     <w:lsdException w:name="heading 1" w:uiPriority="9" w:qFormat="1"/>
-    <w:lsdException w:name="heading 2" w:uiPriority="9" w:semiHidden="1" w:unhideWhenUsed="1" w:qFormat="1"/>
-    <w:lsdException w:name="heading 3" w:uiPriority="9" w:semiHidden="1" w:unhideWhenUsed="1" w:qFormat="1"/>
-    <w:lsdException w:name="heading 4" w:uiPriority="9" w:semiHidden="1" w:unhideWhenUsed="1" w:qFormat="1"/>
-    <w:lsdException w:name="heading 5" w:uiPriority="9" w:semiHidden="1" w:unhideWhenUsed="1" w:qFormat="1"/>
-    <w:lsdException w:name="heading 6" w:uiPriority="9" w:semiHidden="1" w:unhideWhenUsed="1" w:qFormat="1"/>
-    <w:lsdException w:name="heading 7" w:uiPriority="9" w:semiHidden="1" w:unhideWhenUsed="1" w:qFormat="1"/>
-    <w:lsdException w:name="heading 8" w:uiPriority="9" w:semiHidden="1" w:unhideWhenUsed="1" w:qFormat="1"/>
-    <w:lsdException w:name="heading 9" w:uiPriority="9" w:semiHidden="1" w:unhideWhenUsed="1" w:qFormat="1"/>
+    <w:lsdException w:name="heading 2" w:semiHidden="1" w:uiPriority="9" w:unhideWhenUsed="1" w:qFormat="1"/>
+    <w:lsdException w:name="heading 3" w:semiHidden="1" w:uiPriority="9" w:unhideWhenUsed="1" w:qFormat="1"/>
+    <w:lsdException w:name="heading 4" w:semiHidden="1" w:uiPriority="9" w:unhideWhenUsed="1" w:qFormat="1"/>
+    <w:lsdException w:name="heading 5" w:semiHidden="1" w:uiPriority="9" w:unhideWhenUsed="1" w:qFormat="1"/>
+    <w:lsdException w:name="heading 6" w:semiHidden="1" w:uiPriority="9" w:unhideWhenUsed="1" w:qFormat="1"/>
+    <w:lsdException w:name="heading 7" w:semiHidden="1" w:uiPriority="9" w:unhideWhenUsed="1" w:qFormat="1"/>
+    <w:lsdException w:name="heading 8" w:semiHidden="1" w:uiPriority="9" w:unhideWhenUsed="1" w:qFormat="1"/>
+    <w:lsdException w:name="heading 9" w:semiHidden="1" w:uiPriority="9" w:unhideWhenUsed="1" w:qFormat="1"/>
     <w:lsdException w:name="index 1" w:semiHidden="1" w:unhideWhenUsed="1"/>
     <w:lsdException w:name="index 2" w:semiHidden="1" w:unhideWhenUsed="1"/>
     <w:lsdException w:name="index 3" w:semiHidden="1" w:unhideWhenUsed="1"/>
@@ -1259,22 +1940,22 @@
     <w:lsdException w:name="index 7" w:semiHidden="1" w:unhideWhenUsed="1"/>
     <w:lsdException w:name="index 8" w:semiHidden="1" w:unhideWhenUsed="1"/>
     <w:lsdException w:name="index 9" w:semiHidden="1" w:unhideWhenUsed="1"/>
-    <w:lsdException w:name="toc 1" w:uiPriority="39" w:semiHidden="1" w:unhideWhenUsed="1"/>
-    <w:lsdException w:name="toc 2" w:uiPriority="39" w:semiHidden="1" w:unhideWhenUsed="1"/>
-    <w:lsdException w:name="toc 3" w:uiPriority="39" w:semiHidden="1" w:unhideWhenUsed="1"/>
-    <w:lsdException w:name="toc 4" w:uiPriority="39" w:semiHidden="1" w:unhideWhenUsed="1"/>
-    <w:lsdException w:name="toc 5" w:uiPriority="39" w:semiHidden="1" w:unhideWhenUsed="1"/>
-    <w:lsdException w:name="toc 6" w:uiPriority="39" w:semiHidden="1" w:unhideWhenUsed="1"/>
-    <w:lsdException w:name="toc 7" w:uiPriority="39" w:semiHidden="1" w:unhideWhenUsed="1"/>
-    <w:lsdException w:name="toc 8" w:uiPriority="39" w:semiHidden="1" w:unhideWhenUsed="1"/>
-    <w:lsdException w:name="toc 9" w:uiPriority="39" w:semiHidden="1" w:unhideWhenUsed="1"/>
+    <w:lsdException w:name="toc 1" w:semiHidden="1" w:uiPriority="39" w:unhideWhenUsed="1"/>
+    <w:lsdException w:name="toc 2" w:semiHidden="1" w:uiPriority="39" w:unhideWhenUsed="1"/>
+    <w:lsdException w:name="toc 3" w:semiHidden="1" w:uiPriority="39" w:unhideWhenUsed="1"/>
+    <w:lsdException w:name="toc 4" w:semiHidden="1" w:uiPriority="39" w:unhideWhenUsed="1"/>
+    <w:lsdException w:name="toc 5" w:semiHidden="1" w:uiPriority="39" w:unhideWhenUsed="1"/>
+    <w:lsdException w:name="toc 6" w:semiHidden="1" w:uiPriority="39" w:unhideWhenUsed="1"/>
+    <w:lsdException w:name="toc 7" w:semiHidden="1" w:uiPriority="39" w:unhideWhenUsed="1"/>
+    <w:lsdException w:name="toc 8" w:semiHidden="1" w:uiPriority="39" w:unhideWhenUsed="1"/>
+    <w:lsdException w:name="toc 9" w:semiHidden="1" w:uiPriority="39" w:unhideWhenUsed="1"/>
     <w:lsdException w:name="Normal Indent" w:semiHidden="1" w:unhideWhenUsed="1"/>
     <w:lsdException w:name="footnote text" w:semiHidden="1" w:unhideWhenUsed="1"/>
     <w:lsdException w:name="annotation text" w:semiHidden="1" w:unhideWhenUsed="1"/>
     <w:lsdException w:name="header" w:semiHidden="1" w:unhideWhenUsed="1"/>
     <w:lsdException w:name="footer" w:semiHidden="1" w:unhideWhenUsed="1"/>
     <w:lsdException w:name="index heading" w:semiHidden="1" w:unhideWhenUsed="1"/>
-    <w:lsdException w:name="caption" w:uiPriority="35" w:semiHidden="1" w:unhideWhenUsed="1" w:qFormat="1"/>
+    <w:lsdException w:name="caption" w:semiHidden="1" w:uiPriority="35" w:unhideWhenUsed="1" w:qFormat="1"/>
     <w:lsdException w:name="table of figures" w:semiHidden="1" w:unhideWhenUsed="1"/>
     <w:lsdException w:name="envelope address" w:semiHidden="1" w:unhideWhenUsed="1"/>
     <w:lsdException w:name="envelope return" w:semiHidden="1" w:unhideWhenUsed="1"/>
@@ -1305,7 +1986,7 @@
     <w:lsdException w:name="Title" w:uiPriority="10" w:qFormat="1"/>
     <w:lsdException w:name="Closing" w:semiHidden="1" w:unhideWhenUsed="1"/>
     <w:lsdException w:name="Signature" w:semiHidden="1" w:unhideWhenUsed="1"/>
-    <w:lsdException w:name="Default Paragraph Font" w:uiPriority="1" w:semiHidden="1" w:unhideWhenUsed="1"/>
+    <w:lsdException w:name="Default Paragraph Font" w:semiHidden="1" w:uiPriority="1" w:unhideWhenUsed="1"/>
     <w:lsdException w:name="Body Text" w:semiHidden="1" w:unhideWhenUsed="1"/>
     <w:lsdException w:name="Body Text Indent" w:semiHidden="1" w:unhideWhenUsed="1"/>
     <w:lsdException w:name="List Continue" w:semiHidden="1" w:unhideWhenUsed="1"/>
@@ -1505,8 +2186,8 @@
     <w:lsdException w:name="Subtle Reference" w:uiPriority="31" w:qFormat="1"/>
     <w:lsdException w:name="Intense Reference" w:uiPriority="32" w:qFormat="1"/>
     <w:lsdException w:name="Book Title" w:uiPriority="33" w:qFormat="1"/>
-    <w:lsdException w:name="Bibliography" w:uiPriority="37" w:semiHidden="1" w:unhideWhenUsed="1"/>
-    <w:lsdException w:name="TOC Heading" w:uiPriority="39" w:semiHidden="1" w:unhideWhenUsed="1" w:qFormat="1"/>
+    <w:lsdException w:name="Bibliography" w:semiHidden="1" w:uiPriority="37" w:unhideWhenUsed="1"/>
+    <w:lsdException w:name="TOC Heading" w:semiHidden="1" w:uiPriority="39" w:unhideWhenUsed="1" w:qFormat="1"/>
     <w:lsdException w:name="Plain Table 1" w:uiPriority="41"/>
     <w:lsdException w:name="Plain Table 2" w:uiPriority="42"/>
     <w:lsdException w:name="Plain Table 3" w:uiPriority="43"/>
@@ -1617,77 +2298,85 @@
     <w:lsdException w:name="Unresolved Mention" w:semiHidden="1" w:unhideWhenUsed="1"/>
     <w:lsdException w:name="Smart Link" w:semiHidden="1" w:unhideWhenUsed="1"/>
   </w:latentStyles>
-  <w:style w:type="paragraph" w:styleId="Normal" w:default="1">
+  <w:style w:type="paragraph" w:default="1" w:styleId="Normal">
     <w:name w:val="Normal"/>
     <w:qFormat/>
     <w:pPr>
-      <w:widowControl/>
-      <w:suppressAutoHyphens w:val="true"/>
-      <w:bidi w:val="0"/>
-      <w:spacing w:lineRule="auto" w:line="259" w:before="0" w:after="160"/>
-      <w:jc w:val="left"/>
+      <w:spacing w:after="160" w:line="259" w:lineRule="auto"/>
     </w:pPr>
     <w:rPr>
-      <w:rFonts w:ascii="Calibri" w:hAnsi="Calibri" w:eastAsia="Calibri" w:cs="" w:asciiTheme="minorHAnsi" w:cstheme="minorBidi" w:eastAsiaTheme="minorHAnsi" w:hAnsiTheme="minorHAnsi"/>
-      <w:color w:val="auto"/>
-      <w:kern w:val="0"/>
       <w:sz w:val="22"/>
-      <w:szCs w:val="22"/>
-      <w:lang w:val="es-CL" w:eastAsia="en-US" w:bidi="ar-SA"/>
     </w:rPr>
   </w:style>
-  <w:style w:type="character" w:styleId="DefaultParagraphFont" w:default="1">
+  <w:style w:type="character" w:default="1" w:styleId="Fuentedeprrafopredeter">
     <w:name w:val="Default Paragraph Font"/>
     <w:uiPriority w:val="1"/>
     <w:semiHidden/>
     <w:unhideWhenUsed/>
-    <w:qFormat/>
-    <w:rPr/>
   </w:style>
-  <w:style w:type="character" w:styleId="Strong">
+  <w:style w:type="table" w:default="1" w:styleId="Tablanormal">
+    <w:name w:val="Normal Table"/>
+    <w:uiPriority w:val="99"/>
+    <w:semiHidden/>
+    <w:unhideWhenUsed/>
+    <w:tblPr>
+      <w:tblInd w:w="0" w:type="dxa"/>
+      <w:tblCellMar>
+        <w:top w:w="0" w:type="dxa"/>
+        <w:left w:w="108" w:type="dxa"/>
+        <w:bottom w:w="0" w:type="dxa"/>
+        <w:right w:w="108" w:type="dxa"/>
+      </w:tblCellMar>
+    </w:tblPr>
+  </w:style>
+  <w:style w:type="numbering" w:default="1" w:styleId="Sinlista">
+    <w:name w:val="No List"/>
+    <w:uiPriority w:val="99"/>
+    <w:semiHidden/>
+    <w:unhideWhenUsed/>
+  </w:style>
+  <w:style w:type="character" w:styleId="Textoennegrita">
     <w:name w:val="Strong"/>
-    <w:basedOn w:val="DefaultParagraphFont"/>
+    <w:basedOn w:val="Fuentedeprrafopredeter"/>
     <w:uiPriority w:val="22"/>
     <w:qFormat/>
-    <w:rsid w:val="00f50610"/>
+    <w:rsid w:val="00F50610"/>
     <w:rPr>
       <w:b/>
       <w:bCs/>
     </w:rPr>
   </w:style>
   <w:style w:type="paragraph" w:styleId="Ttulo">
-    <w:name w:val="Título"/>
+    <w:name w:val="Title"/>
     <w:basedOn w:val="Normal"/>
-    <w:next w:val="Cuerpodetexto"/>
+    <w:next w:val="Textoindependiente"/>
     <w:qFormat/>
     <w:pPr>
-      <w:keepNext w:val="true"/>
+      <w:keepNext/>
       <w:spacing w:before="240" w:after="120"/>
     </w:pPr>
     <w:rPr>
-      <w:rFonts w:ascii="Liberation Sans" w:hAnsi="Liberation Sans" w:eastAsia="Noto Sans CJK SC" w:cs="Lohit Devanagari"/>
+      <w:rFonts w:ascii="Liberation Sans" w:eastAsia="Noto Sans CJK SC" w:hAnsi="Liberation Sans" w:cs="Lohit Devanagari"/>
       <w:sz w:val="28"/>
       <w:szCs w:val="28"/>
     </w:rPr>
   </w:style>
-  <w:style w:type="paragraph" w:styleId="Cuerpodetexto">
+  <w:style w:type="paragraph" w:styleId="Textoindependiente">
     <w:name w:val="Body Text"/>
     <w:basedOn w:val="Normal"/>
     <w:pPr>
-      <w:spacing w:lineRule="auto" w:line="276" w:before="0" w:after="140"/>
+      <w:spacing w:after="140" w:line="276" w:lineRule="auto"/>
     </w:pPr>
-    <w:rPr/>
   </w:style>
   <w:style w:type="paragraph" w:styleId="Lista">
     <w:name w:val="List"/>
-    <w:basedOn w:val="Cuerpodetexto"/>
-    <w:pPr/>
+    <w:basedOn w:val="Textoindependiente"/>
     <w:rPr>
       <w:rFonts w:cs="Lohit Devanagari"/>
     </w:rPr>
   </w:style>
-  <w:style w:type="paragraph" w:styleId="Leyenda">
-    <w:name w:val="Caption"/>
+  <w:style w:type="paragraph" w:styleId="Descripcin">
+    <w:name w:val="caption"/>
     <w:basedOn w:val="Normal"/>
     <w:qFormat/>
     <w:pPr>
@@ -1702,7 +2391,7 @@
       <w:szCs w:val="24"/>
     </w:rPr>
   </w:style>
-  <w:style w:type="paragraph" w:styleId="Ndice">
+  <w:style w:type="paragraph" w:customStyle="1" w:styleId="ndice">
     <w:name w:val="Índice"/>
     <w:basedOn w:val="Normal"/>
     <w:qFormat/>
@@ -1720,38 +2409,16 @@
     <w:semiHidden/>
     <w:unhideWhenUsed/>
     <w:qFormat/>
-    <w:rsid w:val="00f50610"/>
+    <w:rsid w:val="00F50610"/>
     <w:pPr>
-      <w:spacing w:lineRule="auto" w:line="240" w:beforeAutospacing="1" w:afterAutospacing="1"/>
+      <w:spacing w:beforeAutospacing="1" w:afterAutospacing="1" w:line="240" w:lineRule="auto"/>
     </w:pPr>
     <w:rPr>
-      <w:rFonts w:ascii="Times New Roman" w:hAnsi="Times New Roman" w:eastAsia="Times New Roman" w:cs="Times New Roman"/>
+      <w:rFonts w:ascii="Times New Roman" w:eastAsia="Times New Roman" w:hAnsi="Times New Roman" w:cs="Times New Roman"/>
       <w:sz w:val="24"/>
       <w:szCs w:val="24"/>
       <w:lang w:eastAsia="es-CL"/>
     </w:rPr>
-  </w:style>
-  <w:style w:type="numbering" w:styleId="NoList" w:default="1">
-    <w:name w:val="No List"/>
-    <w:uiPriority w:val="99"/>
-    <w:semiHidden/>
-    <w:unhideWhenUsed/>
-    <w:qFormat/>
-  </w:style>
-  <w:style w:type="table" w:default="1" w:styleId="Tablanormal">
-    <w:name w:val="Normal Table"/>
-    <w:uiPriority w:val="99"/>
-    <w:semiHidden/>
-    <w:unhideWhenUsed/>
-    <w:tblPr>
-      <w:tblInd w:w="0" w:type="dxa"/>
-      <w:tblCellMar>
-        <w:top w:w="0" w:type="dxa"/>
-        <w:left w:w="108" w:type="dxa"/>
-        <w:bottom w:w="0" w:type="dxa"/>
-        <w:right w:w="108" w:type="dxa"/>
-      </w:tblCellMar>
-    </w:tblPr>
   </w:style>
 </w:styles>
 </file>

</xml_diff>

<commit_message>
Actualizacion de JavaDoc e Informe
</commit_message>
<xml_diff>
--- a/Proyecto.docx
+++ b/Proyecto.docx
@@ -1,26 +1,24 @@
 
 <file path=word/document.xml><?xml version="1.0" encoding="utf-8"?>
-<w:document xmlns:o="urn:schemas-microsoft-com:office:office" xmlns:r="http://schemas.openxmlformats.org/officeDocument/2006/relationships" xmlns:v="urn:schemas-microsoft-com:vml" xmlns:w="http://schemas.openxmlformats.org/wordprocessingml/2006/main" xmlns:w10="urn:schemas-microsoft-com:office:word" xmlns:wp="http://schemas.openxmlformats.org/drawingml/2006/wordprocessingDrawing" xmlns:wps="http://schemas.microsoft.com/office/word/2010/wordprocessingShape" xmlns:wpg="http://schemas.microsoft.com/office/word/2010/wordprocessingGroup" xmlns:mc="http://schemas.openxmlformats.org/markup-compatibility/2006" xmlns:wp14="http://schemas.microsoft.com/office/word/2010/wordprocessingDrawing" xmlns:w14="http://schemas.microsoft.com/office/word/2010/wordml" mc:Ignorable="w14 wp14">
+<w:document xmlns:wpc="http://schemas.microsoft.com/office/word/2010/wordprocessingCanvas" xmlns:cx="http://schemas.microsoft.com/office/drawing/2014/chartex" xmlns:cx1="http://schemas.microsoft.com/office/drawing/2015/9/8/chartex" xmlns:cx2="http://schemas.microsoft.com/office/drawing/2015/10/21/chartex" xmlns:cx3="http://schemas.microsoft.com/office/drawing/2016/5/9/chartex" xmlns:cx4="http://schemas.microsoft.com/office/drawing/2016/5/10/chartex" xmlns:cx5="http://schemas.microsoft.com/office/drawing/2016/5/11/chartex" xmlns:cx6="http://schemas.microsoft.com/office/drawing/2016/5/12/chartex" xmlns:cx7="http://schemas.microsoft.com/office/drawing/2016/5/13/chartex" xmlns:cx8="http://schemas.microsoft.com/office/drawing/2016/5/14/chartex" xmlns:mc="http://schemas.openxmlformats.org/markup-compatibility/2006" xmlns:aink="http://schemas.microsoft.com/office/drawing/2016/ink" xmlns:am3d="http://schemas.microsoft.com/office/drawing/2017/model3d" xmlns:o="urn:schemas-microsoft-com:office:office" xmlns:oel="http://schemas.microsoft.com/office/2019/extlst" xmlns:r="http://schemas.openxmlformats.org/officeDocument/2006/relationships" xmlns:m="http://schemas.openxmlformats.org/officeDocument/2006/math" xmlns:v="urn:schemas-microsoft-com:vml" xmlns:wp14="http://schemas.microsoft.com/office/word/2010/wordprocessingDrawing" xmlns:wp="http://schemas.openxmlformats.org/drawingml/2006/wordprocessingDrawing" xmlns:w10="urn:schemas-microsoft-com:office:word" xmlns:w="http://schemas.openxmlformats.org/wordprocessingml/2006/main" xmlns:w14="http://schemas.microsoft.com/office/word/2010/wordml" xmlns:w15="http://schemas.microsoft.com/office/word/2012/wordml" xmlns:w16cex="http://schemas.microsoft.com/office/word/2018/wordml/cex" xmlns:w16cid="http://schemas.microsoft.com/office/word/2016/wordml/cid" xmlns:w16="http://schemas.microsoft.com/office/word/2018/wordml" xmlns:w16sdtdh="http://schemas.microsoft.com/office/word/2020/wordml/sdtdatahash" xmlns:w16se="http://schemas.microsoft.com/office/word/2015/wordml/symex" xmlns:wpg="http://schemas.microsoft.com/office/word/2010/wordprocessingGroup" xmlns:wpi="http://schemas.microsoft.com/office/word/2010/wordprocessingInk" xmlns:wne="http://schemas.microsoft.com/office/word/2006/wordml" xmlns:wps="http://schemas.microsoft.com/office/word/2010/wordprocessingShape" mc:Ignorable="w14 w15 w16se w16cid w16 w16cex w16sdtdh wp14">
   <w:body>
     <w:p>
       <w:pPr>
-        <w:pStyle w:val="Normal"/>
         <w:shd w:val="clear" w:color="auto" w:fill="FFFFFF"/>
-        <w:spacing w:lineRule="auto" w:line="240" w:before="180" w:after="180"/>
-        <w:rPr>
-          <w:rFonts w:ascii="Lato" w:hAnsi="Lato" w:eastAsia="Times New Roman" w:cs="Times New Roman"/>
-          <w:b/>
-          <w:b/>
-          <w:bCs/>
-          <w:color w:val="2D3B45"/>
-          <w:sz w:val="24"/>
-          <w:szCs w:val="24"/>
-          <w:lang w:eastAsia="es-CL"/>
-        </w:rPr>
-      </w:pPr>
-      <w:r>
-        <w:rPr>
-          <w:rFonts w:eastAsia="Times New Roman" w:cs="Times New Roman" w:ascii="Lato" w:hAnsi="Lato"/>
+        <w:spacing w:before="180" w:after="180" w:line="240" w:lineRule="auto"/>
+        <w:rPr>
+          <w:rFonts w:ascii="Lato" w:eastAsia="Times New Roman" w:hAnsi="Lato" w:cs="Times New Roman"/>
+          <w:b/>
+          <w:bCs/>
+          <w:color w:val="2D3B45"/>
+          <w:sz w:val="24"/>
+          <w:szCs w:val="24"/>
+          <w:lang w:eastAsia="es-CL"/>
+        </w:rPr>
+      </w:pPr>
+      <w:r>
+        <w:rPr>
+          <w:rFonts w:ascii="Lato" w:eastAsia="Times New Roman" w:hAnsi="Lato" w:cs="Times New Roman"/>
           <w:b/>
           <w:bCs/>
           <w:color w:val="2D3B45"/>
@@ -33,23 +31,21 @@
     </w:p>
     <w:p>
       <w:pPr>
-        <w:pStyle w:val="Normal"/>
         <w:shd w:val="clear" w:color="auto" w:fill="FFFFFF"/>
-        <w:spacing w:lineRule="auto" w:line="240" w:before="180" w:after="180"/>
-        <w:rPr>
-          <w:rFonts w:ascii="Lato" w:hAnsi="Lato" w:eastAsia="Times New Roman" w:cs="Times New Roman"/>
-          <w:b/>
-          <w:b/>
-          <w:bCs/>
-          <w:color w:val="2D3B45"/>
-          <w:sz w:val="24"/>
-          <w:szCs w:val="24"/>
-          <w:lang w:eastAsia="es-CL"/>
-        </w:rPr>
-      </w:pPr>
-      <w:r>
-        <w:rPr>
-          <w:rFonts w:eastAsia="Times New Roman" w:cs="Times New Roman" w:ascii="Lato" w:hAnsi="Lato"/>
+        <w:spacing w:before="180" w:after="180" w:line="240" w:lineRule="auto"/>
+        <w:rPr>
+          <w:rFonts w:ascii="Lato" w:eastAsia="Times New Roman" w:hAnsi="Lato" w:cs="Times New Roman"/>
+          <w:b/>
+          <w:bCs/>
+          <w:color w:val="2D3B45"/>
+          <w:sz w:val="24"/>
+          <w:szCs w:val="24"/>
+          <w:lang w:eastAsia="es-CL"/>
+        </w:rPr>
+      </w:pPr>
+      <w:r>
+        <w:rPr>
+          <w:rFonts w:ascii="Lato" w:eastAsia="Times New Roman" w:hAnsi="Lato" w:cs="Times New Roman"/>
           <w:b/>
           <w:bCs/>
           <w:color w:val="2D3B45"/>
@@ -62,23 +58,21 @@
     </w:p>
     <w:p>
       <w:pPr>
-        <w:pStyle w:val="Normal"/>
         <w:shd w:val="clear" w:color="auto" w:fill="FFFFFF"/>
-        <w:spacing w:lineRule="auto" w:line="240" w:before="180" w:after="180"/>
-        <w:rPr>
-          <w:rFonts w:ascii="Lato" w:hAnsi="Lato" w:eastAsia="Times New Roman" w:cs="Times New Roman"/>
-          <w:b/>
-          <w:b/>
-          <w:bCs/>
-          <w:color w:val="2D3B45"/>
-          <w:sz w:val="24"/>
-          <w:szCs w:val="24"/>
-          <w:lang w:eastAsia="es-CL"/>
-        </w:rPr>
-      </w:pPr>
-      <w:r>
-        <w:rPr>
-          <w:rFonts w:eastAsia="Times New Roman" w:cs="Times New Roman" w:ascii="Lato" w:hAnsi="Lato"/>
+        <w:spacing w:before="180" w:after="180" w:line="240" w:lineRule="auto"/>
+        <w:rPr>
+          <w:rFonts w:ascii="Lato" w:eastAsia="Times New Roman" w:hAnsi="Lato" w:cs="Times New Roman"/>
+          <w:b/>
+          <w:bCs/>
+          <w:color w:val="2D3B45"/>
+          <w:sz w:val="24"/>
+          <w:szCs w:val="24"/>
+          <w:lang w:eastAsia="es-CL"/>
+        </w:rPr>
+      </w:pPr>
+      <w:r>
+        <w:rPr>
+          <w:rFonts w:ascii="Lato" w:eastAsia="Times New Roman" w:hAnsi="Lato" w:cs="Times New Roman"/>
           <w:b/>
           <w:bCs/>
           <w:color w:val="2D3B45"/>
@@ -87,29 +81,38 @@
           <w:lang w:eastAsia="es-CL"/>
         </w:rPr>
         <w:tab/>
+      </w:r>
+      <w:r>
+        <w:rPr>
+          <w:rFonts w:ascii="Lato" w:eastAsia="Times New Roman" w:hAnsi="Lato" w:cs="Times New Roman"/>
+          <w:b/>
+          <w:bCs/>
+          <w:color w:val="2D3B45"/>
+          <w:sz w:val="24"/>
+          <w:szCs w:val="24"/>
+          <w:lang w:eastAsia="es-CL"/>
+        </w:rPr>
         <w:tab/>
         <w:t>-Cristobal Contreras Gajardo</w:t>
       </w:r>
     </w:p>
     <w:p>
       <w:pPr>
-        <w:pStyle w:val="Normal"/>
         <w:shd w:val="clear" w:color="auto" w:fill="FFFFFF"/>
-        <w:spacing w:lineRule="auto" w:line="240" w:before="180" w:after="180"/>
-        <w:rPr>
-          <w:rFonts w:ascii="Lato" w:hAnsi="Lato" w:eastAsia="Times New Roman" w:cs="Times New Roman"/>
-          <w:b/>
-          <w:b/>
-          <w:bCs/>
-          <w:color w:val="2D3B45"/>
-          <w:sz w:val="24"/>
-          <w:szCs w:val="24"/>
-          <w:lang w:eastAsia="es-CL"/>
-        </w:rPr>
-      </w:pPr>
-      <w:r>
-        <w:rPr>
-          <w:rFonts w:eastAsia="Times New Roman" w:cs="Times New Roman" w:ascii="Lato" w:hAnsi="Lato"/>
+        <w:spacing w:before="180" w:after="180" w:line="240" w:lineRule="auto"/>
+        <w:rPr>
+          <w:rFonts w:ascii="Lato" w:eastAsia="Times New Roman" w:hAnsi="Lato" w:cs="Times New Roman"/>
+          <w:b/>
+          <w:bCs/>
+          <w:color w:val="2D3B45"/>
+          <w:sz w:val="24"/>
+          <w:szCs w:val="24"/>
+          <w:lang w:eastAsia="es-CL"/>
+        </w:rPr>
+      </w:pPr>
+      <w:r>
+        <w:rPr>
+          <w:rFonts w:ascii="Lato" w:eastAsia="Times New Roman" w:hAnsi="Lato" w:cs="Times New Roman"/>
           <w:b/>
           <w:bCs/>
           <w:color w:val="2D3B45"/>
@@ -118,54 +121,51 @@
           <w:lang w:eastAsia="es-CL"/>
         </w:rPr>
         <w:tab/>
+      </w:r>
+      <w:r>
+        <w:rPr>
+          <w:rFonts w:ascii="Lato" w:eastAsia="Times New Roman" w:hAnsi="Lato" w:cs="Times New Roman"/>
+          <w:b/>
+          <w:bCs/>
+          <w:color w:val="2D3B45"/>
+          <w:sz w:val="24"/>
+          <w:szCs w:val="24"/>
+          <w:lang w:eastAsia="es-CL"/>
+        </w:rPr>
         <w:tab/>
         <w:t>-Matías Mendoza Vargas</w:t>
       </w:r>
     </w:p>
     <w:p>
       <w:pPr>
-        <w:pStyle w:val="Normal"/>
         <w:shd w:val="clear" w:color="auto" w:fill="FFFFFF"/>
-        <w:spacing w:lineRule="auto" w:line="240" w:before="180" w:after="180"/>
-        <w:rPr>
-          <w:rFonts w:ascii="Lato" w:hAnsi="Lato" w:eastAsia="Times New Roman" w:cs="Times New Roman"/>
-          <w:b/>
-          <w:b/>
-          <w:bCs/>
-          <w:color w:val="2D3B45"/>
-          <w:sz w:val="24"/>
-          <w:szCs w:val="24"/>
-          <w:lang w:eastAsia="es-CL"/>
-        </w:rPr>
-      </w:pPr>
-      <w:r>
-        <w:rPr>
-          <w:rFonts w:eastAsia="Times New Roman" w:cs="Times New Roman" w:ascii="Lato" w:hAnsi="Lato"/>
-          <w:b/>
-          <w:bCs/>
-          <w:color w:val="2D3B45"/>
-          <w:sz w:val="24"/>
-          <w:szCs w:val="24"/>
-          <w:lang w:eastAsia="es-CL"/>
-        </w:rPr>
-      </w:r>
-    </w:p>
-    <w:p>
-      <w:pPr>
-        <w:pStyle w:val="Normal"/>
+        <w:spacing w:before="180" w:after="180" w:line="240" w:lineRule="auto"/>
+        <w:rPr>
+          <w:rFonts w:ascii="Lato" w:eastAsia="Times New Roman" w:hAnsi="Lato" w:cs="Times New Roman"/>
+          <w:b/>
+          <w:bCs/>
+          <w:color w:val="2D3B45"/>
+          <w:sz w:val="24"/>
+          <w:szCs w:val="24"/>
+          <w:lang w:eastAsia="es-CL"/>
+        </w:rPr>
+      </w:pPr>
+    </w:p>
+    <w:p>
+      <w:pPr>
         <w:shd w:val="clear" w:color="auto" w:fill="FFFFFF"/>
-        <w:spacing w:lineRule="auto" w:line="240" w:before="180" w:after="180"/>
-        <w:rPr>
-          <w:rFonts w:ascii="Lato" w:hAnsi="Lato" w:eastAsia="Times New Roman" w:cs="Times New Roman"/>
-          <w:color w:val="2D3B45"/>
-          <w:sz w:val="24"/>
-          <w:szCs w:val="24"/>
-          <w:lang w:eastAsia="es-CL"/>
-        </w:rPr>
-      </w:pPr>
-      <w:r>
-        <w:rPr>
-          <w:rFonts w:eastAsia="Times New Roman" w:cs="Times New Roman" w:ascii="Lato" w:hAnsi="Lato"/>
+        <w:spacing w:before="180" w:after="180" w:line="240" w:lineRule="auto"/>
+        <w:rPr>
+          <w:rFonts w:ascii="Lato" w:eastAsia="Times New Roman" w:hAnsi="Lato" w:cs="Times New Roman"/>
+          <w:color w:val="2D3B45"/>
+          <w:sz w:val="24"/>
+          <w:szCs w:val="24"/>
+          <w:lang w:eastAsia="es-CL"/>
+        </w:rPr>
+      </w:pPr>
+      <w:r>
+        <w:rPr>
+          <w:rFonts w:ascii="Lato" w:eastAsia="Times New Roman" w:hAnsi="Lato" w:cs="Times New Roman"/>
           <w:b/>
           <w:bCs/>
           <w:color w:val="2D3B45"/>
@@ -178,7 +178,7 @@
       <w:bookmarkStart w:id="0" w:name="_Hlk122396663"/>
       <w:r>
         <w:rPr>
-          <w:rFonts w:eastAsia="Times New Roman" w:cs="Times New Roman" w:ascii="Lato" w:hAnsi="Lato"/>
+          <w:rFonts w:ascii="Lato" w:eastAsia="Times New Roman" w:hAnsi="Lato" w:cs="Times New Roman"/>
           <w:b/>
           <w:bCs/>
           <w:color w:val="2D3B45"/>
@@ -192,25 +192,24 @@
     </w:p>
     <w:p>
       <w:pPr>
-        <w:pStyle w:val="Normal"/>
         <w:numPr>
           <w:ilvl w:val="0"/>
           <w:numId w:val="1"/>
         </w:numPr>
         <w:shd w:val="clear" w:color="auto" w:fill="FFFFFF"/>
-        <w:spacing w:lineRule="auto" w:line="240" w:beforeAutospacing="1" w:afterAutospacing="1"/>
-        <w:ind w:left="1095" w:hanging="360"/>
-        <w:rPr>
-          <w:rFonts w:ascii="Lato" w:hAnsi="Lato" w:eastAsia="Times New Roman" w:cs="Times New Roman"/>
-          <w:color w:val="2D3B45"/>
-          <w:sz w:val="24"/>
-          <w:szCs w:val="24"/>
-          <w:lang w:eastAsia="es-CL"/>
-        </w:rPr>
-      </w:pPr>
-      <w:r>
-        <w:rPr>
-          <w:rFonts w:eastAsia="Times New Roman" w:cs="Times New Roman" w:ascii="Lato" w:hAnsi="Lato"/>
+        <w:spacing w:beforeAutospacing="1" w:afterAutospacing="1" w:line="240" w:lineRule="auto"/>
+        <w:ind w:left="1095"/>
+        <w:rPr>
+          <w:rFonts w:ascii="Lato" w:eastAsia="Times New Roman" w:hAnsi="Lato" w:cs="Times New Roman"/>
+          <w:color w:val="2D3B45"/>
+          <w:sz w:val="24"/>
+          <w:szCs w:val="24"/>
+          <w:lang w:eastAsia="es-CL"/>
+        </w:rPr>
+      </w:pPr>
+      <w:r>
+        <w:rPr>
+          <w:rFonts w:ascii="Lato" w:eastAsia="Times New Roman" w:hAnsi="Lato" w:cs="Times New Roman"/>
           <w:color w:val="2D3B45"/>
           <w:sz w:val="24"/>
           <w:szCs w:val="24"/>
@@ -220,7 +219,7 @@
       </w:r>
       <w:r>
         <w:rPr>
-          <w:rFonts w:eastAsia="Times New Roman" w:cs="Times New Roman" w:ascii="Lato" w:hAnsi="Lato"/>
+          <w:rFonts w:ascii="Lato" w:eastAsia="Times New Roman" w:hAnsi="Lato" w:cs="Times New Roman"/>
           <w:color w:val="2D3B45"/>
           <w:sz w:val="24"/>
           <w:szCs w:val="24"/>
@@ -231,7 +230,7 @@
       </w:r>
       <w:r>
         <w:rPr>
-          <w:rFonts w:eastAsia="Times New Roman" w:cs="Times New Roman" w:ascii="Lato" w:hAnsi="Lato"/>
+          <w:rFonts w:ascii="Lato" w:eastAsia="Times New Roman" w:hAnsi="Lato" w:cs="Times New Roman"/>
           <w:color w:val="2D3B45"/>
           <w:sz w:val="24"/>
           <w:szCs w:val="24"/>
@@ -241,7 +240,7 @@
       </w:r>
       <w:r>
         <w:rPr>
-          <w:rFonts w:eastAsia="Times New Roman" w:cs="Times New Roman" w:ascii="Lato" w:hAnsi="Lato"/>
+          <w:rFonts w:ascii="Lato" w:eastAsia="Times New Roman" w:hAnsi="Lato" w:cs="Times New Roman"/>
           <w:color w:val="2D3B45"/>
           <w:sz w:val="24"/>
           <w:szCs w:val="24"/>
@@ -252,7 +251,7 @@
       </w:r>
       <w:r>
         <w:rPr>
-          <w:rFonts w:eastAsia="Times New Roman" w:cs="Times New Roman" w:ascii="Lato" w:hAnsi="Lato"/>
+          <w:rFonts w:ascii="Lato" w:eastAsia="Times New Roman" w:hAnsi="Lato" w:cs="Times New Roman"/>
           <w:color w:val="2D3B45"/>
           <w:sz w:val="24"/>
           <w:szCs w:val="24"/>
@@ -262,7 +261,7 @@
       </w:r>
       <w:r>
         <w:rPr>
-          <w:rFonts w:eastAsia="Times New Roman" w:cs="Times New Roman" w:ascii="Lato" w:hAnsi="Lato"/>
+          <w:rFonts w:ascii="Lato" w:eastAsia="Times New Roman" w:hAnsi="Lato" w:cs="Times New Roman"/>
           <w:color w:val="2D3B45"/>
           <w:sz w:val="24"/>
           <w:szCs w:val="24"/>
@@ -273,7 +272,7 @@
       </w:r>
       <w:r>
         <w:rPr>
-          <w:rFonts w:eastAsia="Times New Roman" w:cs="Times New Roman" w:ascii="Lato" w:hAnsi="Lato"/>
+          <w:rFonts w:ascii="Lato" w:eastAsia="Times New Roman" w:hAnsi="Lato" w:cs="Times New Roman"/>
           <w:color w:val="2D3B45"/>
           <w:sz w:val="24"/>
           <w:szCs w:val="24"/>
@@ -283,7 +282,7 @@
       </w:r>
       <w:r>
         <w:rPr>
-          <w:rFonts w:eastAsia="Times New Roman" w:cs="Times New Roman" w:ascii="Lato" w:hAnsi="Lato"/>
+          <w:rFonts w:ascii="Lato" w:eastAsia="Times New Roman" w:hAnsi="Lato" w:cs="Times New Roman"/>
           <w:color w:val="2D3B45"/>
           <w:sz w:val="24"/>
           <w:szCs w:val="24"/>
@@ -294,7 +293,7 @@
       </w:r>
       <w:r>
         <w:rPr>
-          <w:rFonts w:eastAsia="Times New Roman" w:cs="Times New Roman" w:ascii="Lato" w:hAnsi="Lato"/>
+          <w:rFonts w:ascii="Lato" w:eastAsia="Times New Roman" w:hAnsi="Lato" w:cs="Times New Roman"/>
           <w:color w:val="2D3B45"/>
           <w:sz w:val="24"/>
           <w:szCs w:val="24"/>
@@ -304,7 +303,7 @@
       </w:r>
       <w:r>
         <w:rPr>
-          <w:rFonts w:eastAsia="Times New Roman" w:cs="Times New Roman" w:ascii="Lato" w:hAnsi="Lato"/>
+          <w:rFonts w:ascii="Lato" w:eastAsia="Times New Roman" w:hAnsi="Lato" w:cs="Times New Roman"/>
           <w:color w:val="2D3B45"/>
           <w:sz w:val="24"/>
           <w:szCs w:val="24"/>
@@ -315,7 +314,7 @@
       </w:r>
       <w:r>
         <w:rPr>
-          <w:rFonts w:eastAsia="Times New Roman" w:cs="Times New Roman" w:ascii="Lato" w:hAnsi="Lato"/>
+          <w:rFonts w:ascii="Lato" w:eastAsia="Times New Roman" w:hAnsi="Lato" w:cs="Times New Roman"/>
           <w:color w:val="2D3B45"/>
           <w:sz w:val="24"/>
           <w:szCs w:val="24"/>
@@ -325,7 +324,7 @@
       </w:r>
       <w:r>
         <w:rPr>
-          <w:rFonts w:eastAsia="Times New Roman" w:cs="Times New Roman" w:ascii="Lato" w:hAnsi="Lato"/>
+          <w:rFonts w:ascii="Lato" w:eastAsia="Times New Roman" w:hAnsi="Lato" w:cs="Times New Roman"/>
           <w:color w:val="2D3B45"/>
           <w:sz w:val="24"/>
           <w:szCs w:val="24"/>
@@ -336,7 +335,7 @@
       </w:r>
       <w:r>
         <w:rPr>
-          <w:rFonts w:eastAsia="Times New Roman" w:cs="Times New Roman" w:ascii="Lato" w:hAnsi="Lato"/>
+          <w:rFonts w:ascii="Lato" w:eastAsia="Times New Roman" w:hAnsi="Lato" w:cs="Times New Roman"/>
           <w:color w:val="2D3B45"/>
           <w:sz w:val="24"/>
           <w:szCs w:val="24"/>
@@ -346,7 +345,7 @@
       </w:r>
       <w:r>
         <w:rPr>
-          <w:rFonts w:eastAsia="Times New Roman" w:cs="Times New Roman" w:ascii="Lato" w:hAnsi="Lato"/>
+          <w:rFonts w:ascii="Lato" w:eastAsia="Times New Roman" w:hAnsi="Lato" w:cs="Times New Roman"/>
           <w:color w:val="2D3B45"/>
           <w:sz w:val="24"/>
           <w:szCs w:val="24"/>
@@ -357,7 +356,7 @@
       </w:r>
       <w:r>
         <w:rPr>
-          <w:rFonts w:eastAsia="Times New Roman" w:cs="Times New Roman" w:ascii="Lato" w:hAnsi="Lato"/>
+          <w:rFonts w:ascii="Lato" w:eastAsia="Times New Roman" w:hAnsi="Lato" w:cs="Times New Roman"/>
           <w:color w:val="2D3B45"/>
           <w:sz w:val="24"/>
           <w:szCs w:val="24"/>
@@ -367,7 +366,7 @@
       </w:r>
       <w:r>
         <w:rPr>
-          <w:rFonts w:eastAsia="Times New Roman" w:cs="Times New Roman" w:ascii="Lato" w:hAnsi="Lato"/>
+          <w:rFonts w:ascii="Lato" w:eastAsia="Times New Roman" w:hAnsi="Lato" w:cs="Times New Roman"/>
           <w:color w:val="2D3B45"/>
           <w:sz w:val="24"/>
           <w:szCs w:val="24"/>
@@ -378,7 +377,7 @@
       </w:r>
       <w:r>
         <w:rPr>
-          <w:rFonts w:eastAsia="Times New Roman" w:cs="Times New Roman" w:ascii="Lato" w:hAnsi="Lato"/>
+          <w:rFonts w:ascii="Lato" w:eastAsia="Times New Roman" w:hAnsi="Lato" w:cs="Times New Roman"/>
           <w:color w:val="2D3B45"/>
           <w:sz w:val="24"/>
           <w:szCs w:val="24"/>
@@ -388,7 +387,7 @@
       </w:r>
       <w:r>
         <w:rPr>
-          <w:rFonts w:eastAsia="Times New Roman" w:cs="Times New Roman" w:ascii="Lato" w:hAnsi="Lato"/>
+          <w:rFonts w:ascii="Lato" w:eastAsia="Times New Roman" w:hAnsi="Lato" w:cs="Times New Roman"/>
           <w:color w:val="2D3B45"/>
           <w:sz w:val="24"/>
           <w:szCs w:val="24"/>
@@ -399,7 +398,7 @@
       </w:r>
       <w:r>
         <w:rPr>
-          <w:rFonts w:eastAsia="Times New Roman" w:cs="Times New Roman" w:ascii="Lato" w:hAnsi="Lato"/>
+          <w:rFonts w:ascii="Lato" w:eastAsia="Times New Roman" w:hAnsi="Lato" w:cs="Times New Roman"/>
           <w:color w:val="2D3B45"/>
           <w:sz w:val="24"/>
           <w:szCs w:val="24"/>
@@ -409,7 +408,7 @@
       </w:r>
       <w:r>
         <w:rPr>
-          <w:rFonts w:eastAsia="Times New Roman" w:cs="Times New Roman" w:ascii="Lato" w:hAnsi="Lato"/>
+          <w:rFonts w:ascii="Lato" w:eastAsia="Times New Roman" w:hAnsi="Lato" w:cs="Times New Roman"/>
           <w:color w:val="2D3B45"/>
           <w:sz w:val="24"/>
           <w:szCs w:val="24"/>
@@ -420,7 +419,7 @@
       </w:r>
       <w:r>
         <w:rPr>
-          <w:rFonts w:eastAsia="Times New Roman" w:cs="Times New Roman" w:ascii="Lato" w:hAnsi="Lato"/>
+          <w:rFonts w:ascii="Lato" w:eastAsia="Times New Roman" w:hAnsi="Lato" w:cs="Times New Roman"/>
           <w:color w:val="2D3B45"/>
           <w:sz w:val="24"/>
           <w:szCs w:val="24"/>
@@ -431,10 +430,8 @@
     </w:p>
     <w:p>
       <w:pPr>
-        <w:pStyle w:val="Normal"/>
-        <w:rPr>
-          <w:rFonts w:ascii="Lato" w:hAnsi="Lato"/>
-          <w:b/>
+        <w:rPr>
+          <w:rFonts w:ascii="Lato" w:hAnsi="Lato"/>
           <w:b/>
           <w:bCs/>
           <w:sz w:val="24"/>
@@ -454,7 +451,6 @@
     </w:p>
     <w:p>
       <w:pPr>
-        <w:pStyle w:val="Normal"/>
         <w:rPr>
           <w:rFonts w:ascii="Lato" w:hAnsi="Lato"/>
           <w:sz w:val="24"/>
@@ -482,7 +478,6 @@
     </w:p>
     <w:p>
       <w:pPr>
-        <w:pStyle w:val="Normal"/>
         <w:rPr>
           <w:rFonts w:ascii="Lato" w:hAnsi="Lato"/>
           <w:sz w:val="24"/>
@@ -502,10 +497,8 @@
     </w:p>
     <w:p>
       <w:pPr>
-        <w:pStyle w:val="Normal"/>
-        <w:rPr>
-          <w:rFonts w:ascii="Lato" w:hAnsi="Lato"/>
-          <w:b/>
+        <w:rPr>
+          <w:rFonts w:ascii="Lato" w:hAnsi="Lato"/>
           <w:b/>
           <w:bCs/>
           <w:sz w:val="24"/>
@@ -525,7 +518,6 @@
     </w:p>
     <w:p>
       <w:pPr>
-        <w:pStyle w:val="Normal"/>
         <w:rPr>
           <w:rFonts w:ascii="Lato" w:hAnsi="Lato"/>
           <w:sz w:val="24"/>
@@ -553,32 +545,19 @@
     </w:p>
     <w:p>
       <w:pPr>
-        <w:pStyle w:val="Normal"/>
-        <w:rPr>
-          <w:rFonts w:ascii="Lato" w:hAnsi="Lato"/>
-          <w:b/>
-          <w:b/>
-          <w:bCs/>
-          <w:sz w:val="24"/>
-          <w:szCs w:val="24"/>
-        </w:rPr>
-      </w:pPr>
-      <w:r>
-        <w:rPr>
-          <w:rFonts w:ascii="Lato" w:hAnsi="Lato"/>
-          <w:b/>
-          <w:bCs/>
-          <w:sz w:val="24"/>
-          <w:szCs w:val="24"/>
-        </w:rPr>
-      </w:r>
-    </w:p>
-    <w:p>
-      <w:pPr>
-        <w:pStyle w:val="Normal"/>
-        <w:rPr>
-          <w:rFonts w:ascii="Lato" w:hAnsi="Lato"/>
-          <w:b/>
+        <w:rPr>
+          <w:rFonts w:ascii="Lato" w:hAnsi="Lato"/>
+          <w:b/>
+          <w:bCs/>
+          <w:sz w:val="24"/>
+          <w:szCs w:val="24"/>
+        </w:rPr>
+      </w:pPr>
+    </w:p>
+    <w:p>
+      <w:pPr>
+        <w:rPr>
+          <w:rFonts w:ascii="Lato" w:hAnsi="Lato"/>
           <w:b/>
           <w:bCs/>
           <w:sz w:val="24"/>
@@ -598,7 +577,6 @@
     </w:p>
     <w:p>
       <w:pPr>
-        <w:pStyle w:val="Normal"/>
         <w:rPr>
           <w:rFonts w:ascii="Lato" w:hAnsi="Lato"/>
           <w:sz w:val="24"/>
@@ -626,7 +604,6 @@
     </w:p>
     <w:p>
       <w:pPr>
-        <w:pStyle w:val="Normal"/>
         <w:rPr>
           <w:rFonts w:ascii="Lato" w:hAnsi="Lato"/>
           <w:sz w:val="24"/>
@@ -645,7 +622,6 @@
     </w:p>
     <w:p>
       <w:pPr>
-        <w:pStyle w:val="Normal"/>
         <w:rPr>
           <w:rFonts w:ascii="Lato" w:hAnsi="Lato"/>
           <w:sz w:val="24"/>
@@ -663,120 +639,63 @@
     </w:p>
     <w:p>
       <w:pPr>
-        <w:pStyle w:val="Normal"/>
-        <w:rPr>
-          <w:rFonts w:ascii="Lato" w:hAnsi="Lato"/>
-          <w:b/>
-          <w:b/>
-          <w:bCs/>
-          <w:sz w:val="24"/>
-          <w:szCs w:val="24"/>
-        </w:rPr>
-      </w:pPr>
-      <w:r>
-        <w:rPr>
-          <w:rFonts w:ascii="Lato" w:hAnsi="Lato"/>
-          <w:b/>
-          <w:bCs/>
-          <w:sz w:val="24"/>
-          <w:szCs w:val="24"/>
-        </w:rPr>
-      </w:r>
-    </w:p>
-    <w:p>
-      <w:pPr>
-        <w:pStyle w:val="Normal"/>
-        <w:rPr>
-          <w:rFonts w:ascii="Lato" w:hAnsi="Lato"/>
-          <w:b/>
-          <w:b/>
-          <w:bCs/>
-          <w:sz w:val="24"/>
-          <w:szCs w:val="24"/>
-        </w:rPr>
-      </w:pPr>
-      <w:r>
-        <w:rPr>
-          <w:rFonts w:ascii="Lato" w:hAnsi="Lato"/>
-          <w:b/>
-          <w:bCs/>
-          <w:sz w:val="24"/>
-          <w:szCs w:val="24"/>
-        </w:rPr>
-      </w:r>
-    </w:p>
-    <w:p>
-      <w:pPr>
-        <w:pStyle w:val="Normal"/>
-        <w:rPr>
-          <w:rFonts w:ascii="Lato" w:hAnsi="Lato"/>
-          <w:b/>
-          <w:b/>
-          <w:bCs/>
-          <w:sz w:val="24"/>
-          <w:szCs w:val="24"/>
-        </w:rPr>
-      </w:pPr>
-      <w:r>
-        <w:rPr>
-          <w:rFonts w:ascii="Lato" w:hAnsi="Lato"/>
-          <w:b/>
-          <w:bCs/>
-          <w:sz w:val="24"/>
-          <w:szCs w:val="24"/>
-        </w:rPr>
-      </w:r>
-    </w:p>
-    <w:p>
-      <w:pPr>
-        <w:pStyle w:val="Normal"/>
-        <w:rPr>
-          <w:rFonts w:ascii="Lato" w:hAnsi="Lato"/>
-          <w:b/>
-          <w:b/>
-          <w:bCs/>
-          <w:sz w:val="24"/>
-          <w:szCs w:val="24"/>
-        </w:rPr>
-      </w:pPr>
-      <w:r>
-        <w:rPr>
-          <w:rFonts w:ascii="Lato" w:hAnsi="Lato"/>
-          <w:b/>
-          <w:bCs/>
-          <w:sz w:val="24"/>
-          <w:szCs w:val="24"/>
-        </w:rPr>
-      </w:r>
-    </w:p>
-    <w:p>
-      <w:pPr>
-        <w:pStyle w:val="Normal"/>
-        <w:rPr>
-          <w:rFonts w:ascii="Lato" w:hAnsi="Lato"/>
-          <w:b/>
-          <w:b/>
-          <w:bCs/>
-          <w:sz w:val="24"/>
-          <w:szCs w:val="24"/>
-        </w:rPr>
-      </w:pPr>
-      <w:r>
-        <w:rPr>
-          <w:rFonts w:ascii="Lato" w:hAnsi="Lato"/>
-          <w:b/>
-          <w:bCs/>
-          <w:sz w:val="24"/>
-          <w:szCs w:val="24"/>
-        </w:rPr>
-      </w:r>
-    </w:p>
-    <w:p>
-      <w:pPr>
-        <w:pStyle w:val="Normal"/>
-        <w:rPr>
-          <w:rFonts w:ascii="Lato" w:hAnsi="Lato"/>
-          <w:b/>
+        <w:rPr>
+          <w:rFonts w:ascii="Lato" w:hAnsi="Lato"/>
+          <w:b/>
+          <w:bCs/>
+          <w:sz w:val="24"/>
+          <w:szCs w:val="24"/>
+        </w:rPr>
+      </w:pPr>
+    </w:p>
+    <w:p>
+      <w:pPr>
+        <w:rPr>
+          <w:rFonts w:ascii="Lato" w:hAnsi="Lato"/>
+          <w:b/>
+          <w:bCs/>
+          <w:sz w:val="24"/>
+          <w:szCs w:val="24"/>
+        </w:rPr>
+      </w:pPr>
+    </w:p>
+    <w:p>
+      <w:pPr>
+        <w:rPr>
+          <w:rFonts w:ascii="Lato" w:hAnsi="Lato"/>
+          <w:b/>
+          <w:bCs/>
+          <w:sz w:val="24"/>
+          <w:szCs w:val="24"/>
+        </w:rPr>
+      </w:pPr>
+    </w:p>
+    <w:p>
+      <w:pPr>
+        <w:rPr>
+          <w:rFonts w:ascii="Lato" w:hAnsi="Lato"/>
+          <w:b/>
+          <w:bCs/>
+          <w:sz w:val="24"/>
+          <w:szCs w:val="24"/>
+        </w:rPr>
+      </w:pPr>
+    </w:p>
+    <w:p>
+      <w:pPr>
+        <w:rPr>
+          <w:rFonts w:ascii="Lato" w:hAnsi="Lato"/>
+          <w:b/>
+          <w:bCs/>
+          <w:sz w:val="24"/>
+          <w:szCs w:val="24"/>
+        </w:rPr>
+      </w:pPr>
+    </w:p>
+    <w:p>
+      <w:pPr>
+        <w:rPr>
+          <w:rFonts w:ascii="Lato" w:hAnsi="Lato"/>
           <w:b/>
           <w:bCs/>
           <w:sz w:val="24"/>
@@ -796,50 +715,36 @@
     </w:p>
     <w:p>
       <w:pPr>
-        <w:pStyle w:val="Normal"/>
-        <w:rPr>
-          <w:rFonts w:ascii="Lato" w:hAnsi="Lato"/>
-          <w:b/>
-          <w:b/>
-          <w:bCs/>
-          <w:sz w:val="24"/>
-          <w:szCs w:val="24"/>
-          <w:u w:val="none"/>
-        </w:rPr>
-      </w:pPr>
-      <w:r>
-        <w:rPr>
-          <w:rFonts w:ascii="Lato" w:hAnsi="Lato"/>
-          <w:b/>
-          <w:bCs/>
-          <w:sz w:val="24"/>
-          <w:szCs w:val="24"/>
-          <w:u w:val="none"/>
-        </w:rPr>
-      </w:r>
-    </w:p>
-    <w:p>
-      <w:pPr>
-        <w:pStyle w:val="Normal"/>
-        <w:rPr>
-          <w:rFonts w:ascii="Lato" w:hAnsi="Lato"/>
-          <w:b/>
-          <w:b/>
-          <w:bCs/>
-          <w:sz w:val="24"/>
-          <w:szCs w:val="24"/>
-        </w:rPr>
-      </w:pPr>
-      <w:r>
-        <w:rPr>
-          <w:rFonts w:ascii="Lato" w:hAnsi="Lato"/>
-          <w:b/>
-          <w:bCs/>
+        <w:rPr>
+          <w:rFonts w:ascii="Lato" w:hAnsi="Lato"/>
+          <w:b/>
+          <w:bCs/>
+          <w:sz w:val="24"/>
+          <w:szCs w:val="24"/>
+        </w:rPr>
+      </w:pPr>
+    </w:p>
+    <w:p>
+      <w:pPr>
+        <w:rPr>
+          <w:rFonts w:ascii="Lato" w:hAnsi="Lato"/>
+          <w:b/>
+          <w:bCs/>
+          <w:sz w:val="24"/>
+          <w:szCs w:val="24"/>
+        </w:rPr>
+      </w:pPr>
+      <w:r>
+        <w:rPr>
+          <w:rFonts w:ascii="Lato" w:hAnsi="Lato"/>
+          <w:b/>
+          <w:bCs/>
+          <w:noProof/>
           <w:sz w:val="24"/>
           <w:szCs w:val="24"/>
         </w:rPr>
         <w:drawing>
-          <wp:anchor behindDoc="0" distT="0" distB="0" distL="0" distR="0" simplePos="0" locked="0" layoutInCell="1" allowOverlap="1" relativeHeight="3">
+          <wp:anchor distT="0" distB="0" distL="0" distR="0" simplePos="0" relativeHeight="3" behindDoc="0" locked="0" layoutInCell="1" allowOverlap="1" wp14:anchorId="0874F509" wp14:editId="09E9202E">
             <wp:simplePos x="0" y="0"/>
             <wp:positionH relativeFrom="column">
               <wp:align>center</wp:align>
@@ -850,7 +755,7 @@
             <wp:extent cx="5612130" cy="2712085"/>
             <wp:effectExtent l="0" t="0" r="0" b="0"/>
             <wp:wrapSquare wrapText="largest"/>
-            <wp:docPr id="1" name="Imagen2" descr=""/>
+            <wp:docPr id="1" name="Imagen2"/>
             <wp:cNvGraphicFramePr>
               <a:graphicFrameLocks xmlns:a="http://schemas.openxmlformats.org/drawingml/2006/main" noChangeAspect="1"/>
             </wp:cNvGraphicFramePr>
@@ -858,13 +763,13 @@
               <a:graphicData uri="http://schemas.openxmlformats.org/drawingml/2006/picture">
                 <pic:pic xmlns:pic="http://schemas.openxmlformats.org/drawingml/2006/picture">
                   <pic:nvPicPr>
-                    <pic:cNvPr id="1" name="Imagen2" descr=""/>
+                    <pic:cNvPr id="1" name="Imagen2"/>
                     <pic:cNvPicPr>
                       <a:picLocks noChangeAspect="1" noChangeArrowheads="1"/>
                     </pic:cNvPicPr>
                   </pic:nvPicPr>
                   <pic:blipFill>
-                    <a:blip r:embed="rId2"/>
+                    <a:blip r:embed="rId5"/>
                     <a:stretch>
                       <a:fillRect/>
                     </a:stretch>
@@ -890,43 +795,42 @@
     </w:p>
     <w:p>
       <w:pPr>
-        <w:pStyle w:val="Normal"/>
-        <w:rPr>
-          <w:rFonts w:ascii="Lato" w:hAnsi="Lato"/>
-          <w:b/>
-          <w:b/>
-          <w:bCs/>
-          <w:sz w:val="24"/>
-          <w:szCs w:val="24"/>
-        </w:rPr>
-      </w:pPr>
-      <w:r>
-        <w:rPr>
-          <w:rFonts w:ascii="Lato" w:hAnsi="Lato"/>
-          <w:b/>
-          <w:bCs/>
-          <w:sz w:val="24"/>
-          <w:szCs w:val="24"/>
-        </w:rPr>
+        <w:rPr>
+          <w:rFonts w:ascii="Lato" w:hAnsi="Lato"/>
+          <w:b/>
+          <w:bCs/>
+          <w:sz w:val="24"/>
+          <w:szCs w:val="24"/>
+        </w:rPr>
+      </w:pPr>
+      <w:r>
+        <w:rPr>
+          <w:rFonts w:ascii="Lato" w:hAnsi="Lato"/>
+          <w:b/>
+          <w:bCs/>
+          <w:sz w:val="24"/>
+          <w:szCs w:val="24"/>
+        </w:rPr>
+        <w:lastRenderedPageBreak/>
         <w:t>Use Case Diagram</w:t>
       </w:r>
     </w:p>
     <w:p>
       <w:pPr>
-        <w:pStyle w:val="Normal"/>
-        <w:rPr>
-          <w:rFonts w:ascii="Lato" w:hAnsi="Lato"/>
-          <w:b/>
-          <w:b/>
-          <w:bCs/>
-          <w:sz w:val="24"/>
-          <w:szCs w:val="24"/>
-        </w:rPr>
-      </w:pPr>
-      <w:r>
-        <w:rPr/>
+        <w:rPr>
+          <w:rFonts w:ascii="Lato" w:hAnsi="Lato"/>
+          <w:b/>
+          <w:bCs/>
+          <w:sz w:val="24"/>
+          <w:szCs w:val="24"/>
+        </w:rPr>
+      </w:pPr>
+      <w:r>
+        <w:rPr>
+          <w:noProof/>
+        </w:rPr>
         <w:drawing>
-          <wp:inline distT="0" distB="0" distL="0" distR="0">
+          <wp:inline distT="0" distB="0" distL="0" distR="0" wp14:anchorId="4F844A3E" wp14:editId="21211BF2">
             <wp:extent cx="4937760" cy="4262755"/>
             <wp:effectExtent l="0" t="0" r="0" b="0"/>
             <wp:docPr id="2" name="Imagen 1" descr="Diagrama, Dibujo de ingeniería&#10;&#10;Descripción generada automáticamente"/>
@@ -943,7 +847,7 @@
                     </pic:cNvPicPr>
                   </pic:nvPicPr>
                   <pic:blipFill>
-                    <a:blip r:embed="rId3"/>
+                    <a:blip r:embed="rId6"/>
                     <a:stretch>
                       <a:fillRect/>
                     </a:stretch>
@@ -966,320 +870,174 @@
     </w:p>
     <w:p>
       <w:pPr>
-        <w:pStyle w:val="Normal"/>
-        <w:rPr>
-          <w:rFonts w:ascii="Lato" w:hAnsi="Lato"/>
-          <w:b/>
-          <w:b/>
-          <w:bCs/>
-          <w:sz w:val="24"/>
-          <w:szCs w:val="24"/>
-        </w:rPr>
-      </w:pPr>
-      <w:r>
-        <w:rPr>
-          <w:rFonts w:ascii="Lato" w:hAnsi="Lato"/>
-          <w:b/>
-          <w:bCs/>
-          <w:sz w:val="24"/>
-          <w:szCs w:val="24"/>
-        </w:rPr>
-      </w:r>
-    </w:p>
-    <w:p>
-      <w:pPr>
-        <w:pStyle w:val="Normal"/>
-        <w:rPr>
-          <w:rFonts w:ascii="Lato" w:hAnsi="Lato"/>
-          <w:b/>
-          <w:b/>
-          <w:bCs/>
-          <w:sz w:val="24"/>
-          <w:szCs w:val="24"/>
-        </w:rPr>
-      </w:pPr>
-      <w:r>
-        <w:rPr>
-          <w:rFonts w:ascii="Lato" w:hAnsi="Lato"/>
-          <w:b/>
-          <w:bCs/>
-          <w:sz w:val="24"/>
-          <w:szCs w:val="24"/>
-        </w:rPr>
-      </w:r>
-    </w:p>
-    <w:p>
-      <w:pPr>
-        <w:pStyle w:val="Normal"/>
-        <w:rPr>
-          <w:rFonts w:ascii="Lato" w:hAnsi="Lato"/>
-          <w:b/>
-          <w:b/>
-          <w:bCs/>
-          <w:sz w:val="24"/>
-          <w:szCs w:val="24"/>
-        </w:rPr>
-      </w:pPr>
-      <w:r>
-        <w:rPr>
-          <w:rFonts w:ascii="Lato" w:hAnsi="Lato"/>
-          <w:b/>
-          <w:bCs/>
-          <w:sz w:val="24"/>
-          <w:szCs w:val="24"/>
-        </w:rPr>
-      </w:r>
-    </w:p>
-    <w:p>
-      <w:pPr>
-        <w:pStyle w:val="Normal"/>
-        <w:rPr>
-          <w:rFonts w:ascii="Lato" w:hAnsi="Lato"/>
-          <w:b/>
-          <w:b/>
-          <w:bCs/>
-          <w:sz w:val="24"/>
-          <w:szCs w:val="24"/>
-        </w:rPr>
-      </w:pPr>
-      <w:r>
-        <w:rPr>
-          <w:rFonts w:ascii="Lato" w:hAnsi="Lato"/>
-          <w:b/>
-          <w:bCs/>
-          <w:sz w:val="24"/>
-          <w:szCs w:val="24"/>
-        </w:rPr>
-      </w:r>
-    </w:p>
-    <w:p>
-      <w:pPr>
-        <w:pStyle w:val="Normal"/>
-        <w:rPr>
-          <w:rFonts w:ascii="Lato" w:hAnsi="Lato"/>
-          <w:b/>
-          <w:b/>
-          <w:bCs/>
-          <w:sz w:val="24"/>
-          <w:szCs w:val="24"/>
-        </w:rPr>
-      </w:pPr>
-      <w:r>
-        <w:rPr>
-          <w:rFonts w:ascii="Lato" w:hAnsi="Lato"/>
-          <w:b/>
-          <w:bCs/>
-          <w:sz w:val="24"/>
-          <w:szCs w:val="24"/>
-        </w:rPr>
-      </w:r>
-    </w:p>
-    <w:p>
-      <w:pPr>
-        <w:pStyle w:val="Normal"/>
-        <w:rPr>
-          <w:rFonts w:ascii="Lato" w:hAnsi="Lato"/>
-          <w:b/>
-          <w:b/>
-          <w:bCs/>
-          <w:sz w:val="24"/>
-          <w:szCs w:val="24"/>
-        </w:rPr>
-      </w:pPr>
-      <w:r>
-        <w:rPr>
-          <w:rFonts w:ascii="Lato" w:hAnsi="Lato"/>
-          <w:b/>
-          <w:bCs/>
-          <w:sz w:val="24"/>
-          <w:szCs w:val="24"/>
-        </w:rPr>
-      </w:r>
-    </w:p>
-    <w:p>
-      <w:pPr>
-        <w:pStyle w:val="Normal"/>
-        <w:rPr>
-          <w:rFonts w:ascii="Lato" w:hAnsi="Lato"/>
-          <w:b/>
-          <w:b/>
-          <w:bCs/>
-          <w:sz w:val="24"/>
-          <w:szCs w:val="24"/>
-        </w:rPr>
-      </w:pPr>
-      <w:r>
-        <w:rPr>
-          <w:rFonts w:ascii="Lato" w:hAnsi="Lato"/>
-          <w:b/>
-          <w:bCs/>
-          <w:sz w:val="24"/>
-          <w:szCs w:val="24"/>
-        </w:rPr>
-      </w:r>
-    </w:p>
-    <w:p>
-      <w:pPr>
-        <w:pStyle w:val="Normal"/>
-        <w:rPr>
-          <w:rFonts w:ascii="Lato" w:hAnsi="Lato"/>
-          <w:b/>
-          <w:b/>
-          <w:bCs/>
-          <w:sz w:val="24"/>
-          <w:szCs w:val="24"/>
-        </w:rPr>
-      </w:pPr>
-      <w:r>
-        <w:rPr>
-          <w:rFonts w:ascii="Lato" w:hAnsi="Lato"/>
-          <w:b/>
-          <w:bCs/>
-          <w:sz w:val="24"/>
-          <w:szCs w:val="24"/>
-        </w:rPr>
-      </w:r>
-    </w:p>
-    <w:p>
-      <w:pPr>
-        <w:pStyle w:val="Normal"/>
-        <w:rPr>
-          <w:rFonts w:ascii="Lato" w:hAnsi="Lato"/>
-          <w:b/>
-          <w:b/>
-          <w:bCs/>
-          <w:sz w:val="24"/>
-          <w:szCs w:val="24"/>
-        </w:rPr>
-      </w:pPr>
-      <w:r>
-        <w:rPr>
-          <w:rFonts w:ascii="Lato" w:hAnsi="Lato"/>
-          <w:b/>
-          <w:bCs/>
-          <w:sz w:val="24"/>
-          <w:szCs w:val="24"/>
-        </w:rPr>
-      </w:r>
-    </w:p>
-    <w:p>
-      <w:pPr>
-        <w:pStyle w:val="Normal"/>
-        <w:rPr>
-          <w:rFonts w:ascii="Lato" w:hAnsi="Lato"/>
-          <w:b/>
-          <w:b/>
-          <w:bCs/>
-          <w:sz w:val="24"/>
-          <w:szCs w:val="24"/>
-        </w:rPr>
-      </w:pPr>
-      <w:r>
-        <w:rPr>
-          <w:rFonts w:ascii="Lato" w:hAnsi="Lato"/>
-          <w:b/>
-          <w:bCs/>
-          <w:sz w:val="24"/>
-          <w:szCs w:val="24"/>
-        </w:rPr>
-      </w:r>
-    </w:p>
-    <w:p>
-      <w:pPr>
-        <w:pStyle w:val="Normal"/>
-        <w:rPr>
-          <w:rFonts w:ascii="Lato" w:hAnsi="Lato"/>
-          <w:b/>
-          <w:b/>
-          <w:bCs/>
-          <w:sz w:val="24"/>
-          <w:szCs w:val="24"/>
-        </w:rPr>
-      </w:pPr>
-      <w:r>
-        <w:rPr>
-          <w:rFonts w:ascii="Lato" w:hAnsi="Lato"/>
-          <w:b/>
-          <w:bCs/>
-          <w:sz w:val="24"/>
-          <w:szCs w:val="24"/>
-        </w:rPr>
-      </w:r>
-    </w:p>
-    <w:p>
-      <w:pPr>
-        <w:pStyle w:val="Normal"/>
-        <w:rPr>
-          <w:rFonts w:ascii="Lato" w:hAnsi="Lato"/>
-          <w:b/>
-          <w:b/>
-          <w:bCs/>
-          <w:sz w:val="24"/>
-          <w:szCs w:val="24"/>
-        </w:rPr>
-      </w:pPr>
-      <w:r>
-        <w:rPr>
-          <w:rFonts w:ascii="Lato" w:hAnsi="Lato"/>
-          <w:b/>
-          <w:bCs/>
-          <w:sz w:val="24"/>
-          <w:szCs w:val="24"/>
-        </w:rPr>
-      </w:r>
-    </w:p>
-    <w:p>
-      <w:pPr>
-        <w:pStyle w:val="Normal"/>
+        <w:rPr>
+          <w:rFonts w:ascii="Lato" w:hAnsi="Lato"/>
+          <w:b/>
+          <w:bCs/>
+          <w:sz w:val="24"/>
+          <w:szCs w:val="24"/>
+        </w:rPr>
+      </w:pPr>
+    </w:p>
+    <w:p>
+      <w:pPr>
+        <w:rPr>
+          <w:rFonts w:ascii="Lato" w:hAnsi="Lato"/>
+          <w:b/>
+          <w:bCs/>
+          <w:sz w:val="24"/>
+          <w:szCs w:val="24"/>
+        </w:rPr>
+      </w:pPr>
+    </w:p>
+    <w:p>
+      <w:pPr>
+        <w:rPr>
+          <w:rFonts w:ascii="Lato" w:hAnsi="Lato"/>
+          <w:b/>
+          <w:bCs/>
+          <w:sz w:val="24"/>
+          <w:szCs w:val="24"/>
+        </w:rPr>
+      </w:pPr>
+    </w:p>
+    <w:p>
+      <w:pPr>
+        <w:rPr>
+          <w:rFonts w:ascii="Lato" w:hAnsi="Lato"/>
+          <w:b/>
+          <w:bCs/>
+          <w:sz w:val="24"/>
+          <w:szCs w:val="24"/>
+        </w:rPr>
+      </w:pPr>
+    </w:p>
+    <w:p>
+      <w:pPr>
+        <w:rPr>
+          <w:rFonts w:ascii="Lato" w:hAnsi="Lato"/>
+          <w:b/>
+          <w:bCs/>
+          <w:sz w:val="24"/>
+          <w:szCs w:val="24"/>
+        </w:rPr>
+      </w:pPr>
+    </w:p>
+    <w:p>
+      <w:pPr>
+        <w:rPr>
+          <w:rFonts w:ascii="Lato" w:hAnsi="Lato"/>
+          <w:b/>
+          <w:bCs/>
+          <w:sz w:val="24"/>
+          <w:szCs w:val="24"/>
+        </w:rPr>
+      </w:pPr>
+    </w:p>
+    <w:p>
+      <w:pPr>
+        <w:rPr>
+          <w:rFonts w:ascii="Lato" w:hAnsi="Lato"/>
+          <w:b/>
+          <w:bCs/>
+          <w:sz w:val="24"/>
+          <w:szCs w:val="24"/>
+        </w:rPr>
+      </w:pPr>
+    </w:p>
+    <w:p>
+      <w:pPr>
+        <w:rPr>
+          <w:rFonts w:ascii="Lato" w:hAnsi="Lato"/>
+          <w:b/>
+          <w:bCs/>
+          <w:sz w:val="24"/>
+          <w:szCs w:val="24"/>
+        </w:rPr>
+      </w:pPr>
+    </w:p>
+    <w:p>
+      <w:pPr>
+        <w:rPr>
+          <w:rFonts w:ascii="Lato" w:hAnsi="Lato"/>
+          <w:b/>
+          <w:bCs/>
+          <w:sz w:val="24"/>
+          <w:szCs w:val="24"/>
+        </w:rPr>
+      </w:pPr>
+    </w:p>
+    <w:p>
+      <w:pPr>
+        <w:rPr>
+          <w:rFonts w:ascii="Lato" w:hAnsi="Lato"/>
+          <w:b/>
+          <w:bCs/>
+          <w:sz w:val="24"/>
+          <w:szCs w:val="24"/>
+        </w:rPr>
+      </w:pPr>
+    </w:p>
+    <w:p>
+      <w:pPr>
+        <w:rPr>
+          <w:rFonts w:ascii="Lato" w:hAnsi="Lato"/>
+          <w:b/>
+          <w:bCs/>
+          <w:sz w:val="24"/>
+          <w:szCs w:val="24"/>
+        </w:rPr>
+      </w:pPr>
+    </w:p>
+    <w:p>
+      <w:pPr>
+        <w:rPr>
+          <w:rFonts w:ascii="Lato" w:hAnsi="Lato"/>
+          <w:b/>
+          <w:bCs/>
+          <w:sz w:val="24"/>
+          <w:szCs w:val="24"/>
+        </w:rPr>
+      </w:pPr>
+    </w:p>
+    <w:p>
+      <w:pPr>
         <w:ind w:left="1416" w:firstLine="708"/>
         <w:rPr>
           <w:rFonts w:ascii="Lato" w:hAnsi="Lato"/>
           <w:b/>
-          <w:b/>
-          <w:bCs/>
-          <w:sz w:val="24"/>
-          <w:szCs w:val="24"/>
-        </w:rPr>
-      </w:pPr>
-      <w:r>
-        <w:rPr>
-          <w:rFonts w:ascii="Lato" w:hAnsi="Lato"/>
-          <w:b/>
-          <w:bCs/>
-          <w:sz w:val="24"/>
-          <w:szCs w:val="24"/>
-        </w:rPr>
+          <w:bCs/>
+          <w:sz w:val="24"/>
+          <w:szCs w:val="24"/>
+        </w:rPr>
+      </w:pPr>
+      <w:r>
+        <w:rPr>
+          <w:rFonts w:ascii="Lato" w:hAnsi="Lato"/>
+          <w:b/>
+          <w:bCs/>
+          <w:sz w:val="24"/>
+          <w:szCs w:val="24"/>
+        </w:rPr>
+        <w:lastRenderedPageBreak/>
         <w:t>Decisiones, Dificultades  y Autocriticas</w:t>
       </w:r>
     </w:p>
     <w:p>
       <w:pPr>
-        <w:pStyle w:val="Normal"/>
-        <w:rPr>
-          <w:rFonts w:ascii="Lato" w:hAnsi="Lato"/>
-          <w:b/>
-          <w:b/>
-          <w:bCs/>
-          <w:sz w:val="24"/>
-          <w:szCs w:val="24"/>
-        </w:rPr>
-      </w:pPr>
-      <w:r>
-        <w:rPr>
-          <w:rFonts w:ascii="Lato" w:hAnsi="Lato"/>
-          <w:b/>
-          <w:bCs/>
-          <w:sz w:val="24"/>
-          <w:szCs w:val="24"/>
-        </w:rPr>
-      </w:r>
-    </w:p>
-    <w:p>
-      <w:pPr>
-        <w:pStyle w:val="Normal"/>
-        <w:rPr>
-          <w:rFonts w:ascii="Lato" w:hAnsi="Lato"/>
-          <w:b/>
+        <w:rPr>
+          <w:rFonts w:ascii="Lato" w:hAnsi="Lato"/>
+          <w:b/>
+          <w:bCs/>
+          <w:sz w:val="24"/>
+          <w:szCs w:val="24"/>
+        </w:rPr>
+      </w:pPr>
+    </w:p>
+    <w:p>
+      <w:pPr>
+        <w:rPr>
+          <w:rFonts w:ascii="Lato" w:hAnsi="Lato"/>
           <w:b/>
           <w:bCs/>
           <w:sz w:val="24"/>
@@ -1297,7 +1055,6 @@
         <w:t>Primero discutimos sobre los temas a elección, y acordamos hacer el n°5,</w:t>
       </w:r>
       <w:r>
-        <w:rPr/>
         <w:t xml:space="preserve"> </w:t>
       </w:r>
       <w:r>
@@ -1313,56 +1070,90 @@
     </w:p>
     <w:p>
       <w:pPr>
-        <w:pStyle w:val="Normal"/>
-        <w:rPr>
-          <w:rFonts w:ascii="Lato" w:hAnsi="Lato"/>
-          <w:b/>
-          <w:b/>
-          <w:bCs/>
-          <w:sz w:val="24"/>
-          <w:szCs w:val="24"/>
-        </w:rPr>
-      </w:pPr>
-      <w:r>
-        <w:rPr>
-          <w:rFonts w:ascii="Lato" w:hAnsi="Lato"/>
-          <w:b/>
-          <w:bCs/>
-          <w:sz w:val="24"/>
-          <w:szCs w:val="24"/>
-        </w:rPr>
-        <w:t>Luego empezamos a generar el fondo de nuestra ventana, seguido de eso creamos la pista y el polígono del auto. En ese momento no conseguíamos girar las ruedas de nuestro vehículo, pasaron unos días y pudimos realizarlo. Después tuvimos que decidir sobre como serian los botones mostrados por pantalla. Al hacerlo y llegar a la manera tuvimos un contratiempo, ya que al hacer click con el mouse sobre ellos, no respondían los del teclado inhabilitando el movimiento del automóvil.</w:t>
-      </w:r>
-    </w:p>
-    <w:p>
-      <w:pPr>
-        <w:pStyle w:val="Normal"/>
-        <w:rPr>
-          <w:rFonts w:ascii="Lato" w:hAnsi="Lato"/>
-          <w:b/>
-          <w:b/>
-          <w:bCs/>
-          <w:sz w:val="24"/>
-          <w:szCs w:val="24"/>
-        </w:rPr>
-      </w:pPr>
-      <w:r>
-        <w:rPr>
-          <w:rFonts w:ascii="Lato" w:hAnsi="Lato"/>
-          <w:b/>
-          <w:bCs/>
-          <w:sz w:val="24"/>
-          <w:szCs w:val="24"/>
-        </w:rPr>
-        <w:t xml:space="preserve">Mas adelante tuvimos algunas dificultades con las colisiones, ya que no podíamos adecuarla al tamaño variable de nuestra pista, además de que esta no era totalmente cuadrada sino con curvas en todo su largo, eso nos genero un poco de retraso. </w:t>
-      </w:r>
-    </w:p>
-    <w:p>
-      <w:pPr>
-        <w:pStyle w:val="Normal"/>
-        <w:rPr>
-          <w:rFonts w:ascii="Lato" w:hAnsi="Lato"/>
-          <w:b/>
+        <w:rPr>
+          <w:rFonts w:ascii="Lato" w:hAnsi="Lato"/>
+          <w:b/>
+          <w:bCs/>
+          <w:sz w:val="24"/>
+          <w:szCs w:val="24"/>
+        </w:rPr>
+      </w:pPr>
+      <w:r>
+        <w:rPr>
+          <w:rFonts w:ascii="Lato" w:hAnsi="Lato"/>
+          <w:b/>
+          <w:bCs/>
+          <w:sz w:val="24"/>
+          <w:szCs w:val="24"/>
+        </w:rPr>
+        <w:t>Luego empezamos a generar el fondo de nuestra ventana, seguido de eso creamos la pista y el polígono del auto. En ese momento no conseguíamos girar las ruedas de nuestro vehículo, pasaron unos días y pudimos realizarlo. Después tuvimos que decidir sobre como ser</w:t>
+      </w:r>
+      <w:r>
+        <w:rPr>
+          <w:rFonts w:ascii="Lato" w:hAnsi="Lato"/>
+          <w:b/>
+          <w:bCs/>
+          <w:sz w:val="24"/>
+          <w:szCs w:val="24"/>
+        </w:rPr>
+        <w:t>í</w:t>
+      </w:r>
+      <w:r>
+        <w:rPr>
+          <w:rFonts w:ascii="Lato" w:hAnsi="Lato"/>
+          <w:b/>
+          <w:bCs/>
+          <w:sz w:val="24"/>
+          <w:szCs w:val="24"/>
+        </w:rPr>
+        <w:t>an los botones mostrados por pantalla. Al hacerlo y llegar a la manera tuvimos un contratiempo, ya que al hacer click con el mouse sobre ellos, no respondían los del teclado inhabilitando el movimiento del automóvil.</w:t>
+      </w:r>
+    </w:p>
+    <w:p>
+      <w:pPr>
+        <w:rPr>
+          <w:rFonts w:ascii="Lato" w:hAnsi="Lato"/>
+          <w:b/>
+          <w:bCs/>
+          <w:sz w:val="24"/>
+          <w:szCs w:val="24"/>
+        </w:rPr>
+      </w:pPr>
+      <w:r>
+        <w:rPr>
+          <w:rFonts w:ascii="Lato" w:hAnsi="Lato"/>
+          <w:b/>
+          <w:bCs/>
+          <w:sz w:val="24"/>
+          <w:szCs w:val="24"/>
+        </w:rPr>
+        <w:t>Mas adelante tuvimos algunas dificultades con las colisiones, ya que no podíamos adecuarla al tamaño variable de nuestra pista, además de que esta no era totalmente cuadrada sino con curvas en todo su largo, eso nos gener</w:t>
+      </w:r>
+      <w:r>
+        <w:rPr>
+          <w:rFonts w:ascii="Lato" w:hAnsi="Lato"/>
+          <w:b/>
+          <w:bCs/>
+          <w:sz w:val="24"/>
+          <w:szCs w:val="24"/>
+        </w:rPr>
+        <w:t>o</w:t>
+      </w:r>
+      <w:r>
+        <w:rPr>
+          <w:rFonts w:ascii="Lato" w:hAnsi="Lato"/>
+          <w:b/>
+          <w:bCs/>
+          <w:sz w:val="24"/>
+          <w:szCs w:val="24"/>
+        </w:rPr>
+        <w:t xml:space="preserve"> un poco de retraso. </w:t>
+      </w:r>
+    </w:p>
+    <w:p>
+      <w:pPr>
+        <w:rPr>
+          <w:rFonts w:ascii="Lato" w:hAnsi="Lato"/>
           <w:b/>
           <w:bCs/>
           <w:sz w:val="24"/>
@@ -1382,11 +1173,8 @@
     </w:p>
     <w:p>
       <w:pPr>
-        <w:pStyle w:val="Normal"/>
-        <w:spacing w:before="0" w:after="160"/>
-        <w:rPr>
-          <w:rFonts w:ascii="Lato" w:hAnsi="Lato"/>
-          <w:b/>
+        <w:rPr>
+          <w:rFonts w:ascii="Lato" w:hAnsi="Lato"/>
           <w:b/>
           <w:bCs/>
           <w:sz w:val="24"/>
@@ -1404,22 +1192,119 @@
         <w:t xml:space="preserve">En la parte de autocriticas, aceptamos que no fuimos lo 100% responsables con nuestro deber. También con el apuro de enviarlo a tiempo, se nos olvido subir el archivo a Canvas, y además de eso nos equivocamos de archivo, ya que el que teníamos era funcional. </w:t>
       </w:r>
     </w:p>
+    <w:p>
+      <w:pPr>
+        <w:spacing w:after="0" w:line="240" w:lineRule="auto"/>
+        <w:rPr>
+          <w:rFonts w:ascii="Lato" w:hAnsi="Lato"/>
+          <w:b/>
+          <w:bCs/>
+          <w:sz w:val="24"/>
+          <w:szCs w:val="24"/>
+        </w:rPr>
+      </w:pPr>
+      <w:r>
+        <w:rPr>
+          <w:rFonts w:ascii="Lato" w:hAnsi="Lato"/>
+          <w:b/>
+          <w:bCs/>
+          <w:sz w:val="24"/>
+          <w:szCs w:val="24"/>
+        </w:rPr>
+        <w:br w:type="page"/>
+      </w:r>
+    </w:p>
+    <w:p>
+      <w:pPr>
+        <w:jc w:val="center"/>
+        <w:rPr>
+          <w:rFonts w:ascii="Lato" w:hAnsi="Lato"/>
+          <w:b/>
+          <w:bCs/>
+          <w:sz w:val="24"/>
+          <w:szCs w:val="24"/>
+        </w:rPr>
+      </w:pPr>
+      <w:r>
+        <w:rPr>
+          <w:rFonts w:ascii="Lato" w:hAnsi="Lato"/>
+          <w:b/>
+          <w:bCs/>
+          <w:sz w:val="24"/>
+          <w:szCs w:val="24"/>
+        </w:rPr>
+        <w:lastRenderedPageBreak/>
+        <w:t xml:space="preserve">Lista y </w:t>
+      </w:r>
+      <w:r>
+        <w:rPr>
+          <w:rFonts w:ascii="Lato" w:hAnsi="Lato" w:hint="eastAsia"/>
+          <w:b/>
+          <w:bCs/>
+          <w:sz w:val="24"/>
+          <w:szCs w:val="24"/>
+        </w:rPr>
+        <w:t>justificación</w:t>
+      </w:r>
+      <w:r>
+        <w:rPr>
+          <w:rFonts w:ascii="Lato" w:hAnsi="Lato"/>
+          <w:b/>
+          <w:bCs/>
+          <w:sz w:val="24"/>
+          <w:szCs w:val="24"/>
+        </w:rPr>
+        <w:t xml:space="preserve"> de patrones utilizados</w:t>
+      </w:r>
+    </w:p>
+    <w:p>
+      <w:pPr>
+        <w:rPr>
+          <w:rFonts w:ascii="Lato" w:hAnsi="Lato"/>
+          <w:b/>
+          <w:bCs/>
+          <w:sz w:val="24"/>
+          <w:szCs w:val="24"/>
+        </w:rPr>
+      </w:pPr>
+      <w:r>
+        <w:rPr>
+          <w:rFonts w:ascii="Lato" w:hAnsi="Lato"/>
+          <w:b/>
+          <w:bCs/>
+          <w:sz w:val="24"/>
+          <w:szCs w:val="24"/>
+        </w:rPr>
+        <w:t>Para nuestro proyecto hemos utilizado el patrón Singleton, p</w:t>
+      </w:r>
+      <w:r>
+        <w:rPr>
+          <w:rFonts w:ascii="Lato" w:hAnsi="Lato"/>
+          <w:b/>
+          <w:bCs/>
+          <w:sz w:val="24"/>
+          <w:szCs w:val="24"/>
+        </w:rPr>
+        <w:t>uesto que se crea el objeto auto, se quiere que sea el único “auto” creado durante el tiempo de ejecución, además que se es instanciado un par de veces, se opta a la vez por este patrón para evitar creaciones adicionales de este objeto.</w:t>
+      </w:r>
+    </w:p>
     <w:sectPr>
-      <w:type w:val="nextPage"/>
       <w:pgSz w:w="12240" w:h="15840"/>
-      <w:pgMar w:left="1701" w:right="1701" w:header="0" w:top="1417" w:footer="0" w:bottom="1417" w:gutter="0"/>
-      <w:pgNumType w:fmt="decimal"/>
-      <w:formProt w:val="false"/>
-      <w:textDirection w:val="lrTb"/>
-      <w:docGrid w:type="default" w:linePitch="360" w:charSpace="4096"/>
+      <w:pgMar w:top="1417" w:right="1701" w:bottom="1417" w:left="1701" w:header="0" w:footer="0" w:gutter="0"/>
+      <w:cols w:space="720"/>
+      <w:formProt w:val="0"/>
+      <w:docGrid w:linePitch="360" w:charSpace="4096"/>
     </w:sectPr>
   </w:body>
 </w:document>
 </file>
 
 <file path=word/numbering.xml><?xml version="1.0" encoding="utf-8"?>
-<w:numbering xmlns:w="http://schemas.openxmlformats.org/wordprocessingml/2006/main" xmlns:o="urn:schemas-microsoft-com:office:office" xmlns:r="http://schemas.openxmlformats.org/officeDocument/2006/relationships" xmlns:v="urn:schemas-microsoft-com:vml">
-  <w:abstractNum w:abstractNumId="1">
+<w:numbering xmlns:wpc="http://schemas.microsoft.com/office/word/2010/wordprocessingCanvas" xmlns:cx="http://schemas.microsoft.com/office/drawing/2014/chartex" xmlns:cx1="http://schemas.microsoft.com/office/drawing/2015/9/8/chartex" xmlns:cx2="http://schemas.microsoft.com/office/drawing/2015/10/21/chartex" xmlns:cx3="http://schemas.microsoft.com/office/drawing/2016/5/9/chartex" xmlns:cx4="http://schemas.microsoft.com/office/drawing/2016/5/10/chartex" xmlns:cx5="http://schemas.microsoft.com/office/drawing/2016/5/11/chartex" xmlns:cx6="http://schemas.microsoft.com/office/drawing/2016/5/12/chartex" xmlns:cx7="http://schemas.microsoft.com/office/drawing/2016/5/13/chartex" xmlns:cx8="http://schemas.microsoft.com/office/drawing/2016/5/14/chartex" xmlns:mc="http://schemas.openxmlformats.org/markup-compatibility/2006" xmlns:aink="http://schemas.microsoft.com/office/drawing/2016/ink" xmlns:am3d="http://schemas.microsoft.com/office/drawing/2017/model3d" xmlns:o="urn:schemas-microsoft-com:office:office" xmlns:oel="http://schemas.microsoft.com/office/2019/extlst" xmlns:r="http://schemas.openxmlformats.org/officeDocument/2006/relationships" xmlns:m="http://schemas.openxmlformats.org/officeDocument/2006/math" xmlns:v="urn:schemas-microsoft-com:vml" xmlns:wp14="http://schemas.microsoft.com/office/word/2010/wordprocessingDrawing" xmlns:wp="http://schemas.openxmlformats.org/drawingml/2006/wordprocessingDrawing" xmlns:w10="urn:schemas-microsoft-com:office:word" xmlns:w="http://schemas.openxmlformats.org/wordprocessingml/2006/main" xmlns:w14="http://schemas.microsoft.com/office/word/2010/wordml" xmlns:w15="http://schemas.microsoft.com/office/word/2012/wordml" xmlns:w16cex="http://schemas.microsoft.com/office/word/2018/wordml/cex" xmlns:w16cid="http://schemas.microsoft.com/office/word/2016/wordml/cid" xmlns:w16="http://schemas.microsoft.com/office/word/2018/wordml" xmlns:w16sdtdh="http://schemas.microsoft.com/office/word/2020/wordml/sdtdatahash" xmlns:w16se="http://schemas.microsoft.com/office/word/2015/wordml/symex" xmlns:wpg="http://schemas.microsoft.com/office/word/2010/wordprocessingGroup" xmlns:wpi="http://schemas.microsoft.com/office/word/2010/wordprocessingInk" xmlns:wne="http://schemas.microsoft.com/office/word/2006/wordml" xmlns:wps="http://schemas.microsoft.com/office/word/2010/wordprocessingShape" mc:Ignorable="w14 w15 w16se w16cid w16 w16cex w16sdtdh wp14">
+  <w:abstractNum w:abstractNumId="0" w15:restartNumberingAfterBreak="0">
+    <w:nsid w:val="169D2C76"/>
+    <w:multiLevelType w:val="multilevel"/>
+    <w:tmpl w:val="BD40C6C0"/>
     <w:lvl w:ilvl="0">
       <w:start w:val="1"/>
       <w:numFmt w:val="bullet"/>
@@ -1556,7 +1441,10 @@
       </w:rPr>
     </w:lvl>
   </w:abstractNum>
-  <w:abstractNum w:abstractNumId="2">
+  <w:abstractNum w:abstractNumId="1" w15:restartNumberingAfterBreak="0">
+    <w:nsid w:val="652F77BD"/>
+    <w:multiLevelType w:val="multilevel"/>
+    <w:tmpl w:val="A8EAA068"/>
     <w:lvl w:ilvl="0">
       <w:start w:val="1"/>
       <w:numFmt w:val="none"/>
@@ -1567,7 +1455,7 @@
         <w:tabs>
           <w:tab w:val="num" w:pos="0"/>
         </w:tabs>
-        <w:ind w:left="0" w:hanging="0"/>
+        <w:ind w:left="0" w:firstLine="0"/>
       </w:pPr>
     </w:lvl>
     <w:lvl w:ilvl="1">
@@ -1580,7 +1468,7 @@
         <w:tabs>
           <w:tab w:val="num" w:pos="0"/>
         </w:tabs>
-        <w:ind w:left="0" w:hanging="0"/>
+        <w:ind w:left="0" w:firstLine="0"/>
       </w:pPr>
     </w:lvl>
     <w:lvl w:ilvl="2">
@@ -1593,7 +1481,7 @@
         <w:tabs>
           <w:tab w:val="num" w:pos="0"/>
         </w:tabs>
-        <w:ind w:left="0" w:hanging="0"/>
+        <w:ind w:left="0" w:firstLine="0"/>
       </w:pPr>
     </w:lvl>
     <w:lvl w:ilvl="3">
@@ -1606,7 +1494,7 @@
         <w:tabs>
           <w:tab w:val="num" w:pos="0"/>
         </w:tabs>
-        <w:ind w:left="0" w:hanging="0"/>
+        <w:ind w:left="0" w:firstLine="0"/>
       </w:pPr>
     </w:lvl>
     <w:lvl w:ilvl="4">
@@ -1619,7 +1507,7 @@
         <w:tabs>
           <w:tab w:val="num" w:pos="0"/>
         </w:tabs>
-        <w:ind w:left="0" w:hanging="0"/>
+        <w:ind w:left="0" w:firstLine="0"/>
       </w:pPr>
     </w:lvl>
     <w:lvl w:ilvl="5">
@@ -1632,7 +1520,7 @@
         <w:tabs>
           <w:tab w:val="num" w:pos="0"/>
         </w:tabs>
-        <w:ind w:left="0" w:hanging="0"/>
+        <w:ind w:left="0" w:firstLine="0"/>
       </w:pPr>
     </w:lvl>
     <w:lvl w:ilvl="6">
@@ -1645,7 +1533,7 @@
         <w:tabs>
           <w:tab w:val="num" w:pos="0"/>
         </w:tabs>
-        <w:ind w:left="0" w:hanging="0"/>
+        <w:ind w:left="0" w:firstLine="0"/>
       </w:pPr>
     </w:lvl>
     <w:lvl w:ilvl="7">
@@ -1658,7 +1546,7 @@
         <w:tabs>
           <w:tab w:val="num" w:pos="0"/>
         </w:tabs>
-        <w:ind w:left="0" w:hanging="0"/>
+        <w:ind w:left="0" w:firstLine="0"/>
       </w:pPr>
     </w:lvl>
     <w:lvl w:ilvl="8">
@@ -1671,46 +1559,46 @@
         <w:tabs>
           <w:tab w:val="num" w:pos="0"/>
         </w:tabs>
-        <w:ind w:left="0" w:hanging="0"/>
+        <w:ind w:left="0" w:firstLine="0"/>
       </w:pPr>
     </w:lvl>
   </w:abstractNum>
-  <w:num w:numId="1">
+  <w:num w:numId="1" w16cid:durableId="1181815511">
+    <w:abstractNumId w:val="0"/>
+  </w:num>
+  <w:num w:numId="2" w16cid:durableId="155151924">
     <w:abstractNumId w:val="1"/>
-  </w:num>
-  <w:num w:numId="2">
-    <w:abstractNumId w:val="2"/>
   </w:num>
 </w:numbering>
 </file>
 
 <file path=word/styles.xml><?xml version="1.0" encoding="utf-8"?>
-<w:styles xmlns:w="http://schemas.openxmlformats.org/wordprocessingml/2006/main" xmlns:w14="http://schemas.microsoft.com/office/word/2010/wordml" xmlns:mc="http://schemas.openxmlformats.org/markup-compatibility/2006" mc:Ignorable="w14">
+<w:styles xmlns:mc="http://schemas.openxmlformats.org/markup-compatibility/2006" xmlns:r="http://schemas.openxmlformats.org/officeDocument/2006/relationships" xmlns:w="http://schemas.openxmlformats.org/wordprocessingml/2006/main" xmlns:w14="http://schemas.microsoft.com/office/word/2010/wordml" xmlns:w15="http://schemas.microsoft.com/office/word/2012/wordml" xmlns:w16cex="http://schemas.microsoft.com/office/word/2018/wordml/cex" xmlns:w16cid="http://schemas.microsoft.com/office/word/2016/wordml/cid" xmlns:w16="http://schemas.microsoft.com/office/word/2018/wordml" xmlns:w16sdtdh="http://schemas.microsoft.com/office/word/2020/wordml/sdtdatahash" xmlns:w16se="http://schemas.microsoft.com/office/word/2015/wordml/symex" mc:Ignorable="w14 w15 w16se w16cid w16 w16cex w16sdtdh">
   <w:docDefaults>
     <w:rPrDefault>
       <w:rPr>
-        <w:rFonts w:ascii="Calibri" w:hAnsi="Calibri" w:eastAsia="Calibri" w:cs="" w:asciiTheme="minorHAnsi" w:cstheme="minorBidi" w:eastAsiaTheme="minorHAnsi" w:hAnsiTheme="minorHAnsi"/>
+        <w:rFonts w:asciiTheme="minorHAnsi" w:eastAsiaTheme="minorHAnsi" w:hAnsiTheme="minorHAnsi" w:cstheme="minorBidi"/>
         <w:szCs w:val="22"/>
         <w:lang w:val="es-CL" w:eastAsia="en-US" w:bidi="ar-SA"/>
       </w:rPr>
     </w:rPrDefault>
     <w:pPrDefault>
       <w:pPr>
-        <w:suppressAutoHyphens w:val="true"/>
+        <w:suppressAutoHyphens/>
       </w:pPr>
     </w:pPrDefault>
   </w:docDefaults>
   <w:latentStyles w:defLockedState="0" w:defUIPriority="99" w:defSemiHidden="0" w:defUnhideWhenUsed="0" w:defQFormat="0" w:count="376">
     <w:lsdException w:name="Normal" w:uiPriority="0" w:qFormat="1"/>
     <w:lsdException w:name="heading 1" w:uiPriority="9" w:qFormat="1"/>
-    <w:lsdException w:name="heading 2" w:uiPriority="9" w:semiHidden="1" w:unhideWhenUsed="1" w:qFormat="1"/>
-    <w:lsdException w:name="heading 3" w:uiPriority="9" w:semiHidden="1" w:unhideWhenUsed="1" w:qFormat="1"/>
-    <w:lsdException w:name="heading 4" w:uiPriority="9" w:semiHidden="1" w:unhideWhenUsed="1" w:qFormat="1"/>
-    <w:lsdException w:name="heading 5" w:uiPriority="9" w:semiHidden="1" w:unhideWhenUsed="1" w:qFormat="1"/>
-    <w:lsdException w:name="heading 6" w:uiPriority="9" w:semiHidden="1" w:unhideWhenUsed="1" w:qFormat="1"/>
-    <w:lsdException w:name="heading 7" w:uiPriority="9" w:semiHidden="1" w:unhideWhenUsed="1" w:qFormat="1"/>
-    <w:lsdException w:name="heading 8" w:uiPriority="9" w:semiHidden="1" w:unhideWhenUsed="1" w:qFormat="1"/>
-    <w:lsdException w:name="heading 9" w:uiPriority="9" w:semiHidden="1" w:unhideWhenUsed="1" w:qFormat="1"/>
+    <w:lsdException w:name="heading 2" w:semiHidden="1" w:uiPriority="9" w:unhideWhenUsed="1" w:qFormat="1"/>
+    <w:lsdException w:name="heading 3" w:semiHidden="1" w:uiPriority="9" w:unhideWhenUsed="1" w:qFormat="1"/>
+    <w:lsdException w:name="heading 4" w:semiHidden="1" w:uiPriority="9" w:unhideWhenUsed="1" w:qFormat="1"/>
+    <w:lsdException w:name="heading 5" w:semiHidden="1" w:uiPriority="9" w:unhideWhenUsed="1" w:qFormat="1"/>
+    <w:lsdException w:name="heading 6" w:semiHidden="1" w:uiPriority="9" w:unhideWhenUsed="1" w:qFormat="1"/>
+    <w:lsdException w:name="heading 7" w:semiHidden="1" w:uiPriority="9" w:unhideWhenUsed="1" w:qFormat="1"/>
+    <w:lsdException w:name="heading 8" w:semiHidden="1" w:uiPriority="9" w:unhideWhenUsed="1" w:qFormat="1"/>
+    <w:lsdException w:name="heading 9" w:semiHidden="1" w:uiPriority="9" w:unhideWhenUsed="1" w:qFormat="1"/>
     <w:lsdException w:name="index 1" w:semiHidden="1" w:unhideWhenUsed="1"/>
     <w:lsdException w:name="index 2" w:semiHidden="1" w:unhideWhenUsed="1"/>
     <w:lsdException w:name="index 3" w:semiHidden="1" w:unhideWhenUsed="1"/>
@@ -1720,22 +1608,22 @@
     <w:lsdException w:name="index 7" w:semiHidden="1" w:unhideWhenUsed="1"/>
     <w:lsdException w:name="index 8" w:semiHidden="1" w:unhideWhenUsed="1"/>
     <w:lsdException w:name="index 9" w:semiHidden="1" w:unhideWhenUsed="1"/>
-    <w:lsdException w:name="toc 1" w:uiPriority="39" w:semiHidden="1" w:unhideWhenUsed="1"/>
-    <w:lsdException w:name="toc 2" w:uiPriority="39" w:semiHidden="1" w:unhideWhenUsed="1"/>
-    <w:lsdException w:name="toc 3" w:uiPriority="39" w:semiHidden="1" w:unhideWhenUsed="1"/>
-    <w:lsdException w:name="toc 4" w:uiPriority="39" w:semiHidden="1" w:unhideWhenUsed="1"/>
-    <w:lsdException w:name="toc 5" w:uiPriority="39" w:semiHidden="1" w:unhideWhenUsed="1"/>
-    <w:lsdException w:name="toc 6" w:uiPriority="39" w:semiHidden="1" w:unhideWhenUsed="1"/>
-    <w:lsdException w:name="toc 7" w:uiPriority="39" w:semiHidden="1" w:unhideWhenUsed="1"/>
-    <w:lsdException w:name="toc 8" w:uiPriority="39" w:semiHidden="1" w:unhideWhenUsed="1"/>
-    <w:lsdException w:name="toc 9" w:uiPriority="39" w:semiHidden="1" w:unhideWhenUsed="1"/>
+    <w:lsdException w:name="toc 1" w:semiHidden="1" w:uiPriority="39" w:unhideWhenUsed="1"/>
+    <w:lsdException w:name="toc 2" w:semiHidden="1" w:uiPriority="39" w:unhideWhenUsed="1"/>
+    <w:lsdException w:name="toc 3" w:semiHidden="1" w:uiPriority="39" w:unhideWhenUsed="1"/>
+    <w:lsdException w:name="toc 4" w:semiHidden="1" w:uiPriority="39" w:unhideWhenUsed="1"/>
+    <w:lsdException w:name="toc 5" w:semiHidden="1" w:uiPriority="39" w:unhideWhenUsed="1"/>
+    <w:lsdException w:name="toc 6" w:semiHidden="1" w:uiPriority="39" w:unhideWhenUsed="1"/>
+    <w:lsdException w:name="toc 7" w:semiHidden="1" w:uiPriority="39" w:unhideWhenUsed="1"/>
+    <w:lsdException w:name="toc 8" w:semiHidden="1" w:uiPriority="39" w:unhideWhenUsed="1"/>
+    <w:lsdException w:name="toc 9" w:semiHidden="1" w:uiPriority="39" w:unhideWhenUsed="1"/>
     <w:lsdException w:name="Normal Indent" w:semiHidden="1" w:unhideWhenUsed="1"/>
     <w:lsdException w:name="footnote text" w:semiHidden="1" w:unhideWhenUsed="1"/>
     <w:lsdException w:name="annotation text" w:semiHidden="1" w:unhideWhenUsed="1"/>
     <w:lsdException w:name="header" w:semiHidden="1" w:unhideWhenUsed="1"/>
     <w:lsdException w:name="footer" w:semiHidden="1" w:unhideWhenUsed="1"/>
     <w:lsdException w:name="index heading" w:semiHidden="1" w:unhideWhenUsed="1"/>
-    <w:lsdException w:name="caption" w:uiPriority="35" w:semiHidden="1" w:unhideWhenUsed="1" w:qFormat="1"/>
+    <w:lsdException w:name="caption" w:semiHidden="1" w:uiPriority="35" w:unhideWhenUsed="1" w:qFormat="1"/>
     <w:lsdException w:name="table of figures" w:semiHidden="1" w:unhideWhenUsed="1"/>
     <w:lsdException w:name="envelope address" w:semiHidden="1" w:unhideWhenUsed="1"/>
     <w:lsdException w:name="envelope return" w:semiHidden="1" w:unhideWhenUsed="1"/>
@@ -1766,7 +1654,7 @@
     <w:lsdException w:name="Title" w:uiPriority="10" w:qFormat="1"/>
     <w:lsdException w:name="Closing" w:semiHidden="1" w:unhideWhenUsed="1"/>
     <w:lsdException w:name="Signature" w:semiHidden="1" w:unhideWhenUsed="1"/>
-    <w:lsdException w:name="Default Paragraph Font" w:uiPriority="1" w:semiHidden="1" w:unhideWhenUsed="1"/>
+    <w:lsdException w:name="Default Paragraph Font" w:semiHidden="1" w:uiPriority="1" w:unhideWhenUsed="1"/>
     <w:lsdException w:name="Body Text" w:semiHidden="1" w:unhideWhenUsed="1"/>
     <w:lsdException w:name="Body Text Indent" w:semiHidden="1" w:unhideWhenUsed="1"/>
     <w:lsdException w:name="List Continue" w:semiHidden="1" w:unhideWhenUsed="1"/>
@@ -1966,8 +1854,8 @@
     <w:lsdException w:name="Subtle Reference" w:uiPriority="31" w:qFormat="1"/>
     <w:lsdException w:name="Intense Reference" w:uiPriority="32" w:qFormat="1"/>
     <w:lsdException w:name="Book Title" w:uiPriority="33" w:qFormat="1"/>
-    <w:lsdException w:name="Bibliography" w:uiPriority="37" w:semiHidden="1" w:unhideWhenUsed="1"/>
-    <w:lsdException w:name="TOC Heading" w:uiPriority="39" w:semiHidden="1" w:unhideWhenUsed="1" w:qFormat="1"/>
+    <w:lsdException w:name="Bibliography" w:semiHidden="1" w:uiPriority="37" w:unhideWhenUsed="1"/>
+    <w:lsdException w:name="TOC Heading" w:semiHidden="1" w:uiPriority="39" w:unhideWhenUsed="1" w:qFormat="1"/>
     <w:lsdException w:name="Plain Table 1" w:uiPriority="41"/>
     <w:lsdException w:name="Plain Table 2" w:uiPriority="42"/>
     <w:lsdException w:name="Plain Table 3" w:uiPriority="43"/>
@@ -2078,118 +1966,84 @@
     <w:lsdException w:name="Unresolved Mention" w:semiHidden="1" w:unhideWhenUsed="1"/>
     <w:lsdException w:name="Smart Link" w:semiHidden="1" w:unhideWhenUsed="1"/>
   </w:latentStyles>
-  <w:style w:type="paragraph" w:styleId="Normal" w:default="1">
+  <w:style w:type="paragraph" w:default="1" w:styleId="Normal">
     <w:name w:val="Normal"/>
     <w:qFormat/>
     <w:pPr>
-      <w:widowControl/>
-      <w:suppressAutoHyphens w:val="true"/>
-      <w:bidi w:val="0"/>
-      <w:spacing w:lineRule="auto" w:line="259" w:before="0" w:after="160"/>
-      <w:jc w:val="left"/>
+      <w:spacing w:after="160" w:line="259" w:lineRule="auto"/>
     </w:pPr>
     <w:rPr>
-      <w:rFonts w:ascii="Calibri" w:hAnsi="Calibri" w:eastAsia="Calibri" w:cs="" w:asciiTheme="minorHAnsi" w:cstheme="minorBidi" w:eastAsiaTheme="minorHAnsi" w:hAnsiTheme="minorHAnsi"/>
-      <w:color w:val="auto"/>
-      <w:kern w:val="0"/>
       <w:sz w:val="22"/>
-      <w:szCs w:val="22"/>
-      <w:lang w:val="es-CL" w:eastAsia="en-US" w:bidi="ar-SA"/>
     </w:rPr>
   </w:style>
-  <w:style w:type="character" w:styleId="DefaultParagraphFont" w:default="1">
+  <w:style w:type="character" w:default="1" w:styleId="Fuentedeprrafopredeter">
     <w:name w:val="Default Paragraph Font"/>
     <w:uiPriority w:val="1"/>
     <w:semiHidden/>
     <w:unhideWhenUsed/>
-    <w:qFormat/>
-    <w:rPr/>
   </w:style>
-  <w:style w:type="character" w:styleId="Strong">
+  <w:style w:type="table" w:default="1" w:styleId="Tablanormal">
+    <w:name w:val="Normal Table"/>
+    <w:uiPriority w:val="99"/>
+    <w:semiHidden/>
+    <w:unhideWhenUsed/>
+    <w:tblPr>
+      <w:tblInd w:w="0" w:type="dxa"/>
+      <w:tblCellMar>
+        <w:top w:w="0" w:type="dxa"/>
+        <w:left w:w="108" w:type="dxa"/>
+        <w:bottom w:w="0" w:type="dxa"/>
+        <w:right w:w="108" w:type="dxa"/>
+      </w:tblCellMar>
+    </w:tblPr>
+  </w:style>
+  <w:style w:type="numbering" w:default="1" w:styleId="Sinlista">
+    <w:name w:val="No List"/>
+    <w:uiPriority w:val="99"/>
+    <w:semiHidden/>
+    <w:unhideWhenUsed/>
+  </w:style>
+  <w:style w:type="character" w:styleId="Textoennegrita">
     <w:name w:val="Strong"/>
-    <w:basedOn w:val="DefaultParagraphFont"/>
+    <w:basedOn w:val="Fuentedeprrafopredeter"/>
     <w:uiPriority w:val="22"/>
     <w:qFormat/>
-    <w:rsid w:val="00f50610"/>
+    <w:rsid w:val="00F50610"/>
     <w:rPr>
       <w:b/>
       <w:bCs/>
     </w:rPr>
   </w:style>
   <w:style w:type="paragraph" w:styleId="Ttulo">
-    <w:name w:val="Título"/>
+    <w:name w:val="Title"/>
     <w:basedOn w:val="Normal"/>
-    <w:next w:val="Cuerpodetexto"/>
+    <w:next w:val="Textoindependiente"/>
     <w:qFormat/>
     <w:pPr>
-      <w:keepNext w:val="true"/>
+      <w:keepNext/>
       <w:spacing w:before="240" w:after="120"/>
     </w:pPr>
     <w:rPr>
-      <w:rFonts w:ascii="Liberation Sans" w:hAnsi="Liberation Sans" w:eastAsia="Noto Sans CJK SC" w:cs="Lohit Devanagari"/>
+      <w:rFonts w:ascii="Liberation Sans" w:eastAsia="Noto Sans CJK SC" w:hAnsi="Liberation Sans" w:cs="Lohit Devanagari"/>
       <w:sz w:val="28"/>
       <w:szCs w:val="28"/>
     </w:rPr>
   </w:style>
-  <w:style w:type="paragraph" w:styleId="Cuerpodetexto">
+  <w:style w:type="paragraph" w:styleId="Textoindependiente">
     <w:name w:val="Body Text"/>
     <w:basedOn w:val="Normal"/>
     <w:pPr>
-      <w:spacing w:lineRule="auto" w:line="276" w:before="0" w:after="140"/>
+      <w:spacing w:after="140" w:line="276" w:lineRule="auto"/>
     </w:pPr>
-    <w:rPr/>
   </w:style>
   <w:style w:type="paragraph" w:styleId="Lista">
     <w:name w:val="List"/>
-    <w:basedOn w:val="Cuerpodetexto"/>
-    <w:pPr/>
+    <w:basedOn w:val="Textoindependiente"/>
     <w:rPr>
       <w:rFonts w:cs="Lohit Devanagari"/>
     </w:rPr>
   </w:style>
-  <w:style w:type="paragraph" w:styleId="Leyenda">
-    <w:name w:val="Caption"/>
-    <w:basedOn w:val="Normal"/>
-    <w:qFormat/>
-    <w:pPr>
-      <w:suppressLineNumbers/>
-      <w:spacing w:before="120" w:after="120"/>
-    </w:pPr>
-    <w:rPr>
-      <w:rFonts w:cs="Lohit Devanagari"/>
-      <w:i/>
-      <w:iCs/>
-      <w:sz w:val="24"/>
-      <w:szCs w:val="24"/>
-    </w:rPr>
-  </w:style>
-  <w:style w:type="paragraph" w:styleId="Ndice" w:customStyle="1">
-    <w:name w:val="Índice"/>
-    <w:basedOn w:val="Normal"/>
-    <w:qFormat/>
-    <w:pPr>
-      <w:suppressLineNumbers/>
-    </w:pPr>
-    <w:rPr>
-      <w:rFonts w:cs="Lohit Devanagari"/>
-    </w:rPr>
-  </w:style>
-  <w:style w:type="paragraph" w:styleId="Ttulogeneral">
-    <w:name w:val="Title"/>
-    <w:basedOn w:val="Normal"/>
-    <w:next w:val="Cuerpodetexto"/>
-    <w:qFormat/>
-    <w:pPr>
-      <w:keepNext w:val="true"/>
-      <w:spacing w:before="240" w:after="120"/>
-    </w:pPr>
-    <w:rPr>
-      <w:rFonts w:ascii="Liberation Sans" w:hAnsi="Liberation Sans" w:eastAsia="Noto Sans CJK SC" w:cs="Lohit Devanagari"/>
-      <w:sz w:val="28"/>
-      <w:szCs w:val="28"/>
-    </w:rPr>
-  </w:style>
-  <w:style w:type="paragraph" w:styleId="Caption">
+  <w:style w:type="paragraph" w:styleId="Descripcin">
     <w:name w:val="caption"/>
     <w:basedOn w:val="Normal"/>
     <w:qFormat/>
@@ -2205,6 +2059,17 @@
       <w:szCs w:val="24"/>
     </w:rPr>
   </w:style>
+  <w:style w:type="paragraph" w:customStyle="1" w:styleId="ndice">
+    <w:name w:val="Índice"/>
+    <w:basedOn w:val="Normal"/>
+    <w:qFormat/>
+    <w:pPr>
+      <w:suppressLineNumbers/>
+    </w:pPr>
+    <w:rPr>
+      <w:rFonts w:cs="Lohit Devanagari"/>
+    </w:rPr>
+  </w:style>
   <w:style w:type="paragraph" w:styleId="NormalWeb">
     <w:name w:val="Normal (Web)"/>
     <w:basedOn w:val="Normal"/>
@@ -2212,38 +2077,16 @@
     <w:semiHidden/>
     <w:unhideWhenUsed/>
     <w:qFormat/>
-    <w:rsid w:val="00f50610"/>
+    <w:rsid w:val="00F50610"/>
     <w:pPr>
-      <w:spacing w:lineRule="auto" w:line="240" w:beforeAutospacing="1" w:afterAutospacing="1"/>
+      <w:spacing w:beforeAutospacing="1" w:afterAutospacing="1" w:line="240" w:lineRule="auto"/>
     </w:pPr>
     <w:rPr>
-      <w:rFonts w:ascii="Times New Roman" w:hAnsi="Times New Roman" w:eastAsia="Times New Roman" w:cs="Times New Roman"/>
+      <w:rFonts w:ascii="Times New Roman" w:eastAsia="Times New Roman" w:hAnsi="Times New Roman" w:cs="Times New Roman"/>
       <w:sz w:val="24"/>
       <w:szCs w:val="24"/>
       <w:lang w:eastAsia="es-CL"/>
     </w:rPr>
-  </w:style>
-  <w:style w:type="numbering" w:styleId="NoList" w:default="1">
-    <w:name w:val="No List"/>
-    <w:uiPriority w:val="99"/>
-    <w:semiHidden/>
-    <w:unhideWhenUsed/>
-    <w:qFormat/>
-  </w:style>
-  <w:style w:type="table" w:default="1" w:styleId="Tablanormal">
-    <w:name w:val="Normal Table"/>
-    <w:uiPriority w:val="99"/>
-    <w:semiHidden/>
-    <w:unhideWhenUsed/>
-    <w:tblPr>
-      <w:tblInd w:w="0" w:type="dxa"/>
-      <w:tblCellMar>
-        <w:top w:w="0" w:type="dxa"/>
-        <w:left w:w="108" w:type="dxa"/>
-        <w:bottom w:w="0" w:type="dxa"/>
-        <w:right w:w="108" w:type="dxa"/>
-      </w:tblCellMar>
-    </w:tblPr>
   </w:style>
 </w:styles>
 </file>

</xml_diff>